<commit_message>
Ran MS Word spelling and grammar checker.
</commit_message>
<xml_diff>
--- a/ptolemy/demo/CapeCode/CapeCodeTutorial.docx
+++ b/ptolemy/demo/CapeCode/CapeCodeTutorial.docx
@@ -1,6 +1,6 @@
 
 <file path=word/document.xml><?xml version="1.0" encoding="utf-8"?>
-<w:document xmlns:wpc="http://schemas.microsoft.com/office/word/2010/wordprocessingCanvas" xmlns:mo="http://schemas.microsoft.com/office/mac/office/2008/main" xmlns:mc="http://schemas.openxmlformats.org/markup-compatibility/2006" xmlns:mv="urn:schemas-microsoft-com:mac:vml" xmlns:o="urn:schemas-microsoft-com:office:office" xmlns:r="http://schemas.openxmlformats.org/officeDocument/2006/relationships" xmlns:m="http://schemas.openxmlformats.org/officeDocument/2006/math" xmlns:v="urn:schemas-microsoft-com:vml" xmlns:wp14="http://schemas.microsoft.com/office/word/2010/wordprocessingDrawing" xmlns:wp="http://schemas.openxmlformats.org/drawingml/2006/wordprocessingDrawing" xmlns:w10="urn:schemas-microsoft-com:office:word" xmlns:w="http://schemas.openxmlformats.org/wordprocessingml/2006/main" xmlns:w14="http://schemas.microsoft.com/office/word/2010/wordml" xmlns:wpg="http://schemas.microsoft.com/office/word/2010/wordprocessingGroup" xmlns:wpi="http://schemas.microsoft.com/office/word/2010/wordprocessingInk" xmlns:wne="http://schemas.microsoft.com/office/word/2006/wordml" xmlns:wps="http://schemas.microsoft.com/office/word/2010/wordprocessingShape" mc:Ignorable="w14 wp14">
+<w:document xmlns:wpc="http://schemas.microsoft.com/office/word/2010/wordprocessingCanvas" xmlns:mo="http://schemas.microsoft.com/office/mac/office/2008/main" xmlns:mc="http://schemas.openxmlformats.org/markup-compatibility/2006" xmlns:mv="urn:schemas-microsoft-com:mac:vml" xmlns:o="urn:schemas-microsoft-com:office:office" xmlns:r="http://schemas.openxmlformats.org/officeDocument/2006/relationships" xmlns:m="http://schemas.openxmlformats.org/officeDocument/2006/math" xmlns:v="urn:schemas-microsoft-com:vml" xmlns:wp14="http://schemas.microsoft.com/office/word/2010/wordprocessingDrawing" xmlns:wp="http://schemas.openxmlformats.org/drawingml/2006/wordprocessingDrawing" xmlns:w10="urn:schemas-microsoft-com:office:word" xmlns:w="http://schemas.openxmlformats.org/wordprocessingml/2006/main" xmlns:w14="http://schemas.microsoft.com/office/word/2010/wordml" xmlns:w15="http://schemas.microsoft.com/office/word/2012/wordml" xmlns:wpg="http://schemas.microsoft.com/office/word/2010/wordprocessingGroup" xmlns:wpi="http://schemas.microsoft.com/office/word/2010/wordprocessingInk" xmlns:wne="http://schemas.microsoft.com/office/word/2006/wordml" xmlns:wps="http://schemas.microsoft.com/office/word/2010/wordprocessingShape" mc:Ignorable="w14 w15 wp14">
   <w:body>
     <w:p>
       <w:pPr>
@@ -10,6 +10,8 @@
           <w:szCs w:val="36"/>
         </w:rPr>
       </w:pPr>
+      <w:bookmarkStart w:id="0" w:name="_GoBack"/>
+      <w:bookmarkEnd w:id="0"/>
       <w:r>
         <w:rPr>
           <w:b/>
@@ -64,7 +66,7 @@
       <w:r>
         <w:t xml:space="preserve"> is interactive graphical editor for swarmlets based on </w:t>
       </w:r>
-      <w:hyperlink r:id="rId6" w:history="1">
+      <w:hyperlink r:id="rId5" w:history="1">
         <w:r>
           <w:rPr>
             <w:rStyle w:val="Hyperlink"/>
@@ -75,7 +77,7 @@
       <w:r>
         <w:t xml:space="preserve">. If you have </w:t>
       </w:r>
-      <w:hyperlink r:id="rId7" w:history="1">
+      <w:hyperlink r:id="rId6" w:history="1">
         <w:r>
           <w:rPr>
             <w:rStyle w:val="Hyperlink"/>
@@ -128,6 +130,9 @@
     </w:p>
     <w:p>
       <w:r>
+        <w:rPr>
+          <w:noProof/>
+        </w:rPr>
         <w:drawing>
           <wp:inline distT="0" distB="0" distL="0" distR="0" wp14:anchorId="0B38044E" wp14:editId="3B94FDB8">
             <wp:extent cx="5728326" cy="3352800"/>
@@ -146,7 +151,7 @@
                     </pic:cNvPicPr>
                   </pic:nvPicPr>
                   <pic:blipFill>
-                    <a:blip r:embed="rId8">
+                    <a:blip r:embed="rId7">
                       <a:extLst>
                         <a:ext uri="{28A0092B-C50C-407E-A947-70E740481C1C}">
                           <a14:useLocalDpi xmlns:a14="http://schemas.microsoft.com/office/drawing/2010/main" val="0"/>
@@ -182,7 +187,7 @@
       <w:r>
         <w:t xml:space="preserve">Cape Code is integrated with the </w:t>
       </w:r>
-      <w:hyperlink r:id="rId9" w:history="1">
+      <w:hyperlink r:id="rId8" w:history="1">
         <w:r>
           <w:rPr>
             <w:rStyle w:val="Hyperlink"/>
@@ -211,7 +216,7 @@
       <w:r>
         <w:t xml:space="preserve">For a tutorial on Ptolemy II, see the </w:t>
       </w:r>
-      <w:hyperlink r:id="rId10" w:history="1">
+      <w:hyperlink r:id="rId9" w:history="1">
         <w:r>
           <w:rPr>
             <w:rStyle w:val="Hyperlink"/>
@@ -244,6 +249,9 @@
         </w:tabs>
       </w:pPr>
       <w:r>
+        <w:rPr>
+          <w:noProof/>
+        </w:rPr>
         <w:lastRenderedPageBreak/>
         <w:drawing>
           <wp:anchor distT="0" distB="0" distL="114300" distR="114300" simplePos="0" relativeHeight="251658240" behindDoc="0" locked="0" layoutInCell="1" allowOverlap="1" wp14:anchorId="1688F506" wp14:editId="4E6BB413">
@@ -271,7 +279,7 @@
                     </pic:cNvPicPr>
                   </pic:nvPicPr>
                   <pic:blipFill>
-                    <a:blip r:embed="rId11">
+                    <a:blip r:embed="rId10">
                       <a:extLst>
                         <a:ext uri="{28A0092B-C50C-407E-A947-70E740481C1C}">
                           <a14:useLocalDpi xmlns:a14="http://schemas.microsoft.com/office/drawing/2010/main" val="0"/>
@@ -336,7 +344,7 @@
                     <pic:cNvPicPr/>
                   </pic:nvPicPr>
                   <pic:blipFill>
-                    <a:blip r:embed="rId12">
+                    <a:blip r:embed="rId11">
                       <a:extLst>
                         <a:ext uri="{28A0092B-C50C-407E-A947-70E740481C1C}">
                           <a14:useLocalDpi xmlns:a14="http://schemas.microsoft.com/office/drawing/2010/main" val="0"/>
@@ -599,7 +607,7 @@
                     <pic:cNvPicPr/>
                   </pic:nvPicPr>
                   <pic:blipFill>
-                    <a:blip r:embed="rId13">
+                    <a:blip r:embed="rId12">
                       <a:extLst>
                         <a:ext uri="{28A0092B-C50C-407E-A947-70E740481C1C}">
                           <a14:useLocalDpi xmlns:a14="http://schemas.microsoft.com/office/drawing/2010/main" val="0"/>
@@ -650,7 +658,7 @@
                     <pic:cNvPicPr/>
                   </pic:nvPicPr>
                   <pic:blipFill>
-                    <a:blip r:embed="rId14">
+                    <a:blip r:embed="rId13">
                       <a:extLst>
                         <a:ext uri="{28A0092B-C50C-407E-A947-70E740481C1C}">
                           <a14:useLocalDpi xmlns:a14="http://schemas.microsoft.com/office/drawing/2010/main" val="0"/>
@@ -701,7 +709,7 @@
                     <pic:cNvPicPr/>
                   </pic:nvPicPr>
                   <pic:blipFill>
-                    <a:blip r:embed="rId15">
+                    <a:blip r:embed="rId14">
                       <a:extLst>
                         <a:ext uri="{28A0092B-C50C-407E-A947-70E740481C1C}">
                           <a14:useLocalDpi xmlns:a14="http://schemas.microsoft.com/office/drawing/2010/main" val="0"/>
@@ -942,7 +950,7 @@
                     <pic:cNvPicPr/>
                   </pic:nvPicPr>
                   <pic:blipFill>
-                    <a:blip r:embed="rId16">
+                    <a:blip r:embed="rId15">
                       <a:extLst>
                         <a:ext uri="{28A0092B-C50C-407E-A947-70E740481C1C}">
                           <a14:useLocalDpi xmlns:a14="http://schemas.microsoft.com/office/drawing/2010/main" val="0"/>
@@ -1023,7 +1031,7 @@
                     <pic:cNvPicPr/>
                   </pic:nvPicPr>
                   <pic:blipFill>
-                    <a:blip r:embed="rId17">
+                    <a:blip r:embed="rId16">
                       <a:extLst>
                         <a:ext uri="{28A0092B-C50C-407E-A947-70E740481C1C}">
                           <a14:useLocalDpi xmlns:a14="http://schemas.microsoft.com/office/drawing/2010/main" val="0"/>
@@ -1217,7 +1225,7 @@
                     <pic:cNvPicPr/>
                   </pic:nvPicPr>
                   <pic:blipFill>
-                    <a:blip r:embed="rId18">
+                    <a:blip r:embed="rId17">
                       <a:extLst>
                         <a:ext uri="{28A0092B-C50C-407E-A947-70E740481C1C}">
                           <a14:useLocalDpi xmlns:a14="http://schemas.microsoft.com/office/drawing/2010/main" val="0"/>
@@ -1469,13 +1477,7 @@
         <w:ind w:left="720"/>
       </w:pPr>
       <w:r>
-        <w:t>A solution to this exercise can be found in $PTII</w:t>
-      </w:r>
-      <w:r>
-        <w:t>/ptolemy/demo/CapeCode/CapeCode3</w:t>
-      </w:r>
-      <w:r>
-        <w:t>.xml.</w:t>
+        <w:t>A solution to this exercise can be found in $PTII/ptolemy/demo/CapeCode/CapeCode3.xml.</w:t>
       </w:r>
     </w:p>
     <w:p>
@@ -1585,70 +1587,55 @@
           <w:color w:val="274EC0"/>
           <w:sz w:val="20"/>
         </w:rPr>
-        <w:t>/demo/CapeCode/</w:t>
-      </w:r>
-      <w:r>
+        <w:t>/demo/CapeCode/WebSoundServer.xml</w:t>
+      </w:r>
+    </w:p>
+    <w:p>
+      <w:pPr>
+        <w:pStyle w:val="ListParagraph"/>
+        <w:tabs>
+          <w:tab w:val="left" w:pos="360"/>
+        </w:tabs>
+      </w:pPr>
+    </w:p>
+    <w:p>
+      <w:pPr>
+        <w:pStyle w:val="ListParagraph"/>
+        <w:tabs>
+          <w:tab w:val="left" w:pos="360"/>
+        </w:tabs>
+      </w:pPr>
+      <w:r>
+        <w:t>The server provides a RESTful interface, meaning that you can access the service using HTTP. An ordinary browser can be used to access the service. If you are running the above sound server on your local machine, then point your browser to the following URL to cause the service to produce a sound:</w:t>
+      </w:r>
+    </w:p>
+    <w:p>
+      <w:pPr>
+        <w:pStyle w:val="ListParagraph"/>
+        <w:tabs>
+          <w:tab w:val="left" w:pos="360"/>
+        </w:tabs>
+      </w:pPr>
+    </w:p>
+    <w:p>
+      <w:pPr>
+        <w:pStyle w:val="ListParagraph"/>
+        <w:tabs>
+          <w:tab w:val="left" w:pos="360"/>
+        </w:tabs>
         <w:rPr>
           <w:rFonts w:ascii="Courier" w:hAnsi="Courier" w:cs="Courier"/>
           <w:color w:val="274EC0"/>
           <w:sz w:val="20"/>
         </w:rPr>
-        <w:t>WebSoundServer.xml</w:t>
-      </w:r>
-    </w:p>
-    <w:p>
-      <w:pPr>
-        <w:pStyle w:val="ListParagraph"/>
-        <w:tabs>
-          <w:tab w:val="left" w:pos="360"/>
-        </w:tabs>
-      </w:pPr>
-    </w:p>
-    <w:p>
-      <w:pPr>
-        <w:pStyle w:val="ListParagraph"/>
-        <w:tabs>
-          <w:tab w:val="left" w:pos="360"/>
-        </w:tabs>
-      </w:pPr>
-      <w:r>
-        <w:t>The server provides a RESTful interface, meaning that you can access the service using HTTP. An ordinary browser can be used to access the service. If you are running the above sound server on your local machine, then point your browser to the following URL to cause the service to produce a sound:</w:t>
-      </w:r>
-    </w:p>
-    <w:p>
-      <w:pPr>
-        <w:pStyle w:val="ListParagraph"/>
-        <w:tabs>
-          <w:tab w:val="left" w:pos="360"/>
-        </w:tabs>
-      </w:pPr>
-    </w:p>
-    <w:p>
-      <w:pPr>
-        <w:pStyle w:val="ListParagraph"/>
-        <w:tabs>
-          <w:tab w:val="left" w:pos="360"/>
-        </w:tabs>
+      </w:pPr>
+      <w:r>
         <w:rPr>
           <w:rFonts w:ascii="Courier" w:hAnsi="Courier" w:cs="Courier"/>
           <w:color w:val="274EC0"/>
           <w:sz w:val="20"/>
         </w:rPr>
-      </w:pPr>
-      <w:r>
-        <w:rPr>
-          <w:rFonts w:ascii="Courier" w:hAnsi="Courier" w:cs="Courier"/>
-          <w:color w:val="274EC0"/>
-          <w:sz w:val="20"/>
-        </w:rPr>
         <w:tab/>
-      </w:r>
-      <w:r>
-        <w:rPr>
-          <w:rFonts w:ascii="Courier" w:hAnsi="Courier" w:cs="Courier"/>
-          <w:color w:val="274EC0"/>
-          <w:sz w:val="20"/>
-        </w:rPr>
         <w:t>http://localhost:8089/train</w:t>
       </w:r>
     </w:p>
@@ -1725,7 +1712,7 @@
       <w:r>
         <w:t xml:space="preserve">    </w:t>
       </w:r>
-      <w:hyperlink r:id="rId19" w:history="1">
+      <w:hyperlink r:id="rId18" w:history="1">
         <w:r>
           <w:rPr>
             <w:rStyle w:val="Hyperlink"/>
@@ -1769,15 +1756,7 @@
           <w:color w:val="274EC0"/>
           <w:sz w:val="20"/>
         </w:rPr>
-        <w:t>localhost:8089</w:t>
-      </w:r>
-      <w:r>
-        <w:rPr>
-          <w:rFonts w:ascii="Courier" w:hAnsi="Courier" w:cs="Courier"/>
-          <w:color w:val="274EC0"/>
-          <w:sz w:val="20"/>
-        </w:rPr>
-        <w:t xml:space="preserve">”. </w:t>
+        <w:t xml:space="preserve">localhost:8089”. </w:t>
       </w:r>
       <w:r>
         <w:t>Alternatively, you could have two parameters, one for the host IP address or name and the other for the port.</w:t>
@@ -1791,15 +1770,7 @@
         <w:ind w:left="720"/>
       </w:pPr>
       <w:r>
-        <w:t>A solution to this exercise can be found in $PTII/ptolemy/demo/CapeCode/CapeCode</w:t>
-      </w:r>
-      <w:r>
-        <w:t>4</w:t>
-      </w:r>
-      <w:bookmarkStart w:id="0" w:name="_GoBack"/>
-      <w:bookmarkEnd w:id="0"/>
-      <w:r>
-        <w:t>.xml.</w:t>
+        <w:t>A solution to this exercise can be found in $PTII/ptolemy/demo/CapeCode/CapeCode4.xml.</w:t>
       </w:r>
     </w:p>
     <w:p>
@@ -1821,7 +1792,7 @@
 </file>
 
 <file path=word/numbering.xml><?xml version="1.0" encoding="utf-8"?>
-<w:numbering xmlns:wpc="http://schemas.microsoft.com/office/word/2010/wordprocessingCanvas" xmlns:mo="http://schemas.microsoft.com/office/mac/office/2008/main" xmlns:mc="http://schemas.openxmlformats.org/markup-compatibility/2006" xmlns:mv="urn:schemas-microsoft-com:mac:vml" xmlns:o="urn:schemas-microsoft-com:office:office" xmlns:r="http://schemas.openxmlformats.org/officeDocument/2006/relationships" xmlns:m="http://schemas.openxmlformats.org/officeDocument/2006/math" xmlns:v="urn:schemas-microsoft-com:vml" xmlns:wp14="http://schemas.microsoft.com/office/word/2010/wordprocessingDrawing" xmlns:wp="http://schemas.openxmlformats.org/drawingml/2006/wordprocessingDrawing" xmlns:w10="urn:schemas-microsoft-com:office:word" xmlns:w="http://schemas.openxmlformats.org/wordprocessingml/2006/main" xmlns:w14="http://schemas.microsoft.com/office/word/2010/wordml" xmlns:wpg="http://schemas.microsoft.com/office/word/2010/wordprocessingGroup" xmlns:wpi="http://schemas.microsoft.com/office/word/2010/wordprocessingInk" xmlns:wne="http://schemas.microsoft.com/office/word/2006/wordml" xmlns:wps="http://schemas.microsoft.com/office/word/2010/wordprocessingShape" mc:Ignorable="w14 wp14">
+<w:numbering xmlns:wpc="http://schemas.microsoft.com/office/word/2010/wordprocessingCanvas" xmlns:mo="http://schemas.microsoft.com/office/mac/office/2008/main" xmlns:mc="http://schemas.openxmlformats.org/markup-compatibility/2006" xmlns:mv="urn:schemas-microsoft-com:mac:vml" xmlns:o="urn:schemas-microsoft-com:office:office" xmlns:r="http://schemas.openxmlformats.org/officeDocument/2006/relationships" xmlns:m="http://schemas.openxmlformats.org/officeDocument/2006/math" xmlns:v="urn:schemas-microsoft-com:vml" xmlns:wp14="http://schemas.microsoft.com/office/word/2010/wordprocessingDrawing" xmlns:wp="http://schemas.openxmlformats.org/drawingml/2006/wordprocessingDrawing" xmlns:w10="urn:schemas-microsoft-com:office:word" xmlns:w="http://schemas.openxmlformats.org/wordprocessingml/2006/main" xmlns:w14="http://schemas.microsoft.com/office/word/2010/wordml" xmlns:w15="http://schemas.microsoft.com/office/word/2012/wordml" xmlns:wpg="http://schemas.microsoft.com/office/word/2010/wordprocessingGroup" xmlns:wpi="http://schemas.microsoft.com/office/word/2010/wordprocessingInk" xmlns:wne="http://schemas.microsoft.com/office/word/2006/wordml" xmlns:wps="http://schemas.microsoft.com/office/word/2010/wordprocessingShape" mc:Ignorable="w14 w15 wp14">
   <w:abstractNum w:abstractNumId="0">
     <w:nsid w:val="77902E54"/>
     <w:multiLevelType w:val="hybridMultilevel"/>
@@ -1918,7 +1889,7 @@
 </file>
 
 <file path=word/styles.xml><?xml version="1.0" encoding="utf-8"?>
-<w:styles xmlns:mc="http://schemas.openxmlformats.org/markup-compatibility/2006" xmlns:r="http://schemas.openxmlformats.org/officeDocument/2006/relationships" xmlns:w="http://schemas.openxmlformats.org/wordprocessingml/2006/main" xmlns:w14="http://schemas.microsoft.com/office/word/2010/wordml" mc:Ignorable="w14">
+<w:styles xmlns:mc="http://schemas.openxmlformats.org/markup-compatibility/2006" xmlns:r="http://schemas.openxmlformats.org/officeDocument/2006/relationships" xmlns:w="http://schemas.openxmlformats.org/wordprocessingml/2006/main" xmlns:w14="http://schemas.microsoft.com/office/word/2010/wordml" xmlns:w15="http://schemas.microsoft.com/office/word/2012/wordml" mc:Ignorable="w14 w15">
   <w:docDefaults>
     <w:rPrDefault>
       <w:rPr>
@@ -1930,144 +1901,389 @@
     </w:rPrDefault>
     <w:pPrDefault/>
   </w:docDefaults>
-  <w:latentStyles w:defLockedState="0" w:defUIPriority="99" w:defSemiHidden="1" w:defUnhideWhenUsed="1" w:defQFormat="0" w:count="276">
-    <w:lsdException w:name="Normal" w:semiHidden="0" w:uiPriority="0" w:unhideWhenUsed="0" w:qFormat="1"/>
-    <w:lsdException w:name="heading 1" w:semiHidden="0" w:uiPriority="9" w:unhideWhenUsed="0" w:qFormat="1"/>
-    <w:lsdException w:name="heading 2" w:uiPriority="9" w:qFormat="1"/>
-    <w:lsdException w:name="heading 3" w:uiPriority="9" w:qFormat="1"/>
-    <w:lsdException w:name="heading 4" w:uiPriority="9" w:qFormat="1"/>
-    <w:lsdException w:name="heading 5" w:uiPriority="9" w:qFormat="1"/>
-    <w:lsdException w:name="heading 6" w:uiPriority="9" w:qFormat="1"/>
-    <w:lsdException w:name="heading 7" w:uiPriority="9" w:qFormat="1"/>
-    <w:lsdException w:name="heading 8" w:uiPriority="9" w:qFormat="1"/>
-    <w:lsdException w:name="heading 9" w:uiPriority="9" w:qFormat="1"/>
-    <w:lsdException w:name="toc 1" w:uiPriority="39"/>
-    <w:lsdException w:name="toc 2" w:uiPriority="39"/>
-    <w:lsdException w:name="toc 3" w:uiPriority="39"/>
-    <w:lsdException w:name="toc 4" w:uiPriority="39"/>
-    <w:lsdException w:name="toc 5" w:uiPriority="39"/>
-    <w:lsdException w:name="toc 6" w:uiPriority="39"/>
-    <w:lsdException w:name="toc 7" w:uiPriority="39"/>
-    <w:lsdException w:name="toc 8" w:uiPriority="39"/>
-    <w:lsdException w:name="toc 9" w:uiPriority="39"/>
-    <w:lsdException w:name="caption" w:uiPriority="35" w:qFormat="1"/>
-    <w:lsdException w:name="Title" w:semiHidden="0" w:uiPriority="10" w:unhideWhenUsed="0" w:qFormat="1"/>
-    <w:lsdException w:name="Default Paragraph Font" w:uiPriority="1"/>
-    <w:lsdException w:name="Subtitle" w:semiHidden="0" w:uiPriority="11" w:unhideWhenUsed="0" w:qFormat="1"/>
-    <w:lsdException w:name="Strong" w:semiHidden="0" w:uiPriority="22" w:unhideWhenUsed="0" w:qFormat="1"/>
-    <w:lsdException w:name="Emphasis" w:semiHidden="0" w:uiPriority="20" w:unhideWhenUsed="0" w:qFormat="1"/>
-    <w:lsdException w:name="Table Grid" w:semiHidden="0" w:uiPriority="59" w:unhideWhenUsed="0"/>
-    <w:lsdException w:name="Placeholder Text" w:unhideWhenUsed="0"/>
-    <w:lsdException w:name="No Spacing" w:semiHidden="0" w:uiPriority="1" w:unhideWhenUsed="0" w:qFormat="1"/>
-    <w:lsdException w:name="Light Shading" w:semiHidden="0" w:uiPriority="60" w:unhideWhenUsed="0"/>
-    <w:lsdException w:name="Light List" w:semiHidden="0" w:uiPriority="61" w:unhideWhenUsed="0"/>
-    <w:lsdException w:name="Light Grid" w:semiHidden="0" w:uiPriority="62" w:unhideWhenUsed="0"/>
-    <w:lsdException w:name="Medium Shading 1" w:semiHidden="0" w:uiPriority="63" w:unhideWhenUsed="0"/>
-    <w:lsdException w:name="Medium Shading 2" w:semiHidden="0" w:uiPriority="64" w:unhideWhenUsed="0"/>
-    <w:lsdException w:name="Medium List 1" w:semiHidden="0" w:uiPriority="65" w:unhideWhenUsed="0"/>
-    <w:lsdException w:name="Medium List 2" w:semiHidden="0" w:uiPriority="66" w:unhideWhenUsed="0"/>
-    <w:lsdException w:name="Medium Grid 1" w:semiHidden="0" w:uiPriority="67" w:unhideWhenUsed="0"/>
-    <w:lsdException w:name="Medium Grid 2" w:semiHidden="0" w:uiPriority="68" w:unhideWhenUsed="0"/>
-    <w:lsdException w:name="Medium Grid 3" w:semiHidden="0" w:uiPriority="69" w:unhideWhenUsed="0"/>
-    <w:lsdException w:name="Dark List" w:semiHidden="0" w:uiPriority="70" w:unhideWhenUsed="0"/>
-    <w:lsdException w:name="Colorful Shading" w:semiHidden="0" w:uiPriority="71" w:unhideWhenUsed="0"/>
-    <w:lsdException w:name="Colorful List" w:semiHidden="0" w:uiPriority="72" w:unhideWhenUsed="0"/>
-    <w:lsdException w:name="Colorful Grid" w:semiHidden="0" w:uiPriority="73" w:unhideWhenUsed="0"/>
-    <w:lsdException w:name="Light Shading Accent 1" w:semiHidden="0" w:uiPriority="60" w:unhideWhenUsed="0"/>
-    <w:lsdException w:name="Light List Accent 1" w:semiHidden="0" w:uiPriority="61" w:unhideWhenUsed="0"/>
-    <w:lsdException w:name="Light Grid Accent 1" w:semiHidden="0" w:uiPriority="62" w:unhideWhenUsed="0"/>
-    <w:lsdException w:name="Medium Shading 1 Accent 1" w:semiHidden="0" w:uiPriority="63" w:unhideWhenUsed="0"/>
-    <w:lsdException w:name="Medium Shading 2 Accent 1" w:semiHidden="0" w:uiPriority="64" w:unhideWhenUsed="0"/>
-    <w:lsdException w:name="Medium List 1 Accent 1" w:semiHidden="0" w:uiPriority="65" w:unhideWhenUsed="0"/>
-    <w:lsdException w:name="Revision" w:unhideWhenUsed="0"/>
-    <w:lsdException w:name="List Paragraph" w:semiHidden="0" w:uiPriority="34" w:unhideWhenUsed="0" w:qFormat="1"/>
-    <w:lsdException w:name="Quote" w:semiHidden="0" w:uiPriority="29" w:unhideWhenUsed="0" w:qFormat="1"/>
-    <w:lsdException w:name="Intense Quote" w:semiHidden="0" w:uiPriority="30" w:unhideWhenUsed="0" w:qFormat="1"/>
-    <w:lsdException w:name="Medium List 2 Accent 1" w:semiHidden="0" w:uiPriority="66" w:unhideWhenUsed="0"/>
-    <w:lsdException w:name="Medium Grid 1 Accent 1" w:semiHidden="0" w:uiPriority="67" w:unhideWhenUsed="0"/>
-    <w:lsdException w:name="Medium Grid 2 Accent 1" w:semiHidden="0" w:uiPriority="68" w:unhideWhenUsed="0"/>
-    <w:lsdException w:name="Medium Grid 3 Accent 1" w:semiHidden="0" w:uiPriority="69" w:unhideWhenUsed="0"/>
-    <w:lsdException w:name="Dark List Accent 1" w:semiHidden="0" w:uiPriority="70" w:unhideWhenUsed="0"/>
-    <w:lsdException w:name="Colorful Shading Accent 1" w:semiHidden="0" w:uiPriority="71" w:unhideWhenUsed="0"/>
-    <w:lsdException w:name="Colorful List Accent 1" w:semiHidden="0" w:uiPriority="72" w:unhideWhenUsed="0"/>
-    <w:lsdException w:name="Colorful Grid Accent 1" w:semiHidden="0" w:uiPriority="73" w:unhideWhenUsed="0"/>
-    <w:lsdException w:name="Light Shading Accent 2" w:semiHidden="0" w:uiPriority="60" w:unhideWhenUsed="0"/>
-    <w:lsdException w:name="Light List Accent 2" w:semiHidden="0" w:uiPriority="61" w:unhideWhenUsed="0"/>
-    <w:lsdException w:name="Light Grid Accent 2" w:semiHidden="0" w:uiPriority="62" w:unhideWhenUsed="0"/>
-    <w:lsdException w:name="Medium Shading 1 Accent 2" w:semiHidden="0" w:uiPriority="63" w:unhideWhenUsed="0"/>
-    <w:lsdException w:name="Medium Shading 2 Accent 2" w:semiHidden="0" w:uiPriority="64" w:unhideWhenUsed="0"/>
-    <w:lsdException w:name="Medium List 1 Accent 2" w:semiHidden="0" w:uiPriority="65" w:unhideWhenUsed="0"/>
-    <w:lsdException w:name="Medium List 2 Accent 2" w:semiHidden="0" w:uiPriority="66" w:unhideWhenUsed="0"/>
-    <w:lsdException w:name="Medium Grid 1 Accent 2" w:semiHidden="0" w:uiPriority="67" w:unhideWhenUsed="0"/>
-    <w:lsdException w:name="Medium Grid 2 Accent 2" w:semiHidden="0" w:uiPriority="68" w:unhideWhenUsed="0"/>
-    <w:lsdException w:name="Medium Grid 3 Accent 2" w:semiHidden="0" w:uiPriority="69" w:unhideWhenUsed="0"/>
-    <w:lsdException w:name="Dark List Accent 2" w:semiHidden="0" w:uiPriority="70" w:unhideWhenUsed="0"/>
-    <w:lsdException w:name="Colorful Shading Accent 2" w:semiHidden="0" w:uiPriority="71" w:unhideWhenUsed="0"/>
-    <w:lsdException w:name="Colorful List Accent 2" w:semiHidden="0" w:uiPriority="72" w:unhideWhenUsed="0"/>
-    <w:lsdException w:name="Colorful Grid Accent 2" w:semiHidden="0" w:uiPriority="73" w:unhideWhenUsed="0"/>
-    <w:lsdException w:name="Light Shading Accent 3" w:semiHidden="0" w:uiPriority="60" w:unhideWhenUsed="0"/>
-    <w:lsdException w:name="Light List Accent 3" w:semiHidden="0" w:uiPriority="61" w:unhideWhenUsed="0"/>
-    <w:lsdException w:name="Light Grid Accent 3" w:semiHidden="0" w:uiPriority="62" w:unhideWhenUsed="0"/>
-    <w:lsdException w:name="Medium Shading 1 Accent 3" w:semiHidden="0" w:uiPriority="63" w:unhideWhenUsed="0"/>
-    <w:lsdException w:name="Medium Shading 2 Accent 3" w:semiHidden="0" w:uiPriority="64" w:unhideWhenUsed="0"/>
-    <w:lsdException w:name="Medium List 1 Accent 3" w:semiHidden="0" w:uiPriority="65" w:unhideWhenUsed="0"/>
-    <w:lsdException w:name="Medium List 2 Accent 3" w:semiHidden="0" w:uiPriority="66" w:unhideWhenUsed="0"/>
-    <w:lsdException w:name="Medium Grid 1 Accent 3" w:semiHidden="0" w:uiPriority="67" w:unhideWhenUsed="0"/>
-    <w:lsdException w:name="Medium Grid 2 Accent 3" w:semiHidden="0" w:uiPriority="68" w:unhideWhenUsed="0"/>
-    <w:lsdException w:name="Medium Grid 3 Accent 3" w:semiHidden="0" w:uiPriority="69" w:unhideWhenUsed="0"/>
-    <w:lsdException w:name="Dark List Accent 3" w:semiHidden="0" w:uiPriority="70" w:unhideWhenUsed="0"/>
-    <w:lsdException w:name="Colorful Shading Accent 3" w:semiHidden="0" w:uiPriority="71" w:unhideWhenUsed="0"/>
-    <w:lsdException w:name="Colorful List Accent 3" w:semiHidden="0" w:uiPriority="72" w:unhideWhenUsed="0"/>
-    <w:lsdException w:name="Colorful Grid Accent 3" w:semiHidden="0" w:uiPriority="73" w:unhideWhenUsed="0"/>
-    <w:lsdException w:name="Light Shading Accent 4" w:semiHidden="0" w:uiPriority="60" w:unhideWhenUsed="0"/>
-    <w:lsdException w:name="Light List Accent 4" w:semiHidden="0" w:uiPriority="61" w:unhideWhenUsed="0"/>
-    <w:lsdException w:name="Light Grid Accent 4" w:semiHidden="0" w:uiPriority="62" w:unhideWhenUsed="0"/>
-    <w:lsdException w:name="Medium Shading 1 Accent 4" w:semiHidden="0" w:uiPriority="63" w:unhideWhenUsed="0"/>
-    <w:lsdException w:name="Medium Shading 2 Accent 4" w:semiHidden="0" w:uiPriority="64" w:unhideWhenUsed="0"/>
-    <w:lsdException w:name="Medium List 1 Accent 4" w:semiHidden="0" w:uiPriority="65" w:unhideWhenUsed="0"/>
-    <w:lsdException w:name="Medium List 2 Accent 4" w:semiHidden="0" w:uiPriority="66" w:unhideWhenUsed="0"/>
-    <w:lsdException w:name="Medium Grid 1 Accent 4" w:semiHidden="0" w:uiPriority="67" w:unhideWhenUsed="0"/>
-    <w:lsdException w:name="Medium Grid 2 Accent 4" w:semiHidden="0" w:uiPriority="68" w:unhideWhenUsed="0"/>
-    <w:lsdException w:name="Medium Grid 3 Accent 4" w:semiHidden="0" w:uiPriority="69" w:unhideWhenUsed="0"/>
-    <w:lsdException w:name="Dark List Accent 4" w:semiHidden="0" w:uiPriority="70" w:unhideWhenUsed="0"/>
-    <w:lsdException w:name="Colorful Shading Accent 4" w:semiHidden="0" w:uiPriority="71" w:unhideWhenUsed="0"/>
-    <w:lsdException w:name="Colorful List Accent 4" w:semiHidden="0" w:uiPriority="72" w:unhideWhenUsed="0"/>
-    <w:lsdException w:name="Colorful Grid Accent 4" w:semiHidden="0" w:uiPriority="73" w:unhideWhenUsed="0"/>
-    <w:lsdException w:name="Light Shading Accent 5" w:semiHidden="0" w:uiPriority="60" w:unhideWhenUsed="0"/>
-    <w:lsdException w:name="Light List Accent 5" w:semiHidden="0" w:uiPriority="61" w:unhideWhenUsed="0"/>
-    <w:lsdException w:name="Light Grid Accent 5" w:semiHidden="0" w:uiPriority="62" w:unhideWhenUsed="0"/>
-    <w:lsdException w:name="Medium Shading 1 Accent 5" w:semiHidden="0" w:uiPriority="63" w:unhideWhenUsed="0"/>
-    <w:lsdException w:name="Medium Shading 2 Accent 5" w:semiHidden="0" w:uiPriority="64" w:unhideWhenUsed="0"/>
-    <w:lsdException w:name="Medium List 1 Accent 5" w:semiHidden="0" w:uiPriority="65" w:unhideWhenUsed="0"/>
-    <w:lsdException w:name="Medium List 2 Accent 5" w:semiHidden="0" w:uiPriority="66" w:unhideWhenUsed="0"/>
-    <w:lsdException w:name="Medium Grid 1 Accent 5" w:semiHidden="0" w:uiPriority="67" w:unhideWhenUsed="0"/>
-    <w:lsdException w:name="Medium Grid 2 Accent 5" w:semiHidden="0" w:uiPriority="68" w:unhideWhenUsed="0"/>
-    <w:lsdException w:name="Medium Grid 3 Accent 5" w:semiHidden="0" w:uiPriority="69" w:unhideWhenUsed="0"/>
-    <w:lsdException w:name="Dark List Accent 5" w:semiHidden="0" w:uiPriority="70" w:unhideWhenUsed="0"/>
-    <w:lsdException w:name="Colorful Shading Accent 5" w:semiHidden="0" w:uiPriority="71" w:unhideWhenUsed="0"/>
-    <w:lsdException w:name="Colorful List Accent 5" w:semiHidden="0" w:uiPriority="72" w:unhideWhenUsed="0"/>
-    <w:lsdException w:name="Colorful Grid Accent 5" w:semiHidden="0" w:uiPriority="73" w:unhideWhenUsed="0"/>
-    <w:lsdException w:name="Light Shading Accent 6" w:semiHidden="0" w:uiPriority="60" w:unhideWhenUsed="0"/>
-    <w:lsdException w:name="Light List Accent 6" w:semiHidden="0" w:uiPriority="61" w:unhideWhenUsed="0"/>
-    <w:lsdException w:name="Light Grid Accent 6" w:semiHidden="0" w:uiPriority="62" w:unhideWhenUsed="0"/>
-    <w:lsdException w:name="Medium Shading 1 Accent 6" w:semiHidden="0" w:uiPriority="63" w:unhideWhenUsed="0"/>
-    <w:lsdException w:name="Medium Shading 2 Accent 6" w:semiHidden="0" w:uiPriority="64" w:unhideWhenUsed="0"/>
-    <w:lsdException w:name="Medium List 1 Accent 6" w:semiHidden="0" w:uiPriority="65" w:unhideWhenUsed="0"/>
-    <w:lsdException w:name="Medium List 2 Accent 6" w:semiHidden="0" w:uiPriority="66" w:unhideWhenUsed="0"/>
-    <w:lsdException w:name="Medium Grid 1 Accent 6" w:semiHidden="0" w:uiPriority="67" w:unhideWhenUsed="0"/>
-    <w:lsdException w:name="Medium Grid 2 Accent 6" w:semiHidden="0" w:uiPriority="68" w:unhideWhenUsed="0"/>
-    <w:lsdException w:name="Medium Grid 3 Accent 6" w:semiHidden="0" w:uiPriority="69" w:unhideWhenUsed="0"/>
-    <w:lsdException w:name="Dark List Accent 6" w:semiHidden="0" w:uiPriority="70" w:unhideWhenUsed="0"/>
-    <w:lsdException w:name="Colorful Shading Accent 6" w:semiHidden="0" w:uiPriority="71" w:unhideWhenUsed="0"/>
-    <w:lsdException w:name="Colorful List Accent 6" w:semiHidden="0" w:uiPriority="72" w:unhideWhenUsed="0"/>
-    <w:lsdException w:name="Colorful Grid Accent 6" w:semiHidden="0" w:uiPriority="73" w:unhideWhenUsed="0"/>
-    <w:lsdException w:name="Subtle Emphasis" w:semiHidden="0" w:uiPriority="19" w:unhideWhenUsed="0" w:qFormat="1"/>
-    <w:lsdException w:name="Intense Emphasis" w:semiHidden="0" w:uiPriority="21" w:unhideWhenUsed="0" w:qFormat="1"/>
-    <w:lsdException w:name="Subtle Reference" w:semiHidden="0" w:uiPriority="31" w:unhideWhenUsed="0" w:qFormat="1"/>
-    <w:lsdException w:name="Intense Reference" w:semiHidden="0" w:uiPriority="32" w:unhideWhenUsed="0" w:qFormat="1"/>
-    <w:lsdException w:name="Book Title" w:semiHidden="0" w:uiPriority="33" w:unhideWhenUsed="0" w:qFormat="1"/>
-    <w:lsdException w:name="Bibliography" w:uiPriority="37"/>
-    <w:lsdException w:name="TOC Heading" w:uiPriority="39" w:qFormat="1"/>
+  <w:latentStyles w:defLockedState="0" w:defUIPriority="99" w:defSemiHidden="0" w:defUnhideWhenUsed="0" w:defQFormat="0" w:count="382">
+    <w:lsdException w:name="Normal" w:uiPriority="0" w:qFormat="1"/>
+    <w:lsdException w:name="heading 1" w:uiPriority="9" w:qFormat="1"/>
+    <w:lsdException w:name="heading 2" w:semiHidden="1" w:uiPriority="9" w:unhideWhenUsed="1" w:qFormat="1"/>
+    <w:lsdException w:name="heading 3" w:semiHidden="1" w:uiPriority="9" w:unhideWhenUsed="1" w:qFormat="1"/>
+    <w:lsdException w:name="heading 4" w:semiHidden="1" w:uiPriority="9" w:unhideWhenUsed="1" w:qFormat="1"/>
+    <w:lsdException w:name="heading 5" w:semiHidden="1" w:uiPriority="9" w:unhideWhenUsed="1" w:qFormat="1"/>
+    <w:lsdException w:name="heading 6" w:semiHidden="1" w:uiPriority="9" w:unhideWhenUsed="1" w:qFormat="1"/>
+    <w:lsdException w:name="heading 7" w:semiHidden="1" w:uiPriority="9" w:unhideWhenUsed="1" w:qFormat="1"/>
+    <w:lsdException w:name="heading 8" w:semiHidden="1" w:uiPriority="9" w:unhideWhenUsed="1" w:qFormat="1"/>
+    <w:lsdException w:name="heading 9" w:semiHidden="1" w:uiPriority="9" w:unhideWhenUsed="1" w:qFormat="1"/>
+    <w:lsdException w:name="index 1" w:semiHidden="1" w:unhideWhenUsed="1"/>
+    <w:lsdException w:name="index 2" w:semiHidden="1" w:unhideWhenUsed="1"/>
+    <w:lsdException w:name="index 3" w:semiHidden="1" w:unhideWhenUsed="1"/>
+    <w:lsdException w:name="index 4" w:semiHidden="1" w:unhideWhenUsed="1"/>
+    <w:lsdException w:name="index 5" w:semiHidden="1" w:unhideWhenUsed="1"/>
+    <w:lsdException w:name="index 6" w:semiHidden="1" w:unhideWhenUsed="1"/>
+    <w:lsdException w:name="index 7" w:semiHidden="1" w:unhideWhenUsed="1"/>
+    <w:lsdException w:name="index 8" w:semiHidden="1" w:unhideWhenUsed="1"/>
+    <w:lsdException w:name="index 9" w:semiHidden="1" w:unhideWhenUsed="1"/>
+    <w:lsdException w:name="toc 1" w:semiHidden="1" w:uiPriority="39" w:unhideWhenUsed="1"/>
+    <w:lsdException w:name="toc 2" w:semiHidden="1" w:uiPriority="39" w:unhideWhenUsed="1"/>
+    <w:lsdException w:name="toc 3" w:semiHidden="1" w:uiPriority="39" w:unhideWhenUsed="1"/>
+    <w:lsdException w:name="toc 4" w:semiHidden="1" w:uiPriority="39" w:unhideWhenUsed="1"/>
+    <w:lsdException w:name="toc 5" w:semiHidden="1" w:uiPriority="39" w:unhideWhenUsed="1"/>
+    <w:lsdException w:name="toc 6" w:semiHidden="1" w:uiPriority="39" w:unhideWhenUsed="1"/>
+    <w:lsdException w:name="toc 7" w:semiHidden="1" w:uiPriority="39" w:unhideWhenUsed="1"/>
+    <w:lsdException w:name="toc 8" w:semiHidden="1" w:uiPriority="39" w:unhideWhenUsed="1"/>
+    <w:lsdException w:name="toc 9" w:semiHidden="1" w:uiPriority="39" w:unhideWhenUsed="1"/>
+    <w:lsdException w:name="Normal Indent" w:semiHidden="1" w:unhideWhenUsed="1"/>
+    <w:lsdException w:name="footnote text" w:semiHidden="1" w:unhideWhenUsed="1"/>
+    <w:lsdException w:name="annotation text" w:semiHidden="1" w:unhideWhenUsed="1"/>
+    <w:lsdException w:name="header" w:semiHidden="1" w:unhideWhenUsed="1"/>
+    <w:lsdException w:name="footer" w:semiHidden="1" w:unhideWhenUsed="1"/>
+    <w:lsdException w:name="index heading" w:semiHidden="1" w:unhideWhenUsed="1"/>
+    <w:lsdException w:name="caption" w:semiHidden="1" w:uiPriority="35" w:unhideWhenUsed="1" w:qFormat="1"/>
+    <w:lsdException w:name="table of figures" w:semiHidden="1" w:unhideWhenUsed="1"/>
+    <w:lsdException w:name="envelope address" w:semiHidden="1" w:unhideWhenUsed="1"/>
+    <w:lsdException w:name="envelope return" w:semiHidden="1" w:unhideWhenUsed="1"/>
+    <w:lsdException w:name="footnote reference" w:semiHidden="1" w:unhideWhenUsed="1"/>
+    <w:lsdException w:name="annotation reference" w:semiHidden="1" w:unhideWhenUsed="1"/>
+    <w:lsdException w:name="line number" w:semiHidden="1" w:unhideWhenUsed="1"/>
+    <w:lsdException w:name="page number" w:semiHidden="1" w:unhideWhenUsed="1"/>
+    <w:lsdException w:name="endnote reference" w:semiHidden="1" w:unhideWhenUsed="1"/>
+    <w:lsdException w:name="endnote text" w:semiHidden="1" w:unhideWhenUsed="1"/>
+    <w:lsdException w:name="table of authorities" w:semiHidden="1" w:unhideWhenUsed="1"/>
+    <w:lsdException w:name="macro" w:semiHidden="1" w:unhideWhenUsed="1"/>
+    <w:lsdException w:name="toa heading" w:semiHidden="1" w:unhideWhenUsed="1"/>
+    <w:lsdException w:name="List" w:semiHidden="1" w:unhideWhenUsed="1"/>
+    <w:lsdException w:name="List Bullet" w:semiHidden="1" w:unhideWhenUsed="1"/>
+    <w:lsdException w:name="List Number" w:semiHidden="1" w:unhideWhenUsed="1"/>
+    <w:lsdException w:name="List 2" w:semiHidden="1" w:unhideWhenUsed="1"/>
+    <w:lsdException w:name="List 3" w:semiHidden="1" w:unhideWhenUsed="1"/>
+    <w:lsdException w:name="List 4" w:semiHidden="1" w:unhideWhenUsed="1"/>
+    <w:lsdException w:name="List 5" w:semiHidden="1" w:unhideWhenUsed="1"/>
+    <w:lsdException w:name="List Bullet 2" w:semiHidden="1" w:unhideWhenUsed="1"/>
+    <w:lsdException w:name="List Bullet 3" w:semiHidden="1" w:unhideWhenUsed="1"/>
+    <w:lsdException w:name="List Bullet 4" w:semiHidden="1" w:unhideWhenUsed="1"/>
+    <w:lsdException w:name="List Bullet 5" w:semiHidden="1" w:unhideWhenUsed="1"/>
+    <w:lsdException w:name="List Number 2" w:semiHidden="1" w:unhideWhenUsed="1"/>
+    <w:lsdException w:name="List Number 3" w:semiHidden="1" w:unhideWhenUsed="1"/>
+    <w:lsdException w:name="List Number 4" w:semiHidden="1" w:unhideWhenUsed="1"/>
+    <w:lsdException w:name="List Number 5" w:semiHidden="1" w:unhideWhenUsed="1"/>
+    <w:lsdException w:name="Title" w:uiPriority="10" w:qFormat="1"/>
+    <w:lsdException w:name="Closing" w:semiHidden="1" w:unhideWhenUsed="1"/>
+    <w:lsdException w:name="Signature" w:semiHidden="1" w:unhideWhenUsed="1"/>
+    <w:lsdException w:name="Default Paragraph Font" w:semiHidden="1" w:uiPriority="1" w:unhideWhenUsed="1"/>
+    <w:lsdException w:name="Body Text" w:semiHidden="1" w:unhideWhenUsed="1"/>
+    <w:lsdException w:name="Body Text Indent" w:semiHidden="1" w:unhideWhenUsed="1"/>
+    <w:lsdException w:name="List Continue" w:semiHidden="1" w:unhideWhenUsed="1"/>
+    <w:lsdException w:name="List Continue 2" w:semiHidden="1" w:unhideWhenUsed="1"/>
+    <w:lsdException w:name="List Continue 3" w:semiHidden="1" w:unhideWhenUsed="1"/>
+    <w:lsdException w:name="List Continue 4" w:semiHidden="1" w:unhideWhenUsed="1"/>
+    <w:lsdException w:name="List Continue 5" w:semiHidden="1" w:unhideWhenUsed="1"/>
+    <w:lsdException w:name="Message Header" w:semiHidden="1" w:unhideWhenUsed="1"/>
+    <w:lsdException w:name="Subtitle" w:uiPriority="11" w:qFormat="1"/>
+    <w:lsdException w:name="Salutation" w:semiHidden="1" w:unhideWhenUsed="1"/>
+    <w:lsdException w:name="Date" w:semiHidden="1" w:unhideWhenUsed="1"/>
+    <w:lsdException w:name="Body Text First Indent" w:semiHidden="1" w:unhideWhenUsed="1"/>
+    <w:lsdException w:name="Body Text First Indent 2" w:semiHidden="1" w:unhideWhenUsed="1"/>
+    <w:lsdException w:name="Note Heading" w:semiHidden="1" w:unhideWhenUsed="1"/>
+    <w:lsdException w:name="Body Text 2" w:semiHidden="1" w:unhideWhenUsed="1"/>
+    <w:lsdException w:name="Body Text 3" w:semiHidden="1" w:unhideWhenUsed="1"/>
+    <w:lsdException w:name="Body Text Indent 2" w:semiHidden="1" w:unhideWhenUsed="1"/>
+    <w:lsdException w:name="Body Text Indent 3" w:semiHidden="1" w:unhideWhenUsed="1"/>
+    <w:lsdException w:name="Block Text" w:semiHidden="1" w:unhideWhenUsed="1"/>
+    <w:lsdException w:name="Hyperlink" w:semiHidden="1" w:unhideWhenUsed="1"/>
+    <w:lsdException w:name="FollowedHyperlink" w:semiHidden="1" w:unhideWhenUsed="1"/>
+    <w:lsdException w:name="Strong" w:uiPriority="22" w:qFormat="1"/>
+    <w:lsdException w:name="Emphasis" w:uiPriority="20" w:qFormat="1"/>
+    <w:lsdException w:name="Document Map" w:semiHidden="1" w:unhideWhenUsed="1"/>
+    <w:lsdException w:name="Plain Text" w:semiHidden="1" w:unhideWhenUsed="1"/>
+    <w:lsdException w:name="E-mail Signature" w:semiHidden="1" w:unhideWhenUsed="1"/>
+    <w:lsdException w:name="HTML Top of Form" w:semiHidden="1" w:unhideWhenUsed="1"/>
+    <w:lsdException w:name="HTML Bottom of Form" w:semiHidden="1" w:unhideWhenUsed="1"/>
+    <w:lsdException w:name="Normal (Web)" w:semiHidden="1" w:unhideWhenUsed="1"/>
+    <w:lsdException w:name="HTML Acronym" w:semiHidden="1" w:unhideWhenUsed="1"/>
+    <w:lsdException w:name="HTML Address" w:semiHidden="1" w:unhideWhenUsed="1"/>
+    <w:lsdException w:name="HTML Cite" w:semiHidden="1" w:unhideWhenUsed="1"/>
+    <w:lsdException w:name="HTML Code" w:semiHidden="1" w:unhideWhenUsed="1"/>
+    <w:lsdException w:name="HTML Definition" w:semiHidden="1" w:unhideWhenUsed="1"/>
+    <w:lsdException w:name="HTML Keyboard" w:semiHidden="1" w:unhideWhenUsed="1"/>
+    <w:lsdException w:name="HTML Preformatted" w:semiHidden="1" w:unhideWhenUsed="1"/>
+    <w:lsdException w:name="HTML Sample" w:semiHidden="1" w:unhideWhenUsed="1"/>
+    <w:lsdException w:name="HTML Typewriter" w:semiHidden="1" w:unhideWhenUsed="1"/>
+    <w:lsdException w:name="HTML Variable" w:semiHidden="1" w:unhideWhenUsed="1"/>
+    <w:lsdException w:name="Normal Table" w:semiHidden="1" w:unhideWhenUsed="1"/>
+    <w:lsdException w:name="annotation subject" w:semiHidden="1" w:unhideWhenUsed="1"/>
+    <w:lsdException w:name="No List" w:semiHidden="1" w:unhideWhenUsed="1"/>
+    <w:lsdException w:name="Outline List 1" w:semiHidden="1" w:unhideWhenUsed="1"/>
+    <w:lsdException w:name="Outline List 2" w:semiHidden="1" w:unhideWhenUsed="1"/>
+    <w:lsdException w:name="Outline List 3" w:semiHidden="1" w:unhideWhenUsed="1"/>
+    <w:lsdException w:name="Table Simple 1" w:semiHidden="1" w:unhideWhenUsed="1"/>
+    <w:lsdException w:name="Table Simple 2" w:semiHidden="1" w:unhideWhenUsed="1"/>
+    <w:lsdException w:name="Table Simple 3" w:semiHidden="1" w:unhideWhenUsed="1"/>
+    <w:lsdException w:name="Table Classic 1" w:semiHidden="1" w:unhideWhenUsed="1"/>
+    <w:lsdException w:name="Table Classic 2" w:semiHidden="1" w:unhideWhenUsed="1"/>
+    <w:lsdException w:name="Table Classic 3" w:semiHidden="1" w:unhideWhenUsed="1"/>
+    <w:lsdException w:name="Table Classic 4" w:semiHidden="1" w:unhideWhenUsed="1"/>
+    <w:lsdException w:name="Table Colorful 1" w:semiHidden="1" w:unhideWhenUsed="1"/>
+    <w:lsdException w:name="Table Colorful 2" w:semiHidden="1" w:unhideWhenUsed="1"/>
+    <w:lsdException w:name="Table Colorful 3" w:semiHidden="1" w:unhideWhenUsed="1"/>
+    <w:lsdException w:name="Table Columns 1" w:semiHidden="1" w:unhideWhenUsed="1"/>
+    <w:lsdException w:name="Table Columns 2" w:semiHidden="1" w:unhideWhenUsed="1"/>
+    <w:lsdException w:name="Table Columns 3" w:semiHidden="1" w:unhideWhenUsed="1"/>
+    <w:lsdException w:name="Table Columns 4" w:semiHidden="1" w:unhideWhenUsed="1"/>
+    <w:lsdException w:name="Table Columns 5" w:semiHidden="1" w:unhideWhenUsed="1"/>
+    <w:lsdException w:name="Table Grid 1" w:semiHidden="1" w:unhideWhenUsed="1"/>
+    <w:lsdException w:name="Table Grid 2" w:semiHidden="1" w:unhideWhenUsed="1"/>
+    <w:lsdException w:name="Table Grid 3" w:semiHidden="1" w:unhideWhenUsed="1"/>
+    <w:lsdException w:name="Table Grid 4" w:semiHidden="1" w:unhideWhenUsed="1"/>
+    <w:lsdException w:name="Table Grid 5" w:semiHidden="1" w:unhideWhenUsed="1"/>
+    <w:lsdException w:name="Table Grid 6" w:semiHidden="1" w:unhideWhenUsed="1"/>
+    <w:lsdException w:name="Table Grid 7" w:semiHidden="1" w:unhideWhenUsed="1"/>
+    <w:lsdException w:name="Table Grid 8" w:semiHidden="1" w:unhideWhenUsed="1"/>
+    <w:lsdException w:name="Table List 1" w:semiHidden="1" w:unhideWhenUsed="1"/>
+    <w:lsdException w:name="Table List 2" w:semiHidden="1" w:unhideWhenUsed="1"/>
+    <w:lsdException w:name="Table List 3" w:semiHidden="1" w:unhideWhenUsed="1"/>
+    <w:lsdException w:name="Table List 4" w:semiHidden="1" w:unhideWhenUsed="1"/>
+    <w:lsdException w:name="Table List 5" w:semiHidden="1" w:unhideWhenUsed="1"/>
+    <w:lsdException w:name="Table List 6" w:semiHidden="1" w:unhideWhenUsed="1"/>
+    <w:lsdException w:name="Table List 7" w:semiHidden="1" w:unhideWhenUsed="1"/>
+    <w:lsdException w:name="Table List 8" w:semiHidden="1" w:unhideWhenUsed="1"/>
+    <w:lsdException w:name="Table 3D effects 1" w:semiHidden="1" w:unhideWhenUsed="1"/>
+    <w:lsdException w:name="Table 3D effects 2" w:semiHidden="1" w:unhideWhenUsed="1"/>
+    <w:lsdException w:name="Table 3D effects 3" w:semiHidden="1" w:unhideWhenUsed="1"/>
+    <w:lsdException w:name="Table Contemporary" w:semiHidden="1" w:unhideWhenUsed="1"/>
+    <w:lsdException w:name="Table Elegant" w:semiHidden="1" w:unhideWhenUsed="1"/>
+    <w:lsdException w:name="Table Professional" w:semiHidden="1" w:unhideWhenUsed="1"/>
+    <w:lsdException w:name="Table Subtle 1" w:semiHidden="1" w:unhideWhenUsed="1"/>
+    <w:lsdException w:name="Table Subtle 2" w:semiHidden="1" w:unhideWhenUsed="1"/>
+    <w:lsdException w:name="Table Web 1" w:semiHidden="1" w:unhideWhenUsed="1"/>
+    <w:lsdException w:name="Table Web 2" w:semiHidden="1" w:unhideWhenUsed="1"/>
+    <w:lsdException w:name="Table Web 3" w:semiHidden="1" w:unhideWhenUsed="1"/>
+    <w:lsdException w:name="Balloon Text" w:semiHidden="1" w:unhideWhenUsed="1"/>
+    <w:lsdException w:name="Table Grid" w:uiPriority="59"/>
+    <w:lsdException w:name="Table Theme" w:semiHidden="1" w:unhideWhenUsed="1"/>
+    <w:lsdException w:name="Note Level 1" w:semiHidden="1" w:unhideWhenUsed="1"/>
+    <w:lsdException w:name="Note Level 2" w:semiHidden="1" w:unhideWhenUsed="1"/>
+    <w:lsdException w:name="Note Level 3" w:semiHidden="1" w:unhideWhenUsed="1"/>
+    <w:lsdException w:name="Note Level 4" w:semiHidden="1" w:unhideWhenUsed="1"/>
+    <w:lsdException w:name="Note Level 5" w:semiHidden="1" w:unhideWhenUsed="1"/>
+    <w:lsdException w:name="Note Level 6" w:semiHidden="1" w:unhideWhenUsed="1"/>
+    <w:lsdException w:name="Note Level 7" w:semiHidden="1" w:unhideWhenUsed="1"/>
+    <w:lsdException w:name="Note Level 8" w:semiHidden="1" w:unhideWhenUsed="1"/>
+    <w:lsdException w:name="Note Level 9" w:semiHidden="1" w:unhideWhenUsed="1"/>
+    <w:lsdException w:name="Placeholder Text" w:semiHidden="1"/>
+    <w:lsdException w:name="No Spacing" w:uiPriority="1" w:qFormat="1"/>
+    <w:lsdException w:name="Light Shading" w:uiPriority="60"/>
+    <w:lsdException w:name="Light List" w:uiPriority="61"/>
+    <w:lsdException w:name="Light Grid" w:uiPriority="62"/>
+    <w:lsdException w:name="Medium Shading 1" w:uiPriority="63"/>
+    <w:lsdException w:name="Medium Shading 2" w:uiPriority="64"/>
+    <w:lsdException w:name="Medium List 1" w:uiPriority="65"/>
+    <w:lsdException w:name="Medium List 2" w:uiPriority="66"/>
+    <w:lsdException w:name="Medium Grid 1" w:uiPriority="67"/>
+    <w:lsdException w:name="Medium Grid 2" w:uiPriority="68"/>
+    <w:lsdException w:name="Medium Grid 3" w:uiPriority="69"/>
+    <w:lsdException w:name="Dark List" w:uiPriority="70"/>
+    <w:lsdException w:name="Colorful Shading" w:uiPriority="71"/>
+    <w:lsdException w:name="Colorful List" w:uiPriority="72"/>
+    <w:lsdException w:name="Colorful Grid" w:uiPriority="73"/>
+    <w:lsdException w:name="Light Shading Accent 1" w:uiPriority="60"/>
+    <w:lsdException w:name="Light List Accent 1" w:uiPriority="61"/>
+    <w:lsdException w:name="Light Grid Accent 1" w:uiPriority="62"/>
+    <w:lsdException w:name="Medium Shading 1 Accent 1" w:uiPriority="63"/>
+    <w:lsdException w:name="Medium Shading 2 Accent 1" w:uiPriority="64"/>
+    <w:lsdException w:name="Medium List 1 Accent 1" w:uiPriority="65"/>
+    <w:lsdException w:name="Revision" w:semiHidden="1"/>
+    <w:lsdException w:name="List Paragraph" w:uiPriority="34" w:qFormat="1"/>
+    <w:lsdException w:name="Quote" w:uiPriority="29" w:qFormat="1"/>
+    <w:lsdException w:name="Intense Quote" w:uiPriority="30" w:qFormat="1"/>
+    <w:lsdException w:name="Medium List 2 Accent 1" w:uiPriority="66"/>
+    <w:lsdException w:name="Medium Grid 1 Accent 1" w:uiPriority="67"/>
+    <w:lsdException w:name="Medium Grid 2 Accent 1" w:uiPriority="68"/>
+    <w:lsdException w:name="Medium Grid 3 Accent 1" w:uiPriority="69"/>
+    <w:lsdException w:name="Dark List Accent 1" w:uiPriority="70"/>
+    <w:lsdException w:name="Colorful Shading Accent 1" w:uiPriority="71"/>
+    <w:lsdException w:name="Colorful List Accent 1" w:uiPriority="72"/>
+    <w:lsdException w:name="Colorful Grid Accent 1" w:uiPriority="73"/>
+    <w:lsdException w:name="Light Shading Accent 2" w:uiPriority="60"/>
+    <w:lsdException w:name="Light List Accent 2" w:uiPriority="61"/>
+    <w:lsdException w:name="Light Grid Accent 2" w:uiPriority="62"/>
+    <w:lsdException w:name="Medium Shading 1 Accent 2" w:uiPriority="63"/>
+    <w:lsdException w:name="Medium Shading 2 Accent 2" w:uiPriority="64"/>
+    <w:lsdException w:name="Medium List 1 Accent 2" w:uiPriority="65"/>
+    <w:lsdException w:name="Medium List 2 Accent 2" w:uiPriority="66"/>
+    <w:lsdException w:name="Medium Grid 1 Accent 2" w:uiPriority="67"/>
+    <w:lsdException w:name="Medium Grid 2 Accent 2" w:uiPriority="68"/>
+    <w:lsdException w:name="Medium Grid 3 Accent 2" w:uiPriority="69"/>
+    <w:lsdException w:name="Dark List Accent 2" w:uiPriority="70"/>
+    <w:lsdException w:name="Colorful Shading Accent 2" w:uiPriority="71"/>
+    <w:lsdException w:name="Colorful List Accent 2" w:uiPriority="72"/>
+    <w:lsdException w:name="Colorful Grid Accent 2" w:uiPriority="73"/>
+    <w:lsdException w:name="Light Shading Accent 3" w:uiPriority="60"/>
+    <w:lsdException w:name="Light List Accent 3" w:uiPriority="61"/>
+    <w:lsdException w:name="Light Grid Accent 3" w:uiPriority="62"/>
+    <w:lsdException w:name="Medium Shading 1 Accent 3" w:uiPriority="63"/>
+    <w:lsdException w:name="Medium Shading 2 Accent 3" w:uiPriority="64"/>
+    <w:lsdException w:name="Medium List 1 Accent 3" w:uiPriority="65"/>
+    <w:lsdException w:name="Medium List 2 Accent 3" w:uiPriority="66"/>
+    <w:lsdException w:name="Medium Grid 1 Accent 3" w:uiPriority="67"/>
+    <w:lsdException w:name="Medium Grid 2 Accent 3" w:uiPriority="68"/>
+    <w:lsdException w:name="Medium Grid 3 Accent 3" w:uiPriority="69"/>
+    <w:lsdException w:name="Dark List Accent 3" w:uiPriority="70"/>
+    <w:lsdException w:name="Colorful Shading Accent 3" w:uiPriority="71"/>
+    <w:lsdException w:name="Colorful List Accent 3" w:uiPriority="72"/>
+    <w:lsdException w:name="Colorful Grid Accent 3" w:uiPriority="73"/>
+    <w:lsdException w:name="Light Shading Accent 4" w:uiPriority="60"/>
+    <w:lsdException w:name="Light List Accent 4" w:uiPriority="61"/>
+    <w:lsdException w:name="Light Grid Accent 4" w:uiPriority="62"/>
+    <w:lsdException w:name="Medium Shading 1 Accent 4" w:uiPriority="63"/>
+    <w:lsdException w:name="Medium Shading 2 Accent 4" w:uiPriority="64"/>
+    <w:lsdException w:name="Medium List 1 Accent 4" w:uiPriority="65"/>
+    <w:lsdException w:name="Medium List 2 Accent 4" w:uiPriority="66"/>
+    <w:lsdException w:name="Medium Grid 1 Accent 4" w:uiPriority="67"/>
+    <w:lsdException w:name="Medium Grid 2 Accent 4" w:uiPriority="68"/>
+    <w:lsdException w:name="Medium Grid 3 Accent 4" w:uiPriority="69"/>
+    <w:lsdException w:name="Dark List Accent 4" w:uiPriority="70"/>
+    <w:lsdException w:name="Colorful Shading Accent 4" w:uiPriority="71"/>
+    <w:lsdException w:name="Colorful List Accent 4" w:uiPriority="72"/>
+    <w:lsdException w:name="Colorful Grid Accent 4" w:uiPriority="73"/>
+    <w:lsdException w:name="Light Shading Accent 5" w:uiPriority="60"/>
+    <w:lsdException w:name="Light List Accent 5" w:uiPriority="61"/>
+    <w:lsdException w:name="Light Grid Accent 5" w:uiPriority="62"/>
+    <w:lsdException w:name="Medium Shading 1 Accent 5" w:uiPriority="63"/>
+    <w:lsdException w:name="Medium Shading 2 Accent 5" w:uiPriority="64"/>
+    <w:lsdException w:name="Medium List 1 Accent 5" w:uiPriority="65"/>
+    <w:lsdException w:name="Medium List 2 Accent 5" w:uiPriority="66"/>
+    <w:lsdException w:name="Medium Grid 1 Accent 5" w:uiPriority="67"/>
+    <w:lsdException w:name="Medium Grid 2 Accent 5" w:uiPriority="68"/>
+    <w:lsdException w:name="Medium Grid 3 Accent 5" w:uiPriority="69"/>
+    <w:lsdException w:name="Dark List Accent 5" w:uiPriority="70"/>
+    <w:lsdException w:name="Colorful Shading Accent 5" w:uiPriority="71"/>
+    <w:lsdException w:name="Colorful List Accent 5" w:uiPriority="72"/>
+    <w:lsdException w:name="Colorful Grid Accent 5" w:uiPriority="73"/>
+    <w:lsdException w:name="Light Shading Accent 6" w:uiPriority="60"/>
+    <w:lsdException w:name="Light List Accent 6" w:uiPriority="61"/>
+    <w:lsdException w:name="Light Grid Accent 6" w:uiPriority="62"/>
+    <w:lsdException w:name="Medium Shading 1 Accent 6" w:uiPriority="63"/>
+    <w:lsdException w:name="Medium Shading 2 Accent 6" w:uiPriority="64"/>
+    <w:lsdException w:name="Medium List 1 Accent 6" w:uiPriority="65"/>
+    <w:lsdException w:name="Medium List 2 Accent 6" w:uiPriority="66"/>
+    <w:lsdException w:name="Medium Grid 1 Accent 6" w:uiPriority="67"/>
+    <w:lsdException w:name="Medium Grid 2 Accent 6" w:uiPriority="68"/>
+    <w:lsdException w:name="Medium Grid 3 Accent 6" w:uiPriority="69"/>
+    <w:lsdException w:name="Dark List Accent 6" w:uiPriority="70"/>
+    <w:lsdException w:name="Colorful Shading Accent 6" w:uiPriority="71"/>
+    <w:lsdException w:name="Colorful List Accent 6" w:uiPriority="72"/>
+    <w:lsdException w:name="Colorful Grid Accent 6" w:uiPriority="73"/>
+    <w:lsdException w:name="Subtle Emphasis" w:uiPriority="19" w:qFormat="1"/>
+    <w:lsdException w:name="Intense Emphasis" w:uiPriority="21" w:qFormat="1"/>
+    <w:lsdException w:name="Subtle Reference" w:uiPriority="31" w:qFormat="1"/>
+    <w:lsdException w:name="Intense Reference" w:uiPriority="32" w:qFormat="1"/>
+    <w:lsdException w:name="Book Title" w:uiPriority="33" w:qFormat="1"/>
+    <w:lsdException w:name="Bibliography" w:semiHidden="1" w:uiPriority="37" w:unhideWhenUsed="1"/>
+    <w:lsdException w:name="TOC Heading" w:semiHidden="1" w:uiPriority="39" w:unhideWhenUsed="1" w:qFormat="1"/>
+    <w:lsdException w:name="Plain Table 1" w:uiPriority="41"/>
+    <w:lsdException w:name="Plain Table 2" w:uiPriority="42"/>
+    <w:lsdException w:name="Plain Table 3" w:uiPriority="43"/>
+    <w:lsdException w:name="Plain Table 4" w:uiPriority="44"/>
+    <w:lsdException w:name="Plain Table 5" w:uiPriority="45"/>
+    <w:lsdException w:name="Grid Table Light" w:uiPriority="40"/>
+    <w:lsdException w:name="Grid Table 1 Light" w:uiPriority="46"/>
+    <w:lsdException w:name="Grid Table 2" w:uiPriority="47"/>
+    <w:lsdException w:name="Grid Table 3" w:uiPriority="48"/>
+    <w:lsdException w:name="Grid Table 4" w:uiPriority="49"/>
+    <w:lsdException w:name="Grid Table 5 Dark" w:uiPriority="50"/>
+    <w:lsdException w:name="Grid Table 6 Colorful" w:uiPriority="51"/>
+    <w:lsdException w:name="Grid Table 7 Colorful" w:uiPriority="52"/>
+    <w:lsdException w:name="Grid Table 1 Light Accent 1" w:uiPriority="46"/>
+    <w:lsdException w:name="Grid Table 2 Accent 1" w:uiPriority="47"/>
+    <w:lsdException w:name="Grid Table 3 Accent 1" w:uiPriority="48"/>
+    <w:lsdException w:name="Grid Table 4 Accent 1" w:uiPriority="49"/>
+    <w:lsdException w:name="Grid Table 5 Dark Accent 1" w:uiPriority="50"/>
+    <w:lsdException w:name="Grid Table 6 Colorful Accent 1" w:uiPriority="51"/>
+    <w:lsdException w:name="Grid Table 7 Colorful Accent 1" w:uiPriority="52"/>
+    <w:lsdException w:name="Grid Table 1 Light Accent 2" w:uiPriority="46"/>
+    <w:lsdException w:name="Grid Table 2 Accent 2" w:uiPriority="47"/>
+    <w:lsdException w:name="Grid Table 3 Accent 2" w:uiPriority="48"/>
+    <w:lsdException w:name="Grid Table 4 Accent 2" w:uiPriority="49"/>
+    <w:lsdException w:name="Grid Table 5 Dark Accent 2" w:uiPriority="50"/>
+    <w:lsdException w:name="Grid Table 6 Colorful Accent 2" w:uiPriority="51"/>
+    <w:lsdException w:name="Grid Table 7 Colorful Accent 2" w:uiPriority="52"/>
+    <w:lsdException w:name="Grid Table 1 Light Accent 3" w:uiPriority="46"/>
+    <w:lsdException w:name="Grid Table 2 Accent 3" w:uiPriority="47"/>
+    <w:lsdException w:name="Grid Table 3 Accent 3" w:uiPriority="48"/>
+    <w:lsdException w:name="Grid Table 4 Accent 3" w:uiPriority="49"/>
+    <w:lsdException w:name="Grid Table 5 Dark Accent 3" w:uiPriority="50"/>
+    <w:lsdException w:name="Grid Table 6 Colorful Accent 3" w:uiPriority="51"/>
+    <w:lsdException w:name="Grid Table 7 Colorful Accent 3" w:uiPriority="52"/>
+    <w:lsdException w:name="Grid Table 1 Light Accent 4" w:uiPriority="46"/>
+    <w:lsdException w:name="Grid Table 2 Accent 4" w:uiPriority="47"/>
+    <w:lsdException w:name="Grid Table 3 Accent 4" w:uiPriority="48"/>
+    <w:lsdException w:name="Grid Table 4 Accent 4" w:uiPriority="49"/>
+    <w:lsdException w:name="Grid Table 5 Dark Accent 4" w:uiPriority="50"/>
+    <w:lsdException w:name="Grid Table 6 Colorful Accent 4" w:uiPriority="51"/>
+    <w:lsdException w:name="Grid Table 7 Colorful Accent 4" w:uiPriority="52"/>
+    <w:lsdException w:name="Grid Table 1 Light Accent 5" w:uiPriority="46"/>
+    <w:lsdException w:name="Grid Table 2 Accent 5" w:uiPriority="47"/>
+    <w:lsdException w:name="Grid Table 3 Accent 5" w:uiPriority="48"/>
+    <w:lsdException w:name="Grid Table 4 Accent 5" w:uiPriority="49"/>
+    <w:lsdException w:name="Grid Table 5 Dark Accent 5" w:uiPriority="50"/>
+    <w:lsdException w:name="Grid Table 6 Colorful Accent 5" w:uiPriority="51"/>
+    <w:lsdException w:name="Grid Table 7 Colorful Accent 5" w:uiPriority="52"/>
+    <w:lsdException w:name="Grid Table 1 Light Accent 6" w:uiPriority="46"/>
+    <w:lsdException w:name="Grid Table 2 Accent 6" w:uiPriority="47"/>
+    <w:lsdException w:name="Grid Table 3 Accent 6" w:uiPriority="48"/>
+    <w:lsdException w:name="Grid Table 4 Accent 6" w:uiPriority="49"/>
+    <w:lsdException w:name="Grid Table 5 Dark Accent 6" w:uiPriority="50"/>
+    <w:lsdException w:name="Grid Table 6 Colorful Accent 6" w:uiPriority="51"/>
+    <w:lsdException w:name="Grid Table 7 Colorful Accent 6" w:uiPriority="52"/>
+    <w:lsdException w:name="List Table 1 Light" w:uiPriority="46"/>
+    <w:lsdException w:name="List Table 2" w:uiPriority="47"/>
+    <w:lsdException w:name="List Table 3" w:uiPriority="48"/>
+    <w:lsdException w:name="List Table 4" w:uiPriority="49"/>
+    <w:lsdException w:name="List Table 5 Dark" w:uiPriority="50"/>
+    <w:lsdException w:name="List Table 6 Colorful" w:uiPriority="51"/>
+    <w:lsdException w:name="List Table 7 Colorful" w:uiPriority="52"/>
+    <w:lsdException w:name="List Table 1 Light Accent 1" w:uiPriority="46"/>
+    <w:lsdException w:name="List Table 2 Accent 1" w:uiPriority="47"/>
+    <w:lsdException w:name="List Table 3 Accent 1" w:uiPriority="48"/>
+    <w:lsdException w:name="List Table 4 Accent 1" w:uiPriority="49"/>
+    <w:lsdException w:name="List Table 5 Dark Accent 1" w:uiPriority="50"/>
+    <w:lsdException w:name="List Table 6 Colorful Accent 1" w:uiPriority="51"/>
+    <w:lsdException w:name="List Table 7 Colorful Accent 1" w:uiPriority="52"/>
+    <w:lsdException w:name="List Table 1 Light Accent 2" w:uiPriority="46"/>
+    <w:lsdException w:name="List Table 2 Accent 2" w:uiPriority="47"/>
+    <w:lsdException w:name="List Table 3 Accent 2" w:uiPriority="48"/>
+    <w:lsdException w:name="List Table 4 Accent 2" w:uiPriority="49"/>
+    <w:lsdException w:name="List Table 5 Dark Accent 2" w:uiPriority="50"/>
+    <w:lsdException w:name="List Table 6 Colorful Accent 2" w:uiPriority="51"/>
+    <w:lsdException w:name="List Table 7 Colorful Accent 2" w:uiPriority="52"/>
+    <w:lsdException w:name="List Table 1 Light Accent 3" w:uiPriority="46"/>
+    <w:lsdException w:name="List Table 2 Accent 3" w:uiPriority="47"/>
+    <w:lsdException w:name="List Table 3 Accent 3" w:uiPriority="48"/>
+    <w:lsdException w:name="List Table 4 Accent 3" w:uiPriority="49"/>
+    <w:lsdException w:name="List Table 5 Dark Accent 3" w:uiPriority="50"/>
+    <w:lsdException w:name="List Table 6 Colorful Accent 3" w:uiPriority="51"/>
+    <w:lsdException w:name="List Table 7 Colorful Accent 3" w:uiPriority="52"/>
+    <w:lsdException w:name="List Table 1 Light Accent 4" w:uiPriority="46"/>
+    <w:lsdException w:name="List Table 2 Accent 4" w:uiPriority="47"/>
+    <w:lsdException w:name="List Table 3 Accent 4" w:uiPriority="48"/>
+    <w:lsdException w:name="List Table 4 Accent 4" w:uiPriority="49"/>
+    <w:lsdException w:name="List Table 5 Dark Accent 4" w:uiPriority="50"/>
+    <w:lsdException w:name="List Table 6 Colorful Accent 4" w:uiPriority="51"/>
+    <w:lsdException w:name="List Table 7 Colorful Accent 4" w:uiPriority="52"/>
+    <w:lsdException w:name="List Table 1 Light Accent 5" w:uiPriority="46"/>
+    <w:lsdException w:name="List Table 2 Accent 5" w:uiPriority="47"/>
+    <w:lsdException w:name="List Table 3 Accent 5" w:uiPriority="48"/>
+    <w:lsdException w:name="List Table 4 Accent 5" w:uiPriority="49"/>
+    <w:lsdException w:name="List Table 5 Dark Accent 5" w:uiPriority="50"/>
+    <w:lsdException w:name="List Table 6 Colorful Accent 5" w:uiPriority="51"/>
+    <w:lsdException w:name="List Table 7 Colorful Accent 5" w:uiPriority="52"/>
+    <w:lsdException w:name="List Table 1 Light Accent 6" w:uiPriority="46"/>
+    <w:lsdException w:name="List Table 2 Accent 6" w:uiPriority="47"/>
+    <w:lsdException w:name="List Table 3 Accent 6" w:uiPriority="48"/>
+    <w:lsdException w:name="List Table 4 Accent 6" w:uiPriority="49"/>
+    <w:lsdException w:name="List Table 5 Dark Accent 6" w:uiPriority="50"/>
+    <w:lsdException w:name="List Table 6 Colorful Accent 6" w:uiPriority="51"/>
+    <w:lsdException w:name="List Table 7 Colorful Accent 6" w:uiPriority="52"/>
+    <w:lsdException w:name="Mention" w:semiHidden="1" w:unhideWhenUsed="1"/>
+    <w:lsdException w:name="Smart Hyperlink" w:semiHidden="1" w:unhideWhenUsed="1"/>
   </w:latentStyles>
   <w:style w:type="paragraph" w:default="1" w:styleId="Normal">
     <w:name w:val="Normal"/>
@@ -2076,294 +2292,7 @@
   <w:style w:type="character" w:default="1" w:styleId="DefaultParagraphFont">
     <w:name w:val="Default Paragraph Font"/>
     <w:uiPriority w:val="1"/>
-    <w:unhideWhenUsed/>
-  </w:style>
-  <w:style w:type="table" w:default="1" w:styleId="TableNormal">
-    <w:name w:val="Normal Table"/>
-    <w:uiPriority w:val="99"/>
     <w:semiHidden/>
-    <w:unhideWhenUsed/>
-    <w:tblPr>
-      <w:tblInd w:w="0" w:type="dxa"/>
-      <w:tblCellMar>
-        <w:top w:w="0" w:type="dxa"/>
-        <w:left w:w="108" w:type="dxa"/>
-        <w:bottom w:w="0" w:type="dxa"/>
-        <w:right w:w="108" w:type="dxa"/>
-      </w:tblCellMar>
-    </w:tblPr>
-  </w:style>
-  <w:style w:type="numbering" w:default="1" w:styleId="NoList">
-    <w:name w:val="No List"/>
-    <w:uiPriority w:val="99"/>
-    <w:semiHidden/>
-    <w:unhideWhenUsed/>
-  </w:style>
-  <w:style w:type="paragraph" w:styleId="ListParagraph">
-    <w:name w:val="List Paragraph"/>
-    <w:basedOn w:val="Normal"/>
-    <w:uiPriority w:val="34"/>
-    <w:qFormat/>
-    <w:rsid w:val="009F0542"/>
-    <w:pPr>
-      <w:ind w:left="720"/>
-      <w:contextualSpacing/>
-    </w:pPr>
-  </w:style>
-  <w:style w:type="paragraph" w:styleId="BalloonText">
-    <w:name w:val="Balloon Text"/>
-    <w:basedOn w:val="Normal"/>
-    <w:link w:val="BalloonTextChar"/>
-    <w:uiPriority w:val="99"/>
-    <w:semiHidden/>
-    <w:unhideWhenUsed/>
-    <w:rsid w:val="009F0542"/>
-    <w:rPr>
-      <w:rFonts w:ascii="Lucida Grande" w:hAnsi="Lucida Grande"/>
-      <w:sz w:val="18"/>
-      <w:szCs w:val="18"/>
-    </w:rPr>
-  </w:style>
-  <w:style w:type="character" w:customStyle="1" w:styleId="BalloonTextChar">
-    <w:name w:val="Balloon Text Char"/>
-    <w:basedOn w:val="DefaultParagraphFont"/>
-    <w:link w:val="BalloonText"/>
-    <w:uiPriority w:val="99"/>
-    <w:semiHidden/>
-    <w:rsid w:val="009F0542"/>
-    <w:rPr>
-      <w:rFonts w:ascii="Lucida Grande" w:hAnsi="Lucida Grande"/>
-      <w:sz w:val="18"/>
-      <w:szCs w:val="18"/>
-    </w:rPr>
-  </w:style>
-  <w:style w:type="table" w:styleId="TableGrid">
-    <w:name w:val="Table Grid"/>
-    <w:basedOn w:val="TableNormal"/>
-    <w:uiPriority w:val="59"/>
-    <w:rsid w:val="009F0542"/>
-    <w:tblPr>
-      <w:tblInd w:w="0" w:type="dxa"/>
-      <w:tblBorders>
-        <w:top w:val="single" w:sz="4" w:space="0" w:color="auto"/>
-        <w:left w:val="single" w:sz="4" w:space="0" w:color="auto"/>
-        <w:bottom w:val="single" w:sz="4" w:space="0" w:color="auto"/>
-        <w:right w:val="single" w:sz="4" w:space="0" w:color="auto"/>
-        <w:insideH w:val="single" w:sz="4" w:space="0" w:color="auto"/>
-        <w:insideV w:val="single" w:sz="4" w:space="0" w:color="auto"/>
-      </w:tblBorders>
-      <w:tblCellMar>
-        <w:top w:w="0" w:type="dxa"/>
-        <w:left w:w="108" w:type="dxa"/>
-        <w:bottom w:w="0" w:type="dxa"/>
-        <w:right w:w="108" w:type="dxa"/>
-      </w:tblCellMar>
-    </w:tblPr>
-  </w:style>
-  <w:style w:type="character" w:styleId="Hyperlink">
-    <w:name w:val="Hyperlink"/>
-    <w:basedOn w:val="DefaultParagraphFont"/>
-    <w:uiPriority w:val="99"/>
-    <w:unhideWhenUsed/>
-    <w:rsid w:val="0041465B"/>
-    <w:rPr>
-      <w:color w:val="0000FF" w:themeColor="hyperlink"/>
-      <w:u w:val="single"/>
-    </w:rPr>
-  </w:style>
-  <w:style w:type="character" w:styleId="FollowedHyperlink">
-    <w:name w:val="FollowedHyperlink"/>
-    <w:basedOn w:val="DefaultParagraphFont"/>
-    <w:uiPriority w:val="99"/>
-    <w:semiHidden/>
-    <w:unhideWhenUsed/>
-    <w:rsid w:val="0053189C"/>
-    <w:rPr>
-      <w:color w:val="800080" w:themeColor="followedHyperlink"/>
-      <w:u w:val="single"/>
-    </w:rPr>
-  </w:style>
-  <w:style w:type="paragraph" w:customStyle="1" w:styleId="code">
-    <w:name w:val="code"/>
-    <w:basedOn w:val="Normal"/>
-    <w:autoRedefine/>
-    <w:qFormat/>
-    <w:rsid w:val="006C639F"/>
-    <w:pPr>
-      <w:widowControl w:val="0"/>
-      <w:autoSpaceDE w:val="0"/>
-      <w:autoSpaceDN w:val="0"/>
-      <w:adjustRightInd w:val="0"/>
-      <w:ind w:left="720"/>
-    </w:pPr>
-    <w:rPr>
-      <w:rFonts w:ascii="Courier" w:hAnsi="Courier" w:cs="Courier"/>
-      <w:color w:val="274EC0"/>
-      <w:sz w:val="20"/>
-    </w:rPr>
-  </w:style>
-</w:styles>
-</file>
-
-<file path=word/stylesWithEffects.xml><?xml version="1.0" encoding="utf-8"?>
-<w:styles xmlns:wpc="http://schemas.microsoft.com/office/word/2010/wordprocessingCanvas" xmlns:mo="http://schemas.microsoft.com/office/mac/office/2008/main" xmlns:mc="http://schemas.openxmlformats.org/markup-compatibility/2006" xmlns:mv="urn:schemas-microsoft-com:mac:vml" xmlns:o="urn:schemas-microsoft-com:office:office" xmlns:r="http://schemas.openxmlformats.org/officeDocument/2006/relationships" xmlns:m="http://schemas.openxmlformats.org/officeDocument/2006/math" xmlns:v="urn:schemas-microsoft-com:vml" xmlns:wp14="http://schemas.microsoft.com/office/word/2010/wordprocessingDrawing" xmlns:wp="http://schemas.openxmlformats.org/drawingml/2006/wordprocessingDrawing" xmlns:w10="urn:schemas-microsoft-com:office:word" xmlns:w="http://schemas.openxmlformats.org/wordprocessingml/2006/main" xmlns:w14="http://schemas.microsoft.com/office/word/2010/wordml" xmlns:wpg="http://schemas.microsoft.com/office/word/2010/wordprocessingGroup" xmlns:wpi="http://schemas.microsoft.com/office/word/2010/wordprocessingInk" xmlns:wne="http://schemas.microsoft.com/office/word/2006/wordml" xmlns:wps="http://schemas.microsoft.com/office/word/2010/wordprocessingShape" mc:Ignorable="w14 wp14">
-  <w:docDefaults>
-    <w:rPrDefault>
-      <w:rPr>
-        <w:rFonts w:asciiTheme="minorHAnsi" w:eastAsiaTheme="minorEastAsia" w:hAnsiTheme="minorHAnsi" w:cstheme="minorBidi"/>
-        <w:sz w:val="24"/>
-        <w:szCs w:val="24"/>
-        <w:lang w:val="en-US" w:eastAsia="en-US" w:bidi="ar-SA"/>
-      </w:rPr>
-    </w:rPrDefault>
-    <w:pPrDefault/>
-  </w:docDefaults>
-  <w:latentStyles w:defLockedState="0" w:defUIPriority="99" w:defSemiHidden="1" w:defUnhideWhenUsed="1" w:defQFormat="0" w:count="276">
-    <w:lsdException w:name="Normal" w:semiHidden="0" w:uiPriority="0" w:unhideWhenUsed="0" w:qFormat="1"/>
-    <w:lsdException w:name="heading 1" w:semiHidden="0" w:uiPriority="9" w:unhideWhenUsed="0" w:qFormat="1"/>
-    <w:lsdException w:name="heading 2" w:uiPriority="9" w:qFormat="1"/>
-    <w:lsdException w:name="heading 3" w:uiPriority="9" w:qFormat="1"/>
-    <w:lsdException w:name="heading 4" w:uiPriority="9" w:qFormat="1"/>
-    <w:lsdException w:name="heading 5" w:uiPriority="9" w:qFormat="1"/>
-    <w:lsdException w:name="heading 6" w:uiPriority="9" w:qFormat="1"/>
-    <w:lsdException w:name="heading 7" w:uiPriority="9" w:qFormat="1"/>
-    <w:lsdException w:name="heading 8" w:uiPriority="9" w:qFormat="1"/>
-    <w:lsdException w:name="heading 9" w:uiPriority="9" w:qFormat="1"/>
-    <w:lsdException w:name="toc 1" w:uiPriority="39"/>
-    <w:lsdException w:name="toc 2" w:uiPriority="39"/>
-    <w:lsdException w:name="toc 3" w:uiPriority="39"/>
-    <w:lsdException w:name="toc 4" w:uiPriority="39"/>
-    <w:lsdException w:name="toc 5" w:uiPriority="39"/>
-    <w:lsdException w:name="toc 6" w:uiPriority="39"/>
-    <w:lsdException w:name="toc 7" w:uiPriority="39"/>
-    <w:lsdException w:name="toc 8" w:uiPriority="39"/>
-    <w:lsdException w:name="toc 9" w:uiPriority="39"/>
-    <w:lsdException w:name="caption" w:uiPriority="35" w:qFormat="1"/>
-    <w:lsdException w:name="Title" w:semiHidden="0" w:uiPriority="10" w:unhideWhenUsed="0" w:qFormat="1"/>
-    <w:lsdException w:name="Default Paragraph Font" w:uiPriority="1"/>
-    <w:lsdException w:name="Subtitle" w:semiHidden="0" w:uiPriority="11" w:unhideWhenUsed="0" w:qFormat="1"/>
-    <w:lsdException w:name="Strong" w:semiHidden="0" w:uiPriority="22" w:unhideWhenUsed="0" w:qFormat="1"/>
-    <w:lsdException w:name="Emphasis" w:semiHidden="0" w:uiPriority="20" w:unhideWhenUsed="0" w:qFormat="1"/>
-    <w:lsdException w:name="Table Grid" w:semiHidden="0" w:uiPriority="59" w:unhideWhenUsed="0"/>
-    <w:lsdException w:name="Placeholder Text" w:unhideWhenUsed="0"/>
-    <w:lsdException w:name="No Spacing" w:semiHidden="0" w:uiPriority="1" w:unhideWhenUsed="0" w:qFormat="1"/>
-    <w:lsdException w:name="Light Shading" w:semiHidden="0" w:uiPriority="60" w:unhideWhenUsed="0"/>
-    <w:lsdException w:name="Light List" w:semiHidden="0" w:uiPriority="61" w:unhideWhenUsed="0"/>
-    <w:lsdException w:name="Light Grid" w:semiHidden="0" w:uiPriority="62" w:unhideWhenUsed="0"/>
-    <w:lsdException w:name="Medium Shading 1" w:semiHidden="0" w:uiPriority="63" w:unhideWhenUsed="0"/>
-    <w:lsdException w:name="Medium Shading 2" w:semiHidden="0" w:uiPriority="64" w:unhideWhenUsed="0"/>
-    <w:lsdException w:name="Medium List 1" w:semiHidden="0" w:uiPriority="65" w:unhideWhenUsed="0"/>
-    <w:lsdException w:name="Medium List 2" w:semiHidden="0" w:uiPriority="66" w:unhideWhenUsed="0"/>
-    <w:lsdException w:name="Medium Grid 1" w:semiHidden="0" w:uiPriority="67" w:unhideWhenUsed="0"/>
-    <w:lsdException w:name="Medium Grid 2" w:semiHidden="0" w:uiPriority="68" w:unhideWhenUsed="0"/>
-    <w:lsdException w:name="Medium Grid 3" w:semiHidden="0" w:uiPriority="69" w:unhideWhenUsed="0"/>
-    <w:lsdException w:name="Dark List" w:semiHidden="0" w:uiPriority="70" w:unhideWhenUsed="0"/>
-    <w:lsdException w:name="Colorful Shading" w:semiHidden="0" w:uiPriority="71" w:unhideWhenUsed="0"/>
-    <w:lsdException w:name="Colorful List" w:semiHidden="0" w:uiPriority="72" w:unhideWhenUsed="0"/>
-    <w:lsdException w:name="Colorful Grid" w:semiHidden="0" w:uiPriority="73" w:unhideWhenUsed="0"/>
-    <w:lsdException w:name="Light Shading Accent 1" w:semiHidden="0" w:uiPriority="60" w:unhideWhenUsed="0"/>
-    <w:lsdException w:name="Light List Accent 1" w:semiHidden="0" w:uiPriority="61" w:unhideWhenUsed="0"/>
-    <w:lsdException w:name="Light Grid Accent 1" w:semiHidden="0" w:uiPriority="62" w:unhideWhenUsed="0"/>
-    <w:lsdException w:name="Medium Shading 1 Accent 1" w:semiHidden="0" w:uiPriority="63" w:unhideWhenUsed="0"/>
-    <w:lsdException w:name="Medium Shading 2 Accent 1" w:semiHidden="0" w:uiPriority="64" w:unhideWhenUsed="0"/>
-    <w:lsdException w:name="Medium List 1 Accent 1" w:semiHidden="0" w:uiPriority="65" w:unhideWhenUsed="0"/>
-    <w:lsdException w:name="Revision" w:unhideWhenUsed="0"/>
-    <w:lsdException w:name="List Paragraph" w:semiHidden="0" w:uiPriority="34" w:unhideWhenUsed="0" w:qFormat="1"/>
-    <w:lsdException w:name="Quote" w:semiHidden="0" w:uiPriority="29" w:unhideWhenUsed="0" w:qFormat="1"/>
-    <w:lsdException w:name="Intense Quote" w:semiHidden="0" w:uiPriority="30" w:unhideWhenUsed="0" w:qFormat="1"/>
-    <w:lsdException w:name="Medium List 2 Accent 1" w:semiHidden="0" w:uiPriority="66" w:unhideWhenUsed="0"/>
-    <w:lsdException w:name="Medium Grid 1 Accent 1" w:semiHidden="0" w:uiPriority="67" w:unhideWhenUsed="0"/>
-    <w:lsdException w:name="Medium Grid 2 Accent 1" w:semiHidden="0" w:uiPriority="68" w:unhideWhenUsed="0"/>
-    <w:lsdException w:name="Medium Grid 3 Accent 1" w:semiHidden="0" w:uiPriority="69" w:unhideWhenUsed="0"/>
-    <w:lsdException w:name="Dark List Accent 1" w:semiHidden="0" w:uiPriority="70" w:unhideWhenUsed="0"/>
-    <w:lsdException w:name="Colorful Shading Accent 1" w:semiHidden="0" w:uiPriority="71" w:unhideWhenUsed="0"/>
-    <w:lsdException w:name="Colorful List Accent 1" w:semiHidden="0" w:uiPriority="72" w:unhideWhenUsed="0"/>
-    <w:lsdException w:name="Colorful Grid Accent 1" w:semiHidden="0" w:uiPriority="73" w:unhideWhenUsed="0"/>
-    <w:lsdException w:name="Light Shading Accent 2" w:semiHidden="0" w:uiPriority="60" w:unhideWhenUsed="0"/>
-    <w:lsdException w:name="Light List Accent 2" w:semiHidden="0" w:uiPriority="61" w:unhideWhenUsed="0"/>
-    <w:lsdException w:name="Light Grid Accent 2" w:semiHidden="0" w:uiPriority="62" w:unhideWhenUsed="0"/>
-    <w:lsdException w:name="Medium Shading 1 Accent 2" w:semiHidden="0" w:uiPriority="63" w:unhideWhenUsed="0"/>
-    <w:lsdException w:name="Medium Shading 2 Accent 2" w:semiHidden="0" w:uiPriority="64" w:unhideWhenUsed="0"/>
-    <w:lsdException w:name="Medium List 1 Accent 2" w:semiHidden="0" w:uiPriority="65" w:unhideWhenUsed="0"/>
-    <w:lsdException w:name="Medium List 2 Accent 2" w:semiHidden="0" w:uiPriority="66" w:unhideWhenUsed="0"/>
-    <w:lsdException w:name="Medium Grid 1 Accent 2" w:semiHidden="0" w:uiPriority="67" w:unhideWhenUsed="0"/>
-    <w:lsdException w:name="Medium Grid 2 Accent 2" w:semiHidden="0" w:uiPriority="68" w:unhideWhenUsed="0"/>
-    <w:lsdException w:name="Medium Grid 3 Accent 2" w:semiHidden="0" w:uiPriority="69" w:unhideWhenUsed="0"/>
-    <w:lsdException w:name="Dark List Accent 2" w:semiHidden="0" w:uiPriority="70" w:unhideWhenUsed="0"/>
-    <w:lsdException w:name="Colorful Shading Accent 2" w:semiHidden="0" w:uiPriority="71" w:unhideWhenUsed="0"/>
-    <w:lsdException w:name="Colorful List Accent 2" w:semiHidden="0" w:uiPriority="72" w:unhideWhenUsed="0"/>
-    <w:lsdException w:name="Colorful Grid Accent 2" w:semiHidden="0" w:uiPriority="73" w:unhideWhenUsed="0"/>
-    <w:lsdException w:name="Light Shading Accent 3" w:semiHidden="0" w:uiPriority="60" w:unhideWhenUsed="0"/>
-    <w:lsdException w:name="Light List Accent 3" w:semiHidden="0" w:uiPriority="61" w:unhideWhenUsed="0"/>
-    <w:lsdException w:name="Light Grid Accent 3" w:semiHidden="0" w:uiPriority="62" w:unhideWhenUsed="0"/>
-    <w:lsdException w:name="Medium Shading 1 Accent 3" w:semiHidden="0" w:uiPriority="63" w:unhideWhenUsed="0"/>
-    <w:lsdException w:name="Medium Shading 2 Accent 3" w:semiHidden="0" w:uiPriority="64" w:unhideWhenUsed="0"/>
-    <w:lsdException w:name="Medium List 1 Accent 3" w:semiHidden="0" w:uiPriority="65" w:unhideWhenUsed="0"/>
-    <w:lsdException w:name="Medium List 2 Accent 3" w:semiHidden="0" w:uiPriority="66" w:unhideWhenUsed="0"/>
-    <w:lsdException w:name="Medium Grid 1 Accent 3" w:semiHidden="0" w:uiPriority="67" w:unhideWhenUsed="0"/>
-    <w:lsdException w:name="Medium Grid 2 Accent 3" w:semiHidden="0" w:uiPriority="68" w:unhideWhenUsed="0"/>
-    <w:lsdException w:name="Medium Grid 3 Accent 3" w:semiHidden="0" w:uiPriority="69" w:unhideWhenUsed="0"/>
-    <w:lsdException w:name="Dark List Accent 3" w:semiHidden="0" w:uiPriority="70" w:unhideWhenUsed="0"/>
-    <w:lsdException w:name="Colorful Shading Accent 3" w:semiHidden="0" w:uiPriority="71" w:unhideWhenUsed="0"/>
-    <w:lsdException w:name="Colorful List Accent 3" w:semiHidden="0" w:uiPriority="72" w:unhideWhenUsed="0"/>
-    <w:lsdException w:name="Colorful Grid Accent 3" w:semiHidden="0" w:uiPriority="73" w:unhideWhenUsed="0"/>
-    <w:lsdException w:name="Light Shading Accent 4" w:semiHidden="0" w:uiPriority="60" w:unhideWhenUsed="0"/>
-    <w:lsdException w:name="Light List Accent 4" w:semiHidden="0" w:uiPriority="61" w:unhideWhenUsed="0"/>
-    <w:lsdException w:name="Light Grid Accent 4" w:semiHidden="0" w:uiPriority="62" w:unhideWhenUsed="0"/>
-    <w:lsdException w:name="Medium Shading 1 Accent 4" w:semiHidden="0" w:uiPriority="63" w:unhideWhenUsed="0"/>
-    <w:lsdException w:name="Medium Shading 2 Accent 4" w:semiHidden="0" w:uiPriority="64" w:unhideWhenUsed="0"/>
-    <w:lsdException w:name="Medium List 1 Accent 4" w:semiHidden="0" w:uiPriority="65" w:unhideWhenUsed="0"/>
-    <w:lsdException w:name="Medium List 2 Accent 4" w:semiHidden="0" w:uiPriority="66" w:unhideWhenUsed="0"/>
-    <w:lsdException w:name="Medium Grid 1 Accent 4" w:semiHidden="0" w:uiPriority="67" w:unhideWhenUsed="0"/>
-    <w:lsdException w:name="Medium Grid 2 Accent 4" w:semiHidden="0" w:uiPriority="68" w:unhideWhenUsed="0"/>
-    <w:lsdException w:name="Medium Grid 3 Accent 4" w:semiHidden="0" w:uiPriority="69" w:unhideWhenUsed="0"/>
-    <w:lsdException w:name="Dark List Accent 4" w:semiHidden="0" w:uiPriority="70" w:unhideWhenUsed="0"/>
-    <w:lsdException w:name="Colorful Shading Accent 4" w:semiHidden="0" w:uiPriority="71" w:unhideWhenUsed="0"/>
-    <w:lsdException w:name="Colorful List Accent 4" w:semiHidden="0" w:uiPriority="72" w:unhideWhenUsed="0"/>
-    <w:lsdException w:name="Colorful Grid Accent 4" w:semiHidden="0" w:uiPriority="73" w:unhideWhenUsed="0"/>
-    <w:lsdException w:name="Light Shading Accent 5" w:semiHidden="0" w:uiPriority="60" w:unhideWhenUsed="0"/>
-    <w:lsdException w:name="Light List Accent 5" w:semiHidden="0" w:uiPriority="61" w:unhideWhenUsed="0"/>
-    <w:lsdException w:name="Light Grid Accent 5" w:semiHidden="0" w:uiPriority="62" w:unhideWhenUsed="0"/>
-    <w:lsdException w:name="Medium Shading 1 Accent 5" w:semiHidden="0" w:uiPriority="63" w:unhideWhenUsed="0"/>
-    <w:lsdException w:name="Medium Shading 2 Accent 5" w:semiHidden="0" w:uiPriority="64" w:unhideWhenUsed="0"/>
-    <w:lsdException w:name="Medium List 1 Accent 5" w:semiHidden="0" w:uiPriority="65" w:unhideWhenUsed="0"/>
-    <w:lsdException w:name="Medium List 2 Accent 5" w:semiHidden="0" w:uiPriority="66" w:unhideWhenUsed="0"/>
-    <w:lsdException w:name="Medium Grid 1 Accent 5" w:semiHidden="0" w:uiPriority="67" w:unhideWhenUsed="0"/>
-    <w:lsdException w:name="Medium Grid 2 Accent 5" w:semiHidden="0" w:uiPriority="68" w:unhideWhenUsed="0"/>
-    <w:lsdException w:name="Medium Grid 3 Accent 5" w:semiHidden="0" w:uiPriority="69" w:unhideWhenUsed="0"/>
-    <w:lsdException w:name="Dark List Accent 5" w:semiHidden="0" w:uiPriority="70" w:unhideWhenUsed="0"/>
-    <w:lsdException w:name="Colorful Shading Accent 5" w:semiHidden="0" w:uiPriority="71" w:unhideWhenUsed="0"/>
-    <w:lsdException w:name="Colorful List Accent 5" w:semiHidden="0" w:uiPriority="72" w:unhideWhenUsed="0"/>
-    <w:lsdException w:name="Colorful Grid Accent 5" w:semiHidden="0" w:uiPriority="73" w:unhideWhenUsed="0"/>
-    <w:lsdException w:name="Light Shading Accent 6" w:semiHidden="0" w:uiPriority="60" w:unhideWhenUsed="0"/>
-    <w:lsdException w:name="Light List Accent 6" w:semiHidden="0" w:uiPriority="61" w:unhideWhenUsed="0"/>
-    <w:lsdException w:name="Light Grid Accent 6" w:semiHidden="0" w:uiPriority="62" w:unhideWhenUsed="0"/>
-    <w:lsdException w:name="Medium Shading 1 Accent 6" w:semiHidden="0" w:uiPriority="63" w:unhideWhenUsed="0"/>
-    <w:lsdException w:name="Medium Shading 2 Accent 6" w:semiHidden="0" w:uiPriority="64" w:unhideWhenUsed="0"/>
-    <w:lsdException w:name="Medium List 1 Accent 6" w:semiHidden="0" w:uiPriority="65" w:unhideWhenUsed="0"/>
-    <w:lsdException w:name="Medium List 2 Accent 6" w:semiHidden="0" w:uiPriority="66" w:unhideWhenUsed="0"/>
-    <w:lsdException w:name="Medium Grid 1 Accent 6" w:semiHidden="0" w:uiPriority="67" w:unhideWhenUsed="0"/>
-    <w:lsdException w:name="Medium Grid 2 Accent 6" w:semiHidden="0" w:uiPriority="68" w:unhideWhenUsed="0"/>
-    <w:lsdException w:name="Medium Grid 3 Accent 6" w:semiHidden="0" w:uiPriority="69" w:unhideWhenUsed="0"/>
-    <w:lsdException w:name="Dark List Accent 6" w:semiHidden="0" w:uiPriority="70" w:unhideWhenUsed="0"/>
-    <w:lsdException w:name="Colorful Shading Accent 6" w:semiHidden="0" w:uiPriority="71" w:unhideWhenUsed="0"/>
-    <w:lsdException w:name="Colorful List Accent 6" w:semiHidden="0" w:uiPriority="72" w:unhideWhenUsed="0"/>
-    <w:lsdException w:name="Colorful Grid Accent 6" w:semiHidden="0" w:uiPriority="73" w:unhideWhenUsed="0"/>
-    <w:lsdException w:name="Subtle Emphasis" w:semiHidden="0" w:uiPriority="19" w:unhideWhenUsed="0" w:qFormat="1"/>
-    <w:lsdException w:name="Intense Emphasis" w:semiHidden="0" w:uiPriority="21" w:unhideWhenUsed="0" w:qFormat="1"/>
-    <w:lsdException w:name="Subtle Reference" w:semiHidden="0" w:uiPriority="31" w:unhideWhenUsed="0" w:qFormat="1"/>
-    <w:lsdException w:name="Intense Reference" w:semiHidden="0" w:uiPriority="32" w:unhideWhenUsed="0" w:qFormat="1"/>
-    <w:lsdException w:name="Book Title" w:semiHidden="0" w:uiPriority="33" w:unhideWhenUsed="0" w:qFormat="1"/>
-    <w:lsdException w:name="Bibliography" w:uiPriority="37"/>
-    <w:lsdException w:name="TOC Heading" w:uiPriority="39" w:qFormat="1"/>
-  </w:latentStyles>
-  <w:style w:type="paragraph" w:default="1" w:styleId="Normal">
-    <w:name w:val="Normal"/>
-    <w:qFormat/>
-  </w:style>
-  <w:style w:type="character" w:default="1" w:styleId="DefaultParagraphFont">
-    <w:name w:val="Default Paragraph Font"/>
-    <w:uiPriority w:val="1"/>
     <w:unhideWhenUsed/>
   </w:style>
   <w:style w:type="table" w:default="1" w:styleId="TableNormal">

</xml_diff>

<commit_message>
Updated the Camera accessor to have a maxFrameRate parameter and to default to untriggered mode. Since the default value of the parameter changed, I had to update all the demos. I have also updated the demos and tests to simplify them since the triggering clock is no longer needed. Also updated the CapeCode tutorial with this simplification.
</commit_message>
<xml_diff>
--- a/ptolemy/demo/CapeCode/CapeCodeTutorial.docx
+++ b/ptolemy/demo/CapeCode/CapeCodeTutorial.docx
@@ -1,6 +1,6 @@
 
 <file path=word/document.xml><?xml version="1.0" encoding="utf-8"?>
-<w:document xmlns:wpc="http://schemas.microsoft.com/office/word/2010/wordprocessingCanvas" xmlns:mo="http://schemas.microsoft.com/office/mac/office/2008/main" xmlns:mc="http://schemas.openxmlformats.org/markup-compatibility/2006" xmlns:mv="urn:schemas-microsoft-com:mac:vml" xmlns:o="urn:schemas-microsoft-com:office:office" xmlns:r="http://schemas.openxmlformats.org/officeDocument/2006/relationships" xmlns:m="http://schemas.openxmlformats.org/officeDocument/2006/math" xmlns:v="urn:schemas-microsoft-com:vml" xmlns:wp14="http://schemas.microsoft.com/office/word/2010/wordprocessingDrawing" xmlns:wp="http://schemas.openxmlformats.org/drawingml/2006/wordprocessingDrawing" xmlns:w10="urn:schemas-microsoft-com:office:word" xmlns:w="http://schemas.openxmlformats.org/wordprocessingml/2006/main" xmlns:w14="http://schemas.microsoft.com/office/word/2010/wordml" xmlns:w15="http://schemas.microsoft.com/office/word/2012/wordml" xmlns:wpg="http://schemas.microsoft.com/office/word/2010/wordprocessingGroup" xmlns:wpi="http://schemas.microsoft.com/office/word/2010/wordprocessingInk" xmlns:wne="http://schemas.microsoft.com/office/word/2006/wordml" xmlns:wps="http://schemas.microsoft.com/office/word/2010/wordprocessingShape" mc:Ignorable="w14 w15 wp14">
+<w:document xmlns:wpc="http://schemas.microsoft.com/office/word/2010/wordprocessingCanvas" xmlns:mo="http://schemas.microsoft.com/office/mac/office/2008/main" xmlns:mc="http://schemas.openxmlformats.org/markup-compatibility/2006" xmlns:mv="urn:schemas-microsoft-com:mac:vml" xmlns:o="urn:schemas-microsoft-com:office:office" xmlns:r="http://schemas.openxmlformats.org/officeDocument/2006/relationships" xmlns:m="http://schemas.openxmlformats.org/officeDocument/2006/math" xmlns:v="urn:schemas-microsoft-com:vml" xmlns:wp14="http://schemas.microsoft.com/office/word/2010/wordprocessingDrawing" xmlns:wp="http://schemas.openxmlformats.org/drawingml/2006/wordprocessingDrawing" xmlns:w10="urn:schemas-microsoft-com:office:word" xmlns:w="http://schemas.openxmlformats.org/wordprocessingml/2006/main" xmlns:w14="http://schemas.microsoft.com/office/word/2010/wordml" xmlns:wpg="http://schemas.microsoft.com/office/word/2010/wordprocessingGroup" xmlns:wpi="http://schemas.microsoft.com/office/word/2010/wordprocessingInk" xmlns:wne="http://schemas.microsoft.com/office/word/2006/wordml" xmlns:wps="http://schemas.microsoft.com/office/word/2010/wordprocessingShape" mc:Ignorable="w14 wp14">
   <w:body>
     <w:p>
       <w:pPr>
@@ -10,8 +10,6 @@
           <w:szCs w:val="36"/>
         </w:rPr>
       </w:pPr>
-      <w:bookmarkStart w:id="0" w:name="_GoBack"/>
-      <w:bookmarkEnd w:id="0"/>
       <w:r>
         <w:rPr>
           <w:b/>
@@ -66,7 +64,7 @@
       <w:r>
         <w:t xml:space="preserve"> is interactive graphical editor for swarmlets based on </w:t>
       </w:r>
-      <w:hyperlink r:id="rId5" w:history="1">
+      <w:hyperlink r:id="rId6" w:history="1">
         <w:r>
           <w:rPr>
             <w:rStyle w:val="Hyperlink"/>
@@ -77,7 +75,7 @@
       <w:r>
         <w:t xml:space="preserve">. If you have </w:t>
       </w:r>
-      <w:hyperlink r:id="rId6" w:history="1">
+      <w:hyperlink r:id="rId7" w:history="1">
         <w:r>
           <w:rPr>
             <w:rStyle w:val="Hyperlink"/>
@@ -151,7 +149,7 @@
                     </pic:cNvPicPr>
                   </pic:nvPicPr>
                   <pic:blipFill>
-                    <a:blip r:embed="rId7">
+                    <a:blip r:embed="rId8">
                       <a:extLst>
                         <a:ext uri="{28A0092B-C50C-407E-A947-70E740481C1C}">
                           <a14:useLocalDpi xmlns:a14="http://schemas.microsoft.com/office/drawing/2010/main" val="0"/>
@@ -187,7 +185,7 @@
       <w:r>
         <w:t xml:space="preserve">Cape Code is integrated with the </w:t>
       </w:r>
-      <w:hyperlink r:id="rId8" w:history="1">
+      <w:hyperlink r:id="rId9" w:history="1">
         <w:r>
           <w:rPr>
             <w:rStyle w:val="Hyperlink"/>
@@ -216,7 +214,7 @@
       <w:r>
         <w:t xml:space="preserve">For a tutorial on Ptolemy II, see the </w:t>
       </w:r>
-      <w:hyperlink r:id="rId9" w:history="1">
+      <w:hyperlink r:id="rId10" w:history="1">
         <w:r>
           <w:rPr>
             <w:rStyle w:val="Hyperlink"/>
@@ -279,7 +277,7 @@
                     </pic:cNvPicPr>
                   </pic:nvPicPr>
                   <pic:blipFill>
-                    <a:blip r:embed="rId10">
+                    <a:blip r:embed="rId11">
                       <a:extLst>
                         <a:ext uri="{28A0092B-C50C-407E-A947-70E740481C1C}">
                           <a14:useLocalDpi xmlns:a14="http://schemas.microsoft.com/office/drawing/2010/main" val="0"/>
@@ -329,8 +327,8 @@
           <w:noProof/>
         </w:rPr>
         <w:drawing>
-          <wp:inline distT="0" distB="0" distL="0" distR="0" wp14:anchorId="3A03BCC1" wp14:editId="3C6D0FEE">
-            <wp:extent cx="3771900" cy="1678146"/>
+          <wp:inline distT="0" distB="0" distL="0" distR="0" wp14:anchorId="505D96F2" wp14:editId="3174AD83">
+            <wp:extent cx="3315543" cy="1678238"/>
             <wp:effectExtent l="0" t="0" r="0" b="0"/>
             <wp:docPr id="1" name="Picture 1"/>
             <wp:cNvGraphicFramePr>
@@ -344,7 +342,7 @@
                     <pic:cNvPicPr/>
                   </pic:nvPicPr>
                   <pic:blipFill>
-                    <a:blip r:embed="rId11">
+                    <a:blip r:embed="rId12">
                       <a:extLst>
                         <a:ext uri="{28A0092B-C50C-407E-A947-70E740481C1C}">
                           <a14:useLocalDpi xmlns:a14="http://schemas.microsoft.com/office/drawing/2010/main" val="0"/>
@@ -358,7 +356,7 @@
                   <pic:spPr>
                     <a:xfrm>
                       <a:off x="0" y="0"/>
-                      <a:ext cx="3772107" cy="1678238"/>
+                      <a:ext cx="3315543" cy="1678238"/>
                     </a:xfrm>
                     <a:prstGeom prst="rect">
                       <a:avLst/>
@@ -372,10 +370,23 @@
       </w:r>
       <w:r>
         <w:br/>
-        <w:t>Each icon represents either an accessor or a Ptolemy actor. You can find them here in the CapeCode library:</w:t>
-      </w:r>
-      <w:r>
-        <w:t xml:space="preserve"> </w:t>
+        <w:t xml:space="preserve">Each icon represents either an </w:t>
+      </w:r>
+      <w:proofErr w:type="spellStart"/>
+      <w:r>
+        <w:t>accessor</w:t>
+      </w:r>
+      <w:proofErr w:type="spellEnd"/>
+      <w:r>
+        <w:t xml:space="preserve"> or a Ptolemy actor. You can find them here in the </w:t>
+      </w:r>
+      <w:proofErr w:type="spellStart"/>
+      <w:r>
+        <w:t>CapeCode</w:t>
+      </w:r>
+      <w:proofErr w:type="spellEnd"/>
+      <w:r>
+        <w:t xml:space="preserve"> library: </w:t>
       </w:r>
     </w:p>
     <w:p>
@@ -394,41 +405,9 @@
         <w:tblLook w:val="04A0" w:firstRow="1" w:lastRow="0" w:firstColumn="1" w:lastColumn="0" w:noHBand="0" w:noVBand="1"/>
       </w:tblPr>
       <w:tblGrid>
-        <w:gridCol w:w="1212"/>
+        <w:gridCol w:w="1438"/>
         <w:gridCol w:w="3911"/>
       </w:tblGrid>
-      <w:tr>
-        <w:trPr>
-          <w:trHeight w:val="168"/>
-          <w:jc w:val="center"/>
-        </w:trPr>
-        <w:tc>
-          <w:tcPr>
-            <w:tcW w:w="1212" w:type="dxa"/>
-          </w:tcPr>
-          <w:p>
-            <w:r>
-              <w:t>Clock</w:t>
-            </w:r>
-          </w:p>
-        </w:tc>
-        <w:tc>
-          <w:tcPr>
-            <w:tcW w:w="3911" w:type="dxa"/>
-          </w:tcPr>
-          <w:p>
-            <w:r>
-              <w:t xml:space="preserve">Accessors </w:t>
-            </w:r>
-            <w:r>
-              <w:sym w:font="Symbol" w:char="F0AE"/>
-            </w:r>
-            <w:r>
-              <w:t xml:space="preserve"> utilities</w:t>
-            </w:r>
-          </w:p>
-        </w:tc>
-      </w:tr>
       <w:tr>
         <w:trPr>
           <w:trHeight w:val="177"/>
@@ -449,8 +428,13 @@
             <w:tcW w:w="3911" w:type="dxa"/>
           </w:tcPr>
           <w:p>
+            <w:proofErr w:type="spellStart"/>
             <w:r>
-              <w:t xml:space="preserve">Accessors </w:t>
+              <w:t>Accessors</w:t>
+            </w:r>
+            <w:proofErr w:type="spellEnd"/>
+            <w:r>
+              <w:t xml:space="preserve"> </w:t>
             </w:r>
             <w:r>
               <w:sym w:font="Symbol" w:char="F0AE"/>
@@ -471,9 +455,11 @@
             <w:tcW w:w="1212" w:type="dxa"/>
           </w:tcPr>
           <w:p>
+            <w:proofErr w:type="spellStart"/>
             <w:r>
               <w:t>AprilTags</w:t>
             </w:r>
+            <w:proofErr w:type="spellEnd"/>
           </w:p>
         </w:tc>
         <w:tc>
@@ -481,8 +467,13 @@
             <w:tcW w:w="3911" w:type="dxa"/>
           </w:tcPr>
           <w:p>
+            <w:proofErr w:type="spellStart"/>
             <w:r>
-              <w:t xml:space="preserve">Accessors </w:t>
+              <w:t>Accessors</w:t>
+            </w:r>
+            <w:proofErr w:type="spellEnd"/>
+            <w:r>
+              <w:t xml:space="preserve"> </w:t>
             </w:r>
             <w:r>
               <w:sym w:font="Symbol" w:char="F0AE"/>
@@ -503,9 +494,11 @@
             <w:tcW w:w="1212" w:type="dxa"/>
           </w:tcPr>
           <w:p>
+            <w:proofErr w:type="spellStart"/>
             <w:r>
-              <w:t>Display</w:t>
+              <w:t>TextDisplay</w:t>
             </w:r>
+            <w:proofErr w:type="spellEnd"/>
           </w:p>
         </w:tc>
         <w:tc>
@@ -513,26 +506,31 @@
             <w:tcW w:w="3911" w:type="dxa"/>
           </w:tcPr>
           <w:p>
+            <w:proofErr w:type="spellStart"/>
             <w:r>
-              <w:t xml:space="preserve">Actors </w:t>
+              <w:t>Accessors</w:t>
+            </w:r>
+            <w:proofErr w:type="spellEnd"/>
+            <w:r>
+              <w:t xml:space="preserve"> </w:t>
             </w:r>
             <w:r>
               <w:sym w:font="Symbol" w:char="F0AE"/>
             </w:r>
             <w:r>
-              <w:t xml:space="preserve"> Sinks </w:t>
-            </w:r>
-            <w:r>
-              <w:sym w:font="Symbol" w:char="F0AE"/>
-            </w:r>
-            <w:r>
-              <w:t xml:space="preserve"> TriggeredSinks</w:t>
+              <w:t xml:space="preserve"> utilities</w:t>
             </w:r>
           </w:p>
         </w:tc>
       </w:tr>
     </w:tbl>
-    <w:p/>
+    <w:p>
+      <w:pPr>
+        <w:tabs>
+          <w:tab w:val="left" w:pos="360"/>
+        </w:tabs>
+      </w:pPr>
+    </w:p>
     <w:p>
       <w:pPr>
         <w:ind w:left="720"/>
@@ -607,7 +605,7 @@
                     <pic:cNvPicPr/>
                   </pic:nvPicPr>
                   <pic:blipFill>
-                    <a:blip r:embed="rId12">
+                    <a:blip r:embed="rId13">
                       <a:extLst>
                         <a:ext uri="{28A0092B-C50C-407E-A947-70E740481C1C}">
                           <a14:useLocalDpi xmlns:a14="http://schemas.microsoft.com/office/drawing/2010/main" val="0"/>
@@ -658,7 +656,7 @@
                     <pic:cNvPicPr/>
                   </pic:nvPicPr>
                   <pic:blipFill>
-                    <a:blip r:embed="rId13">
+                    <a:blip r:embed="rId14">
                       <a:extLst>
                         <a:ext uri="{28A0092B-C50C-407E-A947-70E740481C1C}">
                           <a14:useLocalDpi xmlns:a14="http://schemas.microsoft.com/office/drawing/2010/main" val="0"/>
@@ -709,7 +707,7 @@
                     <pic:cNvPicPr/>
                   </pic:nvPicPr>
                   <pic:blipFill>
-                    <a:blip r:embed="rId14">
+                    <a:blip r:embed="rId15">
                       <a:extLst>
                         <a:ext uri="{28A0092B-C50C-407E-A947-70E740481C1C}">
                           <a14:useLocalDpi xmlns:a14="http://schemas.microsoft.com/office/drawing/2010/main" val="0"/>
@@ -751,16 +749,48 @@
         <w:ind w:left="720"/>
       </w:pPr>
       <w:r>
-        <w:t>A solution to this exercise can be found in $PTII/ptolemy/demo/CapeCode/CapeCode1.xml.</w:t>
-      </w:r>
-    </w:p>
-    <w:p>
-      <w:r>
-        <w:tab/>
-      </w:r>
-    </w:p>
-    <w:p/>
-    <w:p>
+        <w:t xml:space="preserve">We suggest you reduce the </w:t>
+      </w:r>
+      <w:proofErr w:type="spellStart"/>
+      <w:r>
+        <w:rPr>
+          <w:i/>
+        </w:rPr>
+        <w:t>maxFrameRate</w:t>
+      </w:r>
+      <w:proofErr w:type="spellEnd"/>
+      <w:r>
+        <w:t xml:space="preserve"> on the Camera to, say, 5. Double click on it to edit its parameters.</w:t>
+      </w:r>
+    </w:p>
+    <w:p>
+      <w:pPr>
+        <w:ind w:left="720"/>
+      </w:pPr>
+    </w:p>
+    <w:p>
+      <w:pPr>
+        <w:ind w:left="720"/>
+      </w:pPr>
+      <w:r>
+        <w:t>A solution to this exercise can be found in $PTII/</w:t>
+      </w:r>
+      <w:proofErr w:type="spellStart"/>
+      <w:r>
+        <w:t>ptolemy</w:t>
+      </w:r>
+      <w:proofErr w:type="spellEnd"/>
+      <w:r>
+        <w:t>/demo/</w:t>
+      </w:r>
+      <w:proofErr w:type="spellStart"/>
+      <w:r>
+        <w:t>CapeCode</w:t>
+      </w:r>
+      <w:proofErr w:type="spellEnd"/>
+      <w:r>
+        <w:t>/CapeCode1.xml.</w:t>
+      </w:r>
       <w:r>
         <w:br w:type="page"/>
       </w:r>
@@ -789,7 +819,12 @@
         <w:t xml:space="preserve"> the above model </w:t>
       </w:r>
       <w:r>
-        <w:t xml:space="preserve">with </w:t>
+        <w:t>w</w:t>
+      </w:r>
+      <w:bookmarkStart w:id="0" w:name="_GoBack"/>
+      <w:bookmarkEnd w:id="0"/>
+      <w:r>
+        <w:t xml:space="preserve">ith </w:t>
       </w:r>
       <w:r>
         <w:t>a script that processes the tags from the AprilTags accessor and outputs a tag ID (a number) each time it sees a tag that was not present in the previous frame.</w:t>
@@ -916,7 +951,7 @@
               </wp:anchor>
             </w:drawing>
           </mc:Choice>
-          <mc:Fallback>
+          <mc:Fallback xmlns:w15="http://schemas.microsoft.com/office/word/2012/wordml">
             <w:pict>
               <v:shapetype id="_x0000_t32" coordsize="21600,21600" o:spt="32" o:oned="t" path="m0,0l21600,21600e" filled="f">
                 <v:path arrowok="t" fillok="f" o:connecttype="none"/>
@@ -950,7 +985,7 @@
                     <pic:cNvPicPr/>
                   </pic:nvPicPr>
                   <pic:blipFill>
-                    <a:blip r:embed="rId15">
+                    <a:blip r:embed="rId16">
                       <a:extLst>
                         <a:ext uri="{28A0092B-C50C-407E-A947-70E740481C1C}">
                           <a14:useLocalDpi xmlns:a14="http://schemas.microsoft.com/office/drawing/2010/main" val="0"/>
@@ -1031,7 +1066,7 @@
                     <pic:cNvPicPr/>
                   </pic:nvPicPr>
                   <pic:blipFill>
-                    <a:blip r:embed="rId16">
+                    <a:blip r:embed="rId17">
                       <a:extLst>
                         <a:ext uri="{28A0092B-C50C-407E-A947-70E740481C1C}">
                           <a14:useLocalDpi xmlns:a14="http://schemas.microsoft.com/office/drawing/2010/main" val="0"/>
@@ -1225,7 +1260,7 @@
                     <pic:cNvPicPr/>
                   </pic:nvPicPr>
                   <pic:blipFill>
-                    <a:blip r:embed="rId17">
+                    <a:blip r:embed="rId18">
                       <a:extLst>
                         <a:ext uri="{28A0092B-C50C-407E-A947-70E740481C1C}">
                           <a14:useLocalDpi xmlns:a14="http://schemas.microsoft.com/office/drawing/2010/main" val="0"/>
@@ -1712,7 +1747,7 @@
       <w:r>
         <w:t xml:space="preserve">    </w:t>
       </w:r>
-      <w:hyperlink r:id="rId18" w:history="1">
+      <w:hyperlink r:id="rId19" w:history="1">
         <w:r>
           <w:rPr>
             <w:rStyle w:val="Hyperlink"/>
@@ -1792,7 +1827,7 @@
 </file>
 
 <file path=word/numbering.xml><?xml version="1.0" encoding="utf-8"?>
-<w:numbering xmlns:wpc="http://schemas.microsoft.com/office/word/2010/wordprocessingCanvas" xmlns:mo="http://schemas.microsoft.com/office/mac/office/2008/main" xmlns:mc="http://schemas.openxmlformats.org/markup-compatibility/2006" xmlns:mv="urn:schemas-microsoft-com:mac:vml" xmlns:o="urn:schemas-microsoft-com:office:office" xmlns:r="http://schemas.openxmlformats.org/officeDocument/2006/relationships" xmlns:m="http://schemas.openxmlformats.org/officeDocument/2006/math" xmlns:v="urn:schemas-microsoft-com:vml" xmlns:wp14="http://schemas.microsoft.com/office/word/2010/wordprocessingDrawing" xmlns:wp="http://schemas.openxmlformats.org/drawingml/2006/wordprocessingDrawing" xmlns:w10="urn:schemas-microsoft-com:office:word" xmlns:w="http://schemas.openxmlformats.org/wordprocessingml/2006/main" xmlns:w14="http://schemas.microsoft.com/office/word/2010/wordml" xmlns:w15="http://schemas.microsoft.com/office/word/2012/wordml" xmlns:wpg="http://schemas.microsoft.com/office/word/2010/wordprocessingGroup" xmlns:wpi="http://schemas.microsoft.com/office/word/2010/wordprocessingInk" xmlns:wne="http://schemas.microsoft.com/office/word/2006/wordml" xmlns:wps="http://schemas.microsoft.com/office/word/2010/wordprocessingShape" mc:Ignorable="w14 w15 wp14">
+<w:numbering xmlns:wpc="http://schemas.microsoft.com/office/word/2010/wordprocessingCanvas" xmlns:mo="http://schemas.microsoft.com/office/mac/office/2008/main" xmlns:mc="http://schemas.openxmlformats.org/markup-compatibility/2006" xmlns:mv="urn:schemas-microsoft-com:mac:vml" xmlns:o="urn:schemas-microsoft-com:office:office" xmlns:r="http://schemas.openxmlformats.org/officeDocument/2006/relationships" xmlns:m="http://schemas.openxmlformats.org/officeDocument/2006/math" xmlns:v="urn:schemas-microsoft-com:vml" xmlns:wp14="http://schemas.microsoft.com/office/word/2010/wordprocessingDrawing" xmlns:wp="http://schemas.openxmlformats.org/drawingml/2006/wordprocessingDrawing" xmlns:w10="urn:schemas-microsoft-com:office:word" xmlns:w="http://schemas.openxmlformats.org/wordprocessingml/2006/main" xmlns:w14="http://schemas.microsoft.com/office/word/2010/wordml" xmlns:wpg="http://schemas.microsoft.com/office/word/2010/wordprocessingGroup" xmlns:wpi="http://schemas.microsoft.com/office/word/2010/wordprocessingInk" xmlns:wne="http://schemas.microsoft.com/office/word/2006/wordml" xmlns:wps="http://schemas.microsoft.com/office/word/2010/wordprocessingShape" mc:Ignorable="w14 wp14">
   <w:abstractNum w:abstractNumId="0">
     <w:nsid w:val="77902E54"/>
     <w:multiLevelType w:val="hybridMultilevel"/>
@@ -1889,7 +1924,7 @@
 </file>
 
 <file path=word/styles.xml><?xml version="1.0" encoding="utf-8"?>
-<w:styles xmlns:mc="http://schemas.openxmlformats.org/markup-compatibility/2006" xmlns:r="http://schemas.openxmlformats.org/officeDocument/2006/relationships" xmlns:w="http://schemas.openxmlformats.org/wordprocessingml/2006/main" xmlns:w14="http://schemas.microsoft.com/office/word/2010/wordml" xmlns:w15="http://schemas.microsoft.com/office/word/2012/wordml" mc:Ignorable="w14 w15">
+<w:styles xmlns:mc="http://schemas.openxmlformats.org/markup-compatibility/2006" xmlns:r="http://schemas.openxmlformats.org/officeDocument/2006/relationships" xmlns:w="http://schemas.openxmlformats.org/wordprocessingml/2006/main" xmlns:w14="http://schemas.microsoft.com/office/word/2010/wordml" mc:Ignorable="w14">
   <w:docDefaults>
     <w:rPrDefault>
       <w:rPr>
@@ -1901,389 +1936,433 @@
     </w:rPrDefault>
     <w:pPrDefault/>
   </w:docDefaults>
-  <w:latentStyles w:defLockedState="0" w:defUIPriority="99" w:defSemiHidden="0" w:defUnhideWhenUsed="0" w:defQFormat="0" w:count="382">
-    <w:lsdException w:name="Normal" w:uiPriority="0" w:qFormat="1"/>
-    <w:lsdException w:name="heading 1" w:uiPriority="9" w:qFormat="1"/>
-    <w:lsdException w:name="heading 2" w:semiHidden="1" w:uiPriority="9" w:unhideWhenUsed="1" w:qFormat="1"/>
-    <w:lsdException w:name="heading 3" w:semiHidden="1" w:uiPriority="9" w:unhideWhenUsed="1" w:qFormat="1"/>
-    <w:lsdException w:name="heading 4" w:semiHidden="1" w:uiPriority="9" w:unhideWhenUsed="1" w:qFormat="1"/>
-    <w:lsdException w:name="heading 5" w:semiHidden="1" w:uiPriority="9" w:unhideWhenUsed="1" w:qFormat="1"/>
-    <w:lsdException w:name="heading 6" w:semiHidden="1" w:uiPriority="9" w:unhideWhenUsed="1" w:qFormat="1"/>
-    <w:lsdException w:name="heading 7" w:semiHidden="1" w:uiPriority="9" w:unhideWhenUsed="1" w:qFormat="1"/>
-    <w:lsdException w:name="heading 8" w:semiHidden="1" w:uiPriority="9" w:unhideWhenUsed="1" w:qFormat="1"/>
-    <w:lsdException w:name="heading 9" w:semiHidden="1" w:uiPriority="9" w:unhideWhenUsed="1" w:qFormat="1"/>
-    <w:lsdException w:name="index 1" w:semiHidden="1" w:unhideWhenUsed="1"/>
-    <w:lsdException w:name="index 2" w:semiHidden="1" w:unhideWhenUsed="1"/>
-    <w:lsdException w:name="index 3" w:semiHidden="1" w:unhideWhenUsed="1"/>
-    <w:lsdException w:name="index 4" w:semiHidden="1" w:unhideWhenUsed="1"/>
-    <w:lsdException w:name="index 5" w:semiHidden="1" w:unhideWhenUsed="1"/>
-    <w:lsdException w:name="index 6" w:semiHidden="1" w:unhideWhenUsed="1"/>
-    <w:lsdException w:name="index 7" w:semiHidden="1" w:unhideWhenUsed="1"/>
-    <w:lsdException w:name="index 8" w:semiHidden="1" w:unhideWhenUsed="1"/>
-    <w:lsdException w:name="index 9" w:semiHidden="1" w:unhideWhenUsed="1"/>
-    <w:lsdException w:name="toc 1" w:semiHidden="1" w:uiPriority="39" w:unhideWhenUsed="1"/>
-    <w:lsdException w:name="toc 2" w:semiHidden="1" w:uiPriority="39" w:unhideWhenUsed="1"/>
-    <w:lsdException w:name="toc 3" w:semiHidden="1" w:uiPriority="39" w:unhideWhenUsed="1"/>
-    <w:lsdException w:name="toc 4" w:semiHidden="1" w:uiPriority="39" w:unhideWhenUsed="1"/>
-    <w:lsdException w:name="toc 5" w:semiHidden="1" w:uiPriority="39" w:unhideWhenUsed="1"/>
-    <w:lsdException w:name="toc 6" w:semiHidden="1" w:uiPriority="39" w:unhideWhenUsed="1"/>
-    <w:lsdException w:name="toc 7" w:semiHidden="1" w:uiPriority="39" w:unhideWhenUsed="1"/>
-    <w:lsdException w:name="toc 8" w:semiHidden="1" w:uiPriority="39" w:unhideWhenUsed="1"/>
-    <w:lsdException w:name="toc 9" w:semiHidden="1" w:uiPriority="39" w:unhideWhenUsed="1"/>
-    <w:lsdException w:name="Normal Indent" w:semiHidden="1" w:unhideWhenUsed="1"/>
-    <w:lsdException w:name="footnote text" w:semiHidden="1" w:unhideWhenUsed="1"/>
-    <w:lsdException w:name="annotation text" w:semiHidden="1" w:unhideWhenUsed="1"/>
-    <w:lsdException w:name="header" w:semiHidden="1" w:unhideWhenUsed="1"/>
-    <w:lsdException w:name="footer" w:semiHidden="1" w:unhideWhenUsed="1"/>
-    <w:lsdException w:name="index heading" w:semiHidden="1" w:unhideWhenUsed="1"/>
-    <w:lsdException w:name="caption" w:semiHidden="1" w:uiPriority="35" w:unhideWhenUsed="1" w:qFormat="1"/>
-    <w:lsdException w:name="table of figures" w:semiHidden="1" w:unhideWhenUsed="1"/>
-    <w:lsdException w:name="envelope address" w:semiHidden="1" w:unhideWhenUsed="1"/>
-    <w:lsdException w:name="envelope return" w:semiHidden="1" w:unhideWhenUsed="1"/>
-    <w:lsdException w:name="footnote reference" w:semiHidden="1" w:unhideWhenUsed="1"/>
-    <w:lsdException w:name="annotation reference" w:semiHidden="1" w:unhideWhenUsed="1"/>
-    <w:lsdException w:name="line number" w:semiHidden="1" w:unhideWhenUsed="1"/>
-    <w:lsdException w:name="page number" w:semiHidden="1" w:unhideWhenUsed="1"/>
-    <w:lsdException w:name="endnote reference" w:semiHidden="1" w:unhideWhenUsed="1"/>
-    <w:lsdException w:name="endnote text" w:semiHidden="1" w:unhideWhenUsed="1"/>
-    <w:lsdException w:name="table of authorities" w:semiHidden="1" w:unhideWhenUsed="1"/>
-    <w:lsdException w:name="macro" w:semiHidden="1" w:unhideWhenUsed="1"/>
-    <w:lsdException w:name="toa heading" w:semiHidden="1" w:unhideWhenUsed="1"/>
-    <w:lsdException w:name="List" w:semiHidden="1" w:unhideWhenUsed="1"/>
-    <w:lsdException w:name="List Bullet" w:semiHidden="1" w:unhideWhenUsed="1"/>
-    <w:lsdException w:name="List Number" w:semiHidden="1" w:unhideWhenUsed="1"/>
-    <w:lsdException w:name="List 2" w:semiHidden="1" w:unhideWhenUsed="1"/>
-    <w:lsdException w:name="List 3" w:semiHidden="1" w:unhideWhenUsed="1"/>
-    <w:lsdException w:name="List 4" w:semiHidden="1" w:unhideWhenUsed="1"/>
-    <w:lsdException w:name="List 5" w:semiHidden="1" w:unhideWhenUsed="1"/>
-    <w:lsdException w:name="List Bullet 2" w:semiHidden="1" w:unhideWhenUsed="1"/>
-    <w:lsdException w:name="List Bullet 3" w:semiHidden="1" w:unhideWhenUsed="1"/>
-    <w:lsdException w:name="List Bullet 4" w:semiHidden="1" w:unhideWhenUsed="1"/>
-    <w:lsdException w:name="List Bullet 5" w:semiHidden="1" w:unhideWhenUsed="1"/>
-    <w:lsdException w:name="List Number 2" w:semiHidden="1" w:unhideWhenUsed="1"/>
-    <w:lsdException w:name="List Number 3" w:semiHidden="1" w:unhideWhenUsed="1"/>
-    <w:lsdException w:name="List Number 4" w:semiHidden="1" w:unhideWhenUsed="1"/>
-    <w:lsdException w:name="List Number 5" w:semiHidden="1" w:unhideWhenUsed="1"/>
-    <w:lsdException w:name="Title" w:uiPriority="10" w:qFormat="1"/>
-    <w:lsdException w:name="Closing" w:semiHidden="1" w:unhideWhenUsed="1"/>
-    <w:lsdException w:name="Signature" w:semiHidden="1" w:unhideWhenUsed="1"/>
-    <w:lsdException w:name="Default Paragraph Font" w:semiHidden="1" w:uiPriority="1" w:unhideWhenUsed="1"/>
-    <w:lsdException w:name="Body Text" w:semiHidden="1" w:unhideWhenUsed="1"/>
-    <w:lsdException w:name="Body Text Indent" w:semiHidden="1" w:unhideWhenUsed="1"/>
-    <w:lsdException w:name="List Continue" w:semiHidden="1" w:unhideWhenUsed="1"/>
-    <w:lsdException w:name="List Continue 2" w:semiHidden="1" w:unhideWhenUsed="1"/>
-    <w:lsdException w:name="List Continue 3" w:semiHidden="1" w:unhideWhenUsed="1"/>
-    <w:lsdException w:name="List Continue 4" w:semiHidden="1" w:unhideWhenUsed="1"/>
-    <w:lsdException w:name="List Continue 5" w:semiHidden="1" w:unhideWhenUsed="1"/>
-    <w:lsdException w:name="Message Header" w:semiHidden="1" w:unhideWhenUsed="1"/>
-    <w:lsdException w:name="Subtitle" w:uiPriority="11" w:qFormat="1"/>
-    <w:lsdException w:name="Salutation" w:semiHidden="1" w:unhideWhenUsed="1"/>
-    <w:lsdException w:name="Date" w:semiHidden="1" w:unhideWhenUsed="1"/>
-    <w:lsdException w:name="Body Text First Indent" w:semiHidden="1" w:unhideWhenUsed="1"/>
-    <w:lsdException w:name="Body Text First Indent 2" w:semiHidden="1" w:unhideWhenUsed="1"/>
-    <w:lsdException w:name="Note Heading" w:semiHidden="1" w:unhideWhenUsed="1"/>
-    <w:lsdException w:name="Body Text 2" w:semiHidden="1" w:unhideWhenUsed="1"/>
-    <w:lsdException w:name="Body Text 3" w:semiHidden="1" w:unhideWhenUsed="1"/>
-    <w:lsdException w:name="Body Text Indent 2" w:semiHidden="1" w:unhideWhenUsed="1"/>
-    <w:lsdException w:name="Body Text Indent 3" w:semiHidden="1" w:unhideWhenUsed="1"/>
-    <w:lsdException w:name="Block Text" w:semiHidden="1" w:unhideWhenUsed="1"/>
-    <w:lsdException w:name="Hyperlink" w:semiHidden="1" w:unhideWhenUsed="1"/>
-    <w:lsdException w:name="FollowedHyperlink" w:semiHidden="1" w:unhideWhenUsed="1"/>
-    <w:lsdException w:name="Strong" w:uiPriority="22" w:qFormat="1"/>
-    <w:lsdException w:name="Emphasis" w:uiPriority="20" w:qFormat="1"/>
-    <w:lsdException w:name="Document Map" w:semiHidden="1" w:unhideWhenUsed="1"/>
-    <w:lsdException w:name="Plain Text" w:semiHidden="1" w:unhideWhenUsed="1"/>
-    <w:lsdException w:name="E-mail Signature" w:semiHidden="1" w:unhideWhenUsed="1"/>
-    <w:lsdException w:name="HTML Top of Form" w:semiHidden="1" w:unhideWhenUsed="1"/>
-    <w:lsdException w:name="HTML Bottom of Form" w:semiHidden="1" w:unhideWhenUsed="1"/>
-    <w:lsdException w:name="Normal (Web)" w:semiHidden="1" w:unhideWhenUsed="1"/>
-    <w:lsdException w:name="HTML Acronym" w:semiHidden="1" w:unhideWhenUsed="1"/>
-    <w:lsdException w:name="HTML Address" w:semiHidden="1" w:unhideWhenUsed="1"/>
-    <w:lsdException w:name="HTML Cite" w:semiHidden="1" w:unhideWhenUsed="1"/>
-    <w:lsdException w:name="HTML Code" w:semiHidden="1" w:unhideWhenUsed="1"/>
-    <w:lsdException w:name="HTML Definition" w:semiHidden="1" w:unhideWhenUsed="1"/>
-    <w:lsdException w:name="HTML Keyboard" w:semiHidden="1" w:unhideWhenUsed="1"/>
-    <w:lsdException w:name="HTML Preformatted" w:semiHidden="1" w:unhideWhenUsed="1"/>
-    <w:lsdException w:name="HTML Sample" w:semiHidden="1" w:unhideWhenUsed="1"/>
-    <w:lsdException w:name="HTML Typewriter" w:semiHidden="1" w:unhideWhenUsed="1"/>
-    <w:lsdException w:name="HTML Variable" w:semiHidden="1" w:unhideWhenUsed="1"/>
-    <w:lsdException w:name="Normal Table" w:semiHidden="1" w:unhideWhenUsed="1"/>
-    <w:lsdException w:name="annotation subject" w:semiHidden="1" w:unhideWhenUsed="1"/>
-    <w:lsdException w:name="No List" w:semiHidden="1" w:unhideWhenUsed="1"/>
-    <w:lsdException w:name="Outline List 1" w:semiHidden="1" w:unhideWhenUsed="1"/>
-    <w:lsdException w:name="Outline List 2" w:semiHidden="1" w:unhideWhenUsed="1"/>
-    <w:lsdException w:name="Outline List 3" w:semiHidden="1" w:unhideWhenUsed="1"/>
-    <w:lsdException w:name="Table Simple 1" w:semiHidden="1" w:unhideWhenUsed="1"/>
-    <w:lsdException w:name="Table Simple 2" w:semiHidden="1" w:unhideWhenUsed="1"/>
-    <w:lsdException w:name="Table Simple 3" w:semiHidden="1" w:unhideWhenUsed="1"/>
-    <w:lsdException w:name="Table Classic 1" w:semiHidden="1" w:unhideWhenUsed="1"/>
-    <w:lsdException w:name="Table Classic 2" w:semiHidden="1" w:unhideWhenUsed="1"/>
-    <w:lsdException w:name="Table Classic 3" w:semiHidden="1" w:unhideWhenUsed="1"/>
-    <w:lsdException w:name="Table Classic 4" w:semiHidden="1" w:unhideWhenUsed="1"/>
-    <w:lsdException w:name="Table Colorful 1" w:semiHidden="1" w:unhideWhenUsed="1"/>
-    <w:lsdException w:name="Table Colorful 2" w:semiHidden="1" w:unhideWhenUsed="1"/>
-    <w:lsdException w:name="Table Colorful 3" w:semiHidden="1" w:unhideWhenUsed="1"/>
-    <w:lsdException w:name="Table Columns 1" w:semiHidden="1" w:unhideWhenUsed="1"/>
-    <w:lsdException w:name="Table Columns 2" w:semiHidden="1" w:unhideWhenUsed="1"/>
-    <w:lsdException w:name="Table Columns 3" w:semiHidden="1" w:unhideWhenUsed="1"/>
-    <w:lsdException w:name="Table Columns 4" w:semiHidden="1" w:unhideWhenUsed="1"/>
-    <w:lsdException w:name="Table Columns 5" w:semiHidden="1" w:unhideWhenUsed="1"/>
-    <w:lsdException w:name="Table Grid 1" w:semiHidden="1" w:unhideWhenUsed="1"/>
-    <w:lsdException w:name="Table Grid 2" w:semiHidden="1" w:unhideWhenUsed="1"/>
-    <w:lsdException w:name="Table Grid 3" w:semiHidden="1" w:unhideWhenUsed="1"/>
-    <w:lsdException w:name="Table Grid 4" w:semiHidden="1" w:unhideWhenUsed="1"/>
-    <w:lsdException w:name="Table Grid 5" w:semiHidden="1" w:unhideWhenUsed="1"/>
-    <w:lsdException w:name="Table Grid 6" w:semiHidden="1" w:unhideWhenUsed="1"/>
-    <w:lsdException w:name="Table Grid 7" w:semiHidden="1" w:unhideWhenUsed="1"/>
-    <w:lsdException w:name="Table Grid 8" w:semiHidden="1" w:unhideWhenUsed="1"/>
-    <w:lsdException w:name="Table List 1" w:semiHidden="1" w:unhideWhenUsed="1"/>
-    <w:lsdException w:name="Table List 2" w:semiHidden="1" w:unhideWhenUsed="1"/>
-    <w:lsdException w:name="Table List 3" w:semiHidden="1" w:unhideWhenUsed="1"/>
-    <w:lsdException w:name="Table List 4" w:semiHidden="1" w:unhideWhenUsed="1"/>
-    <w:lsdException w:name="Table List 5" w:semiHidden="1" w:unhideWhenUsed="1"/>
-    <w:lsdException w:name="Table List 6" w:semiHidden="1" w:unhideWhenUsed="1"/>
-    <w:lsdException w:name="Table List 7" w:semiHidden="1" w:unhideWhenUsed="1"/>
-    <w:lsdException w:name="Table List 8" w:semiHidden="1" w:unhideWhenUsed="1"/>
-    <w:lsdException w:name="Table 3D effects 1" w:semiHidden="1" w:unhideWhenUsed="1"/>
-    <w:lsdException w:name="Table 3D effects 2" w:semiHidden="1" w:unhideWhenUsed="1"/>
-    <w:lsdException w:name="Table 3D effects 3" w:semiHidden="1" w:unhideWhenUsed="1"/>
-    <w:lsdException w:name="Table Contemporary" w:semiHidden="1" w:unhideWhenUsed="1"/>
-    <w:lsdException w:name="Table Elegant" w:semiHidden="1" w:unhideWhenUsed="1"/>
-    <w:lsdException w:name="Table Professional" w:semiHidden="1" w:unhideWhenUsed="1"/>
-    <w:lsdException w:name="Table Subtle 1" w:semiHidden="1" w:unhideWhenUsed="1"/>
-    <w:lsdException w:name="Table Subtle 2" w:semiHidden="1" w:unhideWhenUsed="1"/>
-    <w:lsdException w:name="Table Web 1" w:semiHidden="1" w:unhideWhenUsed="1"/>
-    <w:lsdException w:name="Table Web 2" w:semiHidden="1" w:unhideWhenUsed="1"/>
-    <w:lsdException w:name="Table Web 3" w:semiHidden="1" w:unhideWhenUsed="1"/>
-    <w:lsdException w:name="Balloon Text" w:semiHidden="1" w:unhideWhenUsed="1"/>
-    <w:lsdException w:name="Table Grid" w:uiPriority="59"/>
-    <w:lsdException w:name="Table Theme" w:semiHidden="1" w:unhideWhenUsed="1"/>
-    <w:lsdException w:name="Note Level 1" w:semiHidden="1" w:unhideWhenUsed="1"/>
-    <w:lsdException w:name="Note Level 2" w:semiHidden="1" w:unhideWhenUsed="1"/>
-    <w:lsdException w:name="Note Level 3" w:semiHidden="1" w:unhideWhenUsed="1"/>
-    <w:lsdException w:name="Note Level 4" w:semiHidden="1" w:unhideWhenUsed="1"/>
-    <w:lsdException w:name="Note Level 5" w:semiHidden="1" w:unhideWhenUsed="1"/>
-    <w:lsdException w:name="Note Level 6" w:semiHidden="1" w:unhideWhenUsed="1"/>
-    <w:lsdException w:name="Note Level 7" w:semiHidden="1" w:unhideWhenUsed="1"/>
-    <w:lsdException w:name="Note Level 8" w:semiHidden="1" w:unhideWhenUsed="1"/>
-    <w:lsdException w:name="Note Level 9" w:semiHidden="1" w:unhideWhenUsed="1"/>
-    <w:lsdException w:name="Placeholder Text" w:semiHidden="1"/>
-    <w:lsdException w:name="No Spacing" w:uiPriority="1" w:qFormat="1"/>
-    <w:lsdException w:name="Light Shading" w:uiPriority="60"/>
-    <w:lsdException w:name="Light List" w:uiPriority="61"/>
-    <w:lsdException w:name="Light Grid" w:uiPriority="62"/>
-    <w:lsdException w:name="Medium Shading 1" w:uiPriority="63"/>
-    <w:lsdException w:name="Medium Shading 2" w:uiPriority="64"/>
-    <w:lsdException w:name="Medium List 1" w:uiPriority="65"/>
-    <w:lsdException w:name="Medium List 2" w:uiPriority="66"/>
-    <w:lsdException w:name="Medium Grid 1" w:uiPriority="67"/>
-    <w:lsdException w:name="Medium Grid 2" w:uiPriority="68"/>
-    <w:lsdException w:name="Medium Grid 3" w:uiPriority="69"/>
-    <w:lsdException w:name="Dark List" w:uiPriority="70"/>
-    <w:lsdException w:name="Colorful Shading" w:uiPriority="71"/>
-    <w:lsdException w:name="Colorful List" w:uiPriority="72"/>
-    <w:lsdException w:name="Colorful Grid" w:uiPriority="73"/>
-    <w:lsdException w:name="Light Shading Accent 1" w:uiPriority="60"/>
-    <w:lsdException w:name="Light List Accent 1" w:uiPriority="61"/>
-    <w:lsdException w:name="Light Grid Accent 1" w:uiPriority="62"/>
-    <w:lsdException w:name="Medium Shading 1 Accent 1" w:uiPriority="63"/>
-    <w:lsdException w:name="Medium Shading 2 Accent 1" w:uiPriority="64"/>
-    <w:lsdException w:name="Medium List 1 Accent 1" w:uiPriority="65"/>
-    <w:lsdException w:name="Revision" w:semiHidden="1"/>
-    <w:lsdException w:name="List Paragraph" w:uiPriority="34" w:qFormat="1"/>
-    <w:lsdException w:name="Quote" w:uiPriority="29" w:qFormat="1"/>
-    <w:lsdException w:name="Intense Quote" w:uiPriority="30" w:qFormat="1"/>
-    <w:lsdException w:name="Medium List 2 Accent 1" w:uiPriority="66"/>
-    <w:lsdException w:name="Medium Grid 1 Accent 1" w:uiPriority="67"/>
-    <w:lsdException w:name="Medium Grid 2 Accent 1" w:uiPriority="68"/>
-    <w:lsdException w:name="Medium Grid 3 Accent 1" w:uiPriority="69"/>
-    <w:lsdException w:name="Dark List Accent 1" w:uiPriority="70"/>
-    <w:lsdException w:name="Colorful Shading Accent 1" w:uiPriority="71"/>
-    <w:lsdException w:name="Colorful List Accent 1" w:uiPriority="72"/>
-    <w:lsdException w:name="Colorful Grid Accent 1" w:uiPriority="73"/>
-    <w:lsdException w:name="Light Shading Accent 2" w:uiPriority="60"/>
-    <w:lsdException w:name="Light List Accent 2" w:uiPriority="61"/>
-    <w:lsdException w:name="Light Grid Accent 2" w:uiPriority="62"/>
-    <w:lsdException w:name="Medium Shading 1 Accent 2" w:uiPriority="63"/>
-    <w:lsdException w:name="Medium Shading 2 Accent 2" w:uiPriority="64"/>
-    <w:lsdException w:name="Medium List 1 Accent 2" w:uiPriority="65"/>
-    <w:lsdException w:name="Medium List 2 Accent 2" w:uiPriority="66"/>
-    <w:lsdException w:name="Medium Grid 1 Accent 2" w:uiPriority="67"/>
-    <w:lsdException w:name="Medium Grid 2 Accent 2" w:uiPriority="68"/>
-    <w:lsdException w:name="Medium Grid 3 Accent 2" w:uiPriority="69"/>
-    <w:lsdException w:name="Dark List Accent 2" w:uiPriority="70"/>
-    <w:lsdException w:name="Colorful Shading Accent 2" w:uiPriority="71"/>
-    <w:lsdException w:name="Colorful List Accent 2" w:uiPriority="72"/>
-    <w:lsdException w:name="Colorful Grid Accent 2" w:uiPriority="73"/>
-    <w:lsdException w:name="Light Shading Accent 3" w:uiPriority="60"/>
-    <w:lsdException w:name="Light List Accent 3" w:uiPriority="61"/>
-    <w:lsdException w:name="Light Grid Accent 3" w:uiPriority="62"/>
-    <w:lsdException w:name="Medium Shading 1 Accent 3" w:uiPriority="63"/>
-    <w:lsdException w:name="Medium Shading 2 Accent 3" w:uiPriority="64"/>
-    <w:lsdException w:name="Medium List 1 Accent 3" w:uiPriority="65"/>
-    <w:lsdException w:name="Medium List 2 Accent 3" w:uiPriority="66"/>
-    <w:lsdException w:name="Medium Grid 1 Accent 3" w:uiPriority="67"/>
-    <w:lsdException w:name="Medium Grid 2 Accent 3" w:uiPriority="68"/>
-    <w:lsdException w:name="Medium Grid 3 Accent 3" w:uiPriority="69"/>
-    <w:lsdException w:name="Dark List Accent 3" w:uiPriority="70"/>
-    <w:lsdException w:name="Colorful Shading Accent 3" w:uiPriority="71"/>
-    <w:lsdException w:name="Colorful List Accent 3" w:uiPriority="72"/>
-    <w:lsdException w:name="Colorful Grid Accent 3" w:uiPriority="73"/>
-    <w:lsdException w:name="Light Shading Accent 4" w:uiPriority="60"/>
-    <w:lsdException w:name="Light List Accent 4" w:uiPriority="61"/>
-    <w:lsdException w:name="Light Grid Accent 4" w:uiPriority="62"/>
-    <w:lsdException w:name="Medium Shading 1 Accent 4" w:uiPriority="63"/>
-    <w:lsdException w:name="Medium Shading 2 Accent 4" w:uiPriority="64"/>
-    <w:lsdException w:name="Medium List 1 Accent 4" w:uiPriority="65"/>
-    <w:lsdException w:name="Medium List 2 Accent 4" w:uiPriority="66"/>
-    <w:lsdException w:name="Medium Grid 1 Accent 4" w:uiPriority="67"/>
-    <w:lsdException w:name="Medium Grid 2 Accent 4" w:uiPriority="68"/>
-    <w:lsdException w:name="Medium Grid 3 Accent 4" w:uiPriority="69"/>
-    <w:lsdException w:name="Dark List Accent 4" w:uiPriority="70"/>
-    <w:lsdException w:name="Colorful Shading Accent 4" w:uiPriority="71"/>
-    <w:lsdException w:name="Colorful List Accent 4" w:uiPriority="72"/>
-    <w:lsdException w:name="Colorful Grid Accent 4" w:uiPriority="73"/>
-    <w:lsdException w:name="Light Shading Accent 5" w:uiPriority="60"/>
-    <w:lsdException w:name="Light List Accent 5" w:uiPriority="61"/>
-    <w:lsdException w:name="Light Grid Accent 5" w:uiPriority="62"/>
-    <w:lsdException w:name="Medium Shading 1 Accent 5" w:uiPriority="63"/>
-    <w:lsdException w:name="Medium Shading 2 Accent 5" w:uiPriority="64"/>
-    <w:lsdException w:name="Medium List 1 Accent 5" w:uiPriority="65"/>
-    <w:lsdException w:name="Medium List 2 Accent 5" w:uiPriority="66"/>
-    <w:lsdException w:name="Medium Grid 1 Accent 5" w:uiPriority="67"/>
-    <w:lsdException w:name="Medium Grid 2 Accent 5" w:uiPriority="68"/>
-    <w:lsdException w:name="Medium Grid 3 Accent 5" w:uiPriority="69"/>
-    <w:lsdException w:name="Dark List Accent 5" w:uiPriority="70"/>
-    <w:lsdException w:name="Colorful Shading Accent 5" w:uiPriority="71"/>
-    <w:lsdException w:name="Colorful List Accent 5" w:uiPriority="72"/>
-    <w:lsdException w:name="Colorful Grid Accent 5" w:uiPriority="73"/>
-    <w:lsdException w:name="Light Shading Accent 6" w:uiPriority="60"/>
-    <w:lsdException w:name="Light List Accent 6" w:uiPriority="61"/>
-    <w:lsdException w:name="Light Grid Accent 6" w:uiPriority="62"/>
-    <w:lsdException w:name="Medium Shading 1 Accent 6" w:uiPriority="63"/>
-    <w:lsdException w:name="Medium Shading 2 Accent 6" w:uiPriority="64"/>
-    <w:lsdException w:name="Medium List 1 Accent 6" w:uiPriority="65"/>
-    <w:lsdException w:name="Medium List 2 Accent 6" w:uiPriority="66"/>
-    <w:lsdException w:name="Medium Grid 1 Accent 6" w:uiPriority="67"/>
-    <w:lsdException w:name="Medium Grid 2 Accent 6" w:uiPriority="68"/>
-    <w:lsdException w:name="Medium Grid 3 Accent 6" w:uiPriority="69"/>
-    <w:lsdException w:name="Dark List Accent 6" w:uiPriority="70"/>
-    <w:lsdException w:name="Colorful Shading Accent 6" w:uiPriority="71"/>
-    <w:lsdException w:name="Colorful List Accent 6" w:uiPriority="72"/>
-    <w:lsdException w:name="Colorful Grid Accent 6" w:uiPriority="73"/>
-    <w:lsdException w:name="Subtle Emphasis" w:uiPriority="19" w:qFormat="1"/>
-    <w:lsdException w:name="Intense Emphasis" w:uiPriority="21" w:qFormat="1"/>
-    <w:lsdException w:name="Subtle Reference" w:uiPriority="31" w:qFormat="1"/>
-    <w:lsdException w:name="Intense Reference" w:uiPriority="32" w:qFormat="1"/>
-    <w:lsdException w:name="Book Title" w:uiPriority="33" w:qFormat="1"/>
-    <w:lsdException w:name="Bibliography" w:semiHidden="1" w:uiPriority="37" w:unhideWhenUsed="1"/>
-    <w:lsdException w:name="TOC Heading" w:semiHidden="1" w:uiPriority="39" w:unhideWhenUsed="1" w:qFormat="1"/>
-    <w:lsdException w:name="Plain Table 1" w:uiPriority="41"/>
-    <w:lsdException w:name="Plain Table 2" w:uiPriority="42"/>
-    <w:lsdException w:name="Plain Table 3" w:uiPriority="43"/>
-    <w:lsdException w:name="Plain Table 4" w:uiPriority="44"/>
-    <w:lsdException w:name="Plain Table 5" w:uiPriority="45"/>
-    <w:lsdException w:name="Grid Table Light" w:uiPriority="40"/>
-    <w:lsdException w:name="Grid Table 1 Light" w:uiPriority="46"/>
-    <w:lsdException w:name="Grid Table 2" w:uiPriority="47"/>
-    <w:lsdException w:name="Grid Table 3" w:uiPriority="48"/>
-    <w:lsdException w:name="Grid Table 4" w:uiPriority="49"/>
-    <w:lsdException w:name="Grid Table 5 Dark" w:uiPriority="50"/>
-    <w:lsdException w:name="Grid Table 6 Colorful" w:uiPriority="51"/>
-    <w:lsdException w:name="Grid Table 7 Colorful" w:uiPriority="52"/>
-    <w:lsdException w:name="Grid Table 1 Light Accent 1" w:uiPriority="46"/>
-    <w:lsdException w:name="Grid Table 2 Accent 1" w:uiPriority="47"/>
-    <w:lsdException w:name="Grid Table 3 Accent 1" w:uiPriority="48"/>
-    <w:lsdException w:name="Grid Table 4 Accent 1" w:uiPriority="49"/>
-    <w:lsdException w:name="Grid Table 5 Dark Accent 1" w:uiPriority="50"/>
-    <w:lsdException w:name="Grid Table 6 Colorful Accent 1" w:uiPriority="51"/>
-    <w:lsdException w:name="Grid Table 7 Colorful Accent 1" w:uiPriority="52"/>
-    <w:lsdException w:name="Grid Table 1 Light Accent 2" w:uiPriority="46"/>
-    <w:lsdException w:name="Grid Table 2 Accent 2" w:uiPriority="47"/>
-    <w:lsdException w:name="Grid Table 3 Accent 2" w:uiPriority="48"/>
-    <w:lsdException w:name="Grid Table 4 Accent 2" w:uiPriority="49"/>
-    <w:lsdException w:name="Grid Table 5 Dark Accent 2" w:uiPriority="50"/>
-    <w:lsdException w:name="Grid Table 6 Colorful Accent 2" w:uiPriority="51"/>
-    <w:lsdException w:name="Grid Table 7 Colorful Accent 2" w:uiPriority="52"/>
-    <w:lsdException w:name="Grid Table 1 Light Accent 3" w:uiPriority="46"/>
-    <w:lsdException w:name="Grid Table 2 Accent 3" w:uiPriority="47"/>
-    <w:lsdException w:name="Grid Table 3 Accent 3" w:uiPriority="48"/>
-    <w:lsdException w:name="Grid Table 4 Accent 3" w:uiPriority="49"/>
-    <w:lsdException w:name="Grid Table 5 Dark Accent 3" w:uiPriority="50"/>
-    <w:lsdException w:name="Grid Table 6 Colorful Accent 3" w:uiPriority="51"/>
-    <w:lsdException w:name="Grid Table 7 Colorful Accent 3" w:uiPriority="52"/>
-    <w:lsdException w:name="Grid Table 1 Light Accent 4" w:uiPriority="46"/>
-    <w:lsdException w:name="Grid Table 2 Accent 4" w:uiPriority="47"/>
-    <w:lsdException w:name="Grid Table 3 Accent 4" w:uiPriority="48"/>
-    <w:lsdException w:name="Grid Table 4 Accent 4" w:uiPriority="49"/>
-    <w:lsdException w:name="Grid Table 5 Dark Accent 4" w:uiPriority="50"/>
-    <w:lsdException w:name="Grid Table 6 Colorful Accent 4" w:uiPriority="51"/>
-    <w:lsdException w:name="Grid Table 7 Colorful Accent 4" w:uiPriority="52"/>
-    <w:lsdException w:name="Grid Table 1 Light Accent 5" w:uiPriority="46"/>
-    <w:lsdException w:name="Grid Table 2 Accent 5" w:uiPriority="47"/>
-    <w:lsdException w:name="Grid Table 3 Accent 5" w:uiPriority="48"/>
-    <w:lsdException w:name="Grid Table 4 Accent 5" w:uiPriority="49"/>
-    <w:lsdException w:name="Grid Table 5 Dark Accent 5" w:uiPriority="50"/>
-    <w:lsdException w:name="Grid Table 6 Colorful Accent 5" w:uiPriority="51"/>
-    <w:lsdException w:name="Grid Table 7 Colorful Accent 5" w:uiPriority="52"/>
-    <w:lsdException w:name="Grid Table 1 Light Accent 6" w:uiPriority="46"/>
-    <w:lsdException w:name="Grid Table 2 Accent 6" w:uiPriority="47"/>
-    <w:lsdException w:name="Grid Table 3 Accent 6" w:uiPriority="48"/>
-    <w:lsdException w:name="Grid Table 4 Accent 6" w:uiPriority="49"/>
-    <w:lsdException w:name="Grid Table 5 Dark Accent 6" w:uiPriority="50"/>
-    <w:lsdException w:name="Grid Table 6 Colorful Accent 6" w:uiPriority="51"/>
-    <w:lsdException w:name="Grid Table 7 Colorful Accent 6" w:uiPriority="52"/>
-    <w:lsdException w:name="List Table 1 Light" w:uiPriority="46"/>
-    <w:lsdException w:name="List Table 2" w:uiPriority="47"/>
-    <w:lsdException w:name="List Table 3" w:uiPriority="48"/>
-    <w:lsdException w:name="List Table 4" w:uiPriority="49"/>
-    <w:lsdException w:name="List Table 5 Dark" w:uiPriority="50"/>
-    <w:lsdException w:name="List Table 6 Colorful" w:uiPriority="51"/>
-    <w:lsdException w:name="List Table 7 Colorful" w:uiPriority="52"/>
-    <w:lsdException w:name="List Table 1 Light Accent 1" w:uiPriority="46"/>
-    <w:lsdException w:name="List Table 2 Accent 1" w:uiPriority="47"/>
-    <w:lsdException w:name="List Table 3 Accent 1" w:uiPriority="48"/>
-    <w:lsdException w:name="List Table 4 Accent 1" w:uiPriority="49"/>
-    <w:lsdException w:name="List Table 5 Dark Accent 1" w:uiPriority="50"/>
-    <w:lsdException w:name="List Table 6 Colorful Accent 1" w:uiPriority="51"/>
-    <w:lsdException w:name="List Table 7 Colorful Accent 1" w:uiPriority="52"/>
-    <w:lsdException w:name="List Table 1 Light Accent 2" w:uiPriority="46"/>
-    <w:lsdException w:name="List Table 2 Accent 2" w:uiPriority="47"/>
-    <w:lsdException w:name="List Table 3 Accent 2" w:uiPriority="48"/>
-    <w:lsdException w:name="List Table 4 Accent 2" w:uiPriority="49"/>
-    <w:lsdException w:name="List Table 5 Dark Accent 2" w:uiPriority="50"/>
-    <w:lsdException w:name="List Table 6 Colorful Accent 2" w:uiPriority="51"/>
-    <w:lsdException w:name="List Table 7 Colorful Accent 2" w:uiPriority="52"/>
-    <w:lsdException w:name="List Table 1 Light Accent 3" w:uiPriority="46"/>
-    <w:lsdException w:name="List Table 2 Accent 3" w:uiPriority="47"/>
-    <w:lsdException w:name="List Table 3 Accent 3" w:uiPriority="48"/>
-    <w:lsdException w:name="List Table 4 Accent 3" w:uiPriority="49"/>
-    <w:lsdException w:name="List Table 5 Dark Accent 3" w:uiPriority="50"/>
-    <w:lsdException w:name="List Table 6 Colorful Accent 3" w:uiPriority="51"/>
-    <w:lsdException w:name="List Table 7 Colorful Accent 3" w:uiPriority="52"/>
-    <w:lsdException w:name="List Table 1 Light Accent 4" w:uiPriority="46"/>
-    <w:lsdException w:name="List Table 2 Accent 4" w:uiPriority="47"/>
-    <w:lsdException w:name="List Table 3 Accent 4" w:uiPriority="48"/>
-    <w:lsdException w:name="List Table 4 Accent 4" w:uiPriority="49"/>
-    <w:lsdException w:name="List Table 5 Dark Accent 4" w:uiPriority="50"/>
-    <w:lsdException w:name="List Table 6 Colorful Accent 4" w:uiPriority="51"/>
-    <w:lsdException w:name="List Table 7 Colorful Accent 4" w:uiPriority="52"/>
-    <w:lsdException w:name="List Table 1 Light Accent 5" w:uiPriority="46"/>
-    <w:lsdException w:name="List Table 2 Accent 5" w:uiPriority="47"/>
-    <w:lsdException w:name="List Table 3 Accent 5" w:uiPriority="48"/>
-    <w:lsdException w:name="List Table 4 Accent 5" w:uiPriority="49"/>
-    <w:lsdException w:name="List Table 5 Dark Accent 5" w:uiPriority="50"/>
-    <w:lsdException w:name="List Table 6 Colorful Accent 5" w:uiPriority="51"/>
-    <w:lsdException w:name="List Table 7 Colorful Accent 5" w:uiPriority="52"/>
-    <w:lsdException w:name="List Table 1 Light Accent 6" w:uiPriority="46"/>
-    <w:lsdException w:name="List Table 2 Accent 6" w:uiPriority="47"/>
-    <w:lsdException w:name="List Table 3 Accent 6" w:uiPriority="48"/>
-    <w:lsdException w:name="List Table 4 Accent 6" w:uiPriority="49"/>
-    <w:lsdException w:name="List Table 5 Dark Accent 6" w:uiPriority="50"/>
-    <w:lsdException w:name="List Table 6 Colorful Accent 6" w:uiPriority="51"/>
-    <w:lsdException w:name="List Table 7 Colorful Accent 6" w:uiPriority="52"/>
-    <w:lsdException w:name="Mention" w:semiHidden="1" w:unhideWhenUsed="1"/>
-    <w:lsdException w:name="Smart Hyperlink" w:semiHidden="1" w:unhideWhenUsed="1"/>
+  <w:latentStyles w:defLockedState="0" w:defUIPriority="99" w:defSemiHidden="1" w:defUnhideWhenUsed="1" w:defQFormat="0" w:count="276">
+    <w:lsdException w:name="Normal" w:semiHidden="0" w:uiPriority="0" w:unhideWhenUsed="0" w:qFormat="1"/>
+    <w:lsdException w:name="heading 1" w:semiHidden="0" w:uiPriority="9" w:unhideWhenUsed="0" w:qFormat="1"/>
+    <w:lsdException w:name="heading 2" w:uiPriority="9" w:qFormat="1"/>
+    <w:lsdException w:name="heading 3" w:uiPriority="9" w:qFormat="1"/>
+    <w:lsdException w:name="heading 4" w:uiPriority="9" w:qFormat="1"/>
+    <w:lsdException w:name="heading 5" w:uiPriority="9" w:qFormat="1"/>
+    <w:lsdException w:name="heading 6" w:uiPriority="9" w:qFormat="1"/>
+    <w:lsdException w:name="heading 7" w:uiPriority="9" w:qFormat="1"/>
+    <w:lsdException w:name="heading 8" w:uiPriority="9" w:qFormat="1"/>
+    <w:lsdException w:name="heading 9" w:uiPriority="9" w:qFormat="1"/>
+    <w:lsdException w:name="toc 1" w:uiPriority="39"/>
+    <w:lsdException w:name="toc 2" w:uiPriority="39"/>
+    <w:lsdException w:name="toc 3" w:uiPriority="39"/>
+    <w:lsdException w:name="toc 4" w:uiPriority="39"/>
+    <w:lsdException w:name="toc 5" w:uiPriority="39"/>
+    <w:lsdException w:name="toc 6" w:uiPriority="39"/>
+    <w:lsdException w:name="toc 7" w:uiPriority="39"/>
+    <w:lsdException w:name="toc 8" w:uiPriority="39"/>
+    <w:lsdException w:name="toc 9" w:uiPriority="39"/>
+    <w:lsdException w:name="caption" w:uiPriority="35" w:qFormat="1"/>
+    <w:lsdException w:name="Title" w:semiHidden="0" w:uiPriority="10" w:unhideWhenUsed="0" w:qFormat="1"/>
+    <w:lsdException w:name="Default Paragraph Font" w:uiPriority="1"/>
+    <w:lsdException w:name="Subtitle" w:semiHidden="0" w:uiPriority="11" w:unhideWhenUsed="0" w:qFormat="1"/>
+    <w:lsdException w:name="Strong" w:semiHidden="0" w:uiPriority="22" w:unhideWhenUsed="0" w:qFormat="1"/>
+    <w:lsdException w:name="Emphasis" w:semiHidden="0" w:uiPriority="20" w:unhideWhenUsed="0" w:qFormat="1"/>
+    <w:lsdException w:name="Table Grid" w:semiHidden="0" w:uiPriority="59" w:unhideWhenUsed="0"/>
+    <w:lsdException w:name="Placeholder Text" w:unhideWhenUsed="0"/>
+    <w:lsdException w:name="No Spacing" w:semiHidden="0" w:uiPriority="1" w:unhideWhenUsed="0" w:qFormat="1"/>
+    <w:lsdException w:name="Light Shading" w:semiHidden="0" w:uiPriority="60" w:unhideWhenUsed="0"/>
+    <w:lsdException w:name="Light List" w:semiHidden="0" w:uiPriority="61" w:unhideWhenUsed="0"/>
+    <w:lsdException w:name="Light Grid" w:semiHidden="0" w:uiPriority="62" w:unhideWhenUsed="0"/>
+    <w:lsdException w:name="Medium Shading 1" w:semiHidden="0" w:uiPriority="63" w:unhideWhenUsed="0"/>
+    <w:lsdException w:name="Medium Shading 2" w:semiHidden="0" w:uiPriority="64" w:unhideWhenUsed="0"/>
+    <w:lsdException w:name="Medium List 1" w:semiHidden="0" w:uiPriority="65" w:unhideWhenUsed="0"/>
+    <w:lsdException w:name="Medium List 2" w:semiHidden="0" w:uiPriority="66" w:unhideWhenUsed="0"/>
+    <w:lsdException w:name="Medium Grid 1" w:semiHidden="0" w:uiPriority="67" w:unhideWhenUsed="0"/>
+    <w:lsdException w:name="Medium Grid 2" w:semiHidden="0" w:uiPriority="68" w:unhideWhenUsed="0"/>
+    <w:lsdException w:name="Medium Grid 3" w:semiHidden="0" w:uiPriority="69" w:unhideWhenUsed="0"/>
+    <w:lsdException w:name="Dark List" w:semiHidden="0" w:uiPriority="70" w:unhideWhenUsed="0"/>
+    <w:lsdException w:name="Colorful Shading" w:semiHidden="0" w:uiPriority="71" w:unhideWhenUsed="0"/>
+    <w:lsdException w:name="Colorful List" w:semiHidden="0" w:uiPriority="72" w:unhideWhenUsed="0"/>
+    <w:lsdException w:name="Colorful Grid" w:semiHidden="0" w:uiPriority="73" w:unhideWhenUsed="0"/>
+    <w:lsdException w:name="Light Shading Accent 1" w:semiHidden="0" w:uiPriority="60" w:unhideWhenUsed="0"/>
+    <w:lsdException w:name="Light List Accent 1" w:semiHidden="0" w:uiPriority="61" w:unhideWhenUsed="0"/>
+    <w:lsdException w:name="Light Grid Accent 1" w:semiHidden="0" w:uiPriority="62" w:unhideWhenUsed="0"/>
+    <w:lsdException w:name="Medium Shading 1 Accent 1" w:semiHidden="0" w:uiPriority="63" w:unhideWhenUsed="0"/>
+    <w:lsdException w:name="Medium Shading 2 Accent 1" w:semiHidden="0" w:uiPriority="64" w:unhideWhenUsed="0"/>
+    <w:lsdException w:name="Medium List 1 Accent 1" w:semiHidden="0" w:uiPriority="65" w:unhideWhenUsed="0"/>
+    <w:lsdException w:name="Revision" w:unhideWhenUsed="0"/>
+    <w:lsdException w:name="List Paragraph" w:semiHidden="0" w:uiPriority="34" w:unhideWhenUsed="0" w:qFormat="1"/>
+    <w:lsdException w:name="Quote" w:semiHidden="0" w:uiPriority="29" w:unhideWhenUsed="0" w:qFormat="1"/>
+    <w:lsdException w:name="Intense Quote" w:semiHidden="0" w:uiPriority="30" w:unhideWhenUsed="0" w:qFormat="1"/>
+    <w:lsdException w:name="Medium List 2 Accent 1" w:semiHidden="0" w:uiPriority="66" w:unhideWhenUsed="0"/>
+    <w:lsdException w:name="Medium Grid 1 Accent 1" w:semiHidden="0" w:uiPriority="67" w:unhideWhenUsed="0"/>
+    <w:lsdException w:name="Medium Grid 2 Accent 1" w:semiHidden="0" w:uiPriority="68" w:unhideWhenUsed="0"/>
+    <w:lsdException w:name="Medium Grid 3 Accent 1" w:semiHidden="0" w:uiPriority="69" w:unhideWhenUsed="0"/>
+    <w:lsdException w:name="Dark List Accent 1" w:semiHidden="0" w:uiPriority="70" w:unhideWhenUsed="0"/>
+    <w:lsdException w:name="Colorful Shading Accent 1" w:semiHidden="0" w:uiPriority="71" w:unhideWhenUsed="0"/>
+    <w:lsdException w:name="Colorful List Accent 1" w:semiHidden="0" w:uiPriority="72" w:unhideWhenUsed="0"/>
+    <w:lsdException w:name="Colorful Grid Accent 1" w:semiHidden="0" w:uiPriority="73" w:unhideWhenUsed="0"/>
+    <w:lsdException w:name="Light Shading Accent 2" w:semiHidden="0" w:uiPriority="60" w:unhideWhenUsed="0"/>
+    <w:lsdException w:name="Light List Accent 2" w:semiHidden="0" w:uiPriority="61" w:unhideWhenUsed="0"/>
+    <w:lsdException w:name="Light Grid Accent 2" w:semiHidden="0" w:uiPriority="62" w:unhideWhenUsed="0"/>
+    <w:lsdException w:name="Medium Shading 1 Accent 2" w:semiHidden="0" w:uiPriority="63" w:unhideWhenUsed="0"/>
+    <w:lsdException w:name="Medium Shading 2 Accent 2" w:semiHidden="0" w:uiPriority="64" w:unhideWhenUsed="0"/>
+    <w:lsdException w:name="Medium List 1 Accent 2" w:semiHidden="0" w:uiPriority="65" w:unhideWhenUsed="0"/>
+    <w:lsdException w:name="Medium List 2 Accent 2" w:semiHidden="0" w:uiPriority="66" w:unhideWhenUsed="0"/>
+    <w:lsdException w:name="Medium Grid 1 Accent 2" w:semiHidden="0" w:uiPriority="67" w:unhideWhenUsed="0"/>
+    <w:lsdException w:name="Medium Grid 2 Accent 2" w:semiHidden="0" w:uiPriority="68" w:unhideWhenUsed="0"/>
+    <w:lsdException w:name="Medium Grid 3 Accent 2" w:semiHidden="0" w:uiPriority="69" w:unhideWhenUsed="0"/>
+    <w:lsdException w:name="Dark List Accent 2" w:semiHidden="0" w:uiPriority="70" w:unhideWhenUsed="0"/>
+    <w:lsdException w:name="Colorful Shading Accent 2" w:semiHidden="0" w:uiPriority="71" w:unhideWhenUsed="0"/>
+    <w:lsdException w:name="Colorful List Accent 2" w:semiHidden="0" w:uiPriority="72" w:unhideWhenUsed="0"/>
+    <w:lsdException w:name="Colorful Grid Accent 2" w:semiHidden="0" w:uiPriority="73" w:unhideWhenUsed="0"/>
+    <w:lsdException w:name="Light Shading Accent 3" w:semiHidden="0" w:uiPriority="60" w:unhideWhenUsed="0"/>
+    <w:lsdException w:name="Light List Accent 3" w:semiHidden="0" w:uiPriority="61" w:unhideWhenUsed="0"/>
+    <w:lsdException w:name="Light Grid Accent 3" w:semiHidden="0" w:uiPriority="62" w:unhideWhenUsed="0"/>
+    <w:lsdException w:name="Medium Shading 1 Accent 3" w:semiHidden="0" w:uiPriority="63" w:unhideWhenUsed="0"/>
+    <w:lsdException w:name="Medium Shading 2 Accent 3" w:semiHidden="0" w:uiPriority="64" w:unhideWhenUsed="0"/>
+    <w:lsdException w:name="Medium List 1 Accent 3" w:semiHidden="0" w:uiPriority="65" w:unhideWhenUsed="0"/>
+    <w:lsdException w:name="Medium List 2 Accent 3" w:semiHidden="0" w:uiPriority="66" w:unhideWhenUsed="0"/>
+    <w:lsdException w:name="Medium Grid 1 Accent 3" w:semiHidden="0" w:uiPriority="67" w:unhideWhenUsed="0"/>
+    <w:lsdException w:name="Medium Grid 2 Accent 3" w:semiHidden="0" w:uiPriority="68" w:unhideWhenUsed="0"/>
+    <w:lsdException w:name="Medium Grid 3 Accent 3" w:semiHidden="0" w:uiPriority="69" w:unhideWhenUsed="0"/>
+    <w:lsdException w:name="Dark List Accent 3" w:semiHidden="0" w:uiPriority="70" w:unhideWhenUsed="0"/>
+    <w:lsdException w:name="Colorful Shading Accent 3" w:semiHidden="0" w:uiPriority="71" w:unhideWhenUsed="0"/>
+    <w:lsdException w:name="Colorful List Accent 3" w:semiHidden="0" w:uiPriority="72" w:unhideWhenUsed="0"/>
+    <w:lsdException w:name="Colorful Grid Accent 3" w:semiHidden="0" w:uiPriority="73" w:unhideWhenUsed="0"/>
+    <w:lsdException w:name="Light Shading Accent 4" w:semiHidden="0" w:uiPriority="60" w:unhideWhenUsed="0"/>
+    <w:lsdException w:name="Light List Accent 4" w:semiHidden="0" w:uiPriority="61" w:unhideWhenUsed="0"/>
+    <w:lsdException w:name="Light Grid Accent 4" w:semiHidden="0" w:uiPriority="62" w:unhideWhenUsed="0"/>
+    <w:lsdException w:name="Medium Shading 1 Accent 4" w:semiHidden="0" w:uiPriority="63" w:unhideWhenUsed="0"/>
+    <w:lsdException w:name="Medium Shading 2 Accent 4" w:semiHidden="0" w:uiPriority="64" w:unhideWhenUsed="0"/>
+    <w:lsdException w:name="Medium List 1 Accent 4" w:semiHidden="0" w:uiPriority="65" w:unhideWhenUsed="0"/>
+    <w:lsdException w:name="Medium List 2 Accent 4" w:semiHidden="0" w:uiPriority="66" w:unhideWhenUsed="0"/>
+    <w:lsdException w:name="Medium Grid 1 Accent 4" w:semiHidden="0" w:uiPriority="67" w:unhideWhenUsed="0"/>
+    <w:lsdException w:name="Medium Grid 2 Accent 4" w:semiHidden="0" w:uiPriority="68" w:unhideWhenUsed="0"/>
+    <w:lsdException w:name="Medium Grid 3 Accent 4" w:semiHidden="0" w:uiPriority="69" w:unhideWhenUsed="0"/>
+    <w:lsdException w:name="Dark List Accent 4" w:semiHidden="0" w:uiPriority="70" w:unhideWhenUsed="0"/>
+    <w:lsdException w:name="Colorful Shading Accent 4" w:semiHidden="0" w:uiPriority="71" w:unhideWhenUsed="0"/>
+    <w:lsdException w:name="Colorful List Accent 4" w:semiHidden="0" w:uiPriority="72" w:unhideWhenUsed="0"/>
+    <w:lsdException w:name="Colorful Grid Accent 4" w:semiHidden="0" w:uiPriority="73" w:unhideWhenUsed="0"/>
+    <w:lsdException w:name="Light Shading Accent 5" w:semiHidden="0" w:uiPriority="60" w:unhideWhenUsed="0"/>
+    <w:lsdException w:name="Light List Accent 5" w:semiHidden="0" w:uiPriority="61" w:unhideWhenUsed="0"/>
+    <w:lsdException w:name="Light Grid Accent 5" w:semiHidden="0" w:uiPriority="62" w:unhideWhenUsed="0"/>
+    <w:lsdException w:name="Medium Shading 1 Accent 5" w:semiHidden="0" w:uiPriority="63" w:unhideWhenUsed="0"/>
+    <w:lsdException w:name="Medium Shading 2 Accent 5" w:semiHidden="0" w:uiPriority="64" w:unhideWhenUsed="0"/>
+    <w:lsdException w:name="Medium List 1 Accent 5" w:semiHidden="0" w:uiPriority="65" w:unhideWhenUsed="0"/>
+    <w:lsdException w:name="Medium List 2 Accent 5" w:semiHidden="0" w:uiPriority="66" w:unhideWhenUsed="0"/>
+    <w:lsdException w:name="Medium Grid 1 Accent 5" w:semiHidden="0" w:uiPriority="67" w:unhideWhenUsed="0"/>
+    <w:lsdException w:name="Medium Grid 2 Accent 5" w:semiHidden="0" w:uiPriority="68" w:unhideWhenUsed="0"/>
+    <w:lsdException w:name="Medium Grid 3 Accent 5" w:semiHidden="0" w:uiPriority="69" w:unhideWhenUsed="0"/>
+    <w:lsdException w:name="Dark List Accent 5" w:semiHidden="0" w:uiPriority="70" w:unhideWhenUsed="0"/>
+    <w:lsdException w:name="Colorful Shading Accent 5" w:semiHidden="0" w:uiPriority="71" w:unhideWhenUsed="0"/>
+    <w:lsdException w:name="Colorful List Accent 5" w:semiHidden="0" w:uiPriority="72" w:unhideWhenUsed="0"/>
+    <w:lsdException w:name="Colorful Grid Accent 5" w:semiHidden="0" w:uiPriority="73" w:unhideWhenUsed="0"/>
+    <w:lsdException w:name="Light Shading Accent 6" w:semiHidden="0" w:uiPriority="60" w:unhideWhenUsed="0"/>
+    <w:lsdException w:name="Light List Accent 6" w:semiHidden="0" w:uiPriority="61" w:unhideWhenUsed="0"/>
+    <w:lsdException w:name="Light Grid Accent 6" w:semiHidden="0" w:uiPriority="62" w:unhideWhenUsed="0"/>
+    <w:lsdException w:name="Medium Shading 1 Accent 6" w:semiHidden="0" w:uiPriority="63" w:unhideWhenUsed="0"/>
+    <w:lsdException w:name="Medium Shading 2 Accent 6" w:semiHidden="0" w:uiPriority="64" w:unhideWhenUsed="0"/>
+    <w:lsdException w:name="Medium List 1 Accent 6" w:semiHidden="0" w:uiPriority="65" w:unhideWhenUsed="0"/>
+    <w:lsdException w:name="Medium List 2 Accent 6" w:semiHidden="0" w:uiPriority="66" w:unhideWhenUsed="0"/>
+    <w:lsdException w:name="Medium Grid 1 Accent 6" w:semiHidden="0" w:uiPriority="67" w:unhideWhenUsed="0"/>
+    <w:lsdException w:name="Medium Grid 2 Accent 6" w:semiHidden="0" w:uiPriority="68" w:unhideWhenUsed="0"/>
+    <w:lsdException w:name="Medium Grid 3 Accent 6" w:semiHidden="0" w:uiPriority="69" w:unhideWhenUsed="0"/>
+    <w:lsdException w:name="Dark List Accent 6" w:semiHidden="0" w:uiPriority="70" w:unhideWhenUsed="0"/>
+    <w:lsdException w:name="Colorful Shading Accent 6" w:semiHidden="0" w:uiPriority="71" w:unhideWhenUsed="0"/>
+    <w:lsdException w:name="Colorful List Accent 6" w:semiHidden="0" w:uiPriority="72" w:unhideWhenUsed="0"/>
+    <w:lsdException w:name="Colorful Grid Accent 6" w:semiHidden="0" w:uiPriority="73" w:unhideWhenUsed="0"/>
+    <w:lsdException w:name="Subtle Emphasis" w:semiHidden="0" w:uiPriority="19" w:unhideWhenUsed="0" w:qFormat="1"/>
+    <w:lsdException w:name="Intense Emphasis" w:semiHidden="0" w:uiPriority="21" w:unhideWhenUsed="0" w:qFormat="1"/>
+    <w:lsdException w:name="Subtle Reference" w:semiHidden="0" w:uiPriority="31" w:unhideWhenUsed="0" w:qFormat="1"/>
+    <w:lsdException w:name="Intense Reference" w:semiHidden="0" w:uiPriority="32" w:unhideWhenUsed="0" w:qFormat="1"/>
+    <w:lsdException w:name="Book Title" w:semiHidden="0" w:uiPriority="33" w:unhideWhenUsed="0" w:qFormat="1"/>
+    <w:lsdException w:name="Bibliography" w:uiPriority="37"/>
+    <w:lsdException w:name="TOC Heading" w:uiPriority="39" w:qFormat="1"/>
+  </w:latentStyles>
+  <w:style w:type="paragraph" w:default="1" w:styleId="Normal">
+    <w:name w:val="Normal"/>
+    <w:qFormat/>
+  </w:style>
+  <w:style w:type="character" w:default="1" w:styleId="DefaultParagraphFont">
+    <w:name w:val="Default Paragraph Font"/>
+    <w:uiPriority w:val="1"/>
+    <w:semiHidden/>
+    <w:unhideWhenUsed/>
+  </w:style>
+  <w:style w:type="table" w:default="1" w:styleId="TableNormal">
+    <w:name w:val="Normal Table"/>
+    <w:uiPriority w:val="99"/>
+    <w:semiHidden/>
+    <w:unhideWhenUsed/>
+    <w:tblPr>
+      <w:tblInd w:w="0" w:type="dxa"/>
+      <w:tblCellMar>
+        <w:top w:w="0" w:type="dxa"/>
+        <w:left w:w="108" w:type="dxa"/>
+        <w:bottom w:w="0" w:type="dxa"/>
+        <w:right w:w="108" w:type="dxa"/>
+      </w:tblCellMar>
+    </w:tblPr>
+  </w:style>
+  <w:style w:type="numbering" w:default="1" w:styleId="NoList">
+    <w:name w:val="No List"/>
+    <w:uiPriority w:val="99"/>
+    <w:semiHidden/>
+    <w:unhideWhenUsed/>
+  </w:style>
+  <w:style w:type="paragraph" w:styleId="ListParagraph">
+    <w:name w:val="List Paragraph"/>
+    <w:basedOn w:val="Normal"/>
+    <w:uiPriority w:val="34"/>
+    <w:qFormat/>
+    <w:rsid w:val="009F0542"/>
+    <w:pPr>
+      <w:ind w:left="720"/>
+      <w:contextualSpacing/>
+    </w:pPr>
+  </w:style>
+  <w:style w:type="paragraph" w:styleId="BalloonText">
+    <w:name w:val="Balloon Text"/>
+    <w:basedOn w:val="Normal"/>
+    <w:link w:val="BalloonTextChar"/>
+    <w:uiPriority w:val="99"/>
+    <w:semiHidden/>
+    <w:unhideWhenUsed/>
+    <w:rsid w:val="009F0542"/>
+    <w:rPr>
+      <w:rFonts w:ascii="Lucida Grande" w:hAnsi="Lucida Grande"/>
+      <w:sz w:val="18"/>
+      <w:szCs w:val="18"/>
+    </w:rPr>
+  </w:style>
+  <w:style w:type="character" w:customStyle="1" w:styleId="BalloonTextChar">
+    <w:name w:val="Balloon Text Char"/>
+    <w:basedOn w:val="DefaultParagraphFont"/>
+    <w:link w:val="BalloonText"/>
+    <w:uiPriority w:val="99"/>
+    <w:semiHidden/>
+    <w:rsid w:val="009F0542"/>
+    <w:rPr>
+      <w:rFonts w:ascii="Lucida Grande" w:hAnsi="Lucida Grande"/>
+      <w:sz w:val="18"/>
+      <w:szCs w:val="18"/>
+    </w:rPr>
+  </w:style>
+  <w:style w:type="table" w:styleId="TableGrid">
+    <w:name w:val="Table Grid"/>
+    <w:basedOn w:val="TableNormal"/>
+    <w:uiPriority w:val="59"/>
+    <w:rsid w:val="009F0542"/>
+    <w:tblPr>
+      <w:tblInd w:w="0" w:type="dxa"/>
+      <w:tblBorders>
+        <w:top w:val="single" w:sz="4" w:space="0" w:color="auto"/>
+        <w:left w:val="single" w:sz="4" w:space="0" w:color="auto"/>
+        <w:bottom w:val="single" w:sz="4" w:space="0" w:color="auto"/>
+        <w:right w:val="single" w:sz="4" w:space="0" w:color="auto"/>
+        <w:insideH w:val="single" w:sz="4" w:space="0" w:color="auto"/>
+        <w:insideV w:val="single" w:sz="4" w:space="0" w:color="auto"/>
+      </w:tblBorders>
+      <w:tblCellMar>
+        <w:top w:w="0" w:type="dxa"/>
+        <w:left w:w="108" w:type="dxa"/>
+        <w:bottom w:w="0" w:type="dxa"/>
+        <w:right w:w="108" w:type="dxa"/>
+      </w:tblCellMar>
+    </w:tblPr>
+  </w:style>
+  <w:style w:type="character" w:styleId="Hyperlink">
+    <w:name w:val="Hyperlink"/>
+    <w:basedOn w:val="DefaultParagraphFont"/>
+    <w:uiPriority w:val="99"/>
+    <w:unhideWhenUsed/>
+    <w:rsid w:val="0041465B"/>
+    <w:rPr>
+      <w:color w:val="0000FF" w:themeColor="hyperlink"/>
+      <w:u w:val="single"/>
+    </w:rPr>
+  </w:style>
+  <w:style w:type="character" w:styleId="FollowedHyperlink">
+    <w:name w:val="FollowedHyperlink"/>
+    <w:basedOn w:val="DefaultParagraphFont"/>
+    <w:uiPriority w:val="99"/>
+    <w:semiHidden/>
+    <w:unhideWhenUsed/>
+    <w:rsid w:val="0053189C"/>
+    <w:rPr>
+      <w:color w:val="800080" w:themeColor="followedHyperlink"/>
+      <w:u w:val="single"/>
+    </w:rPr>
+  </w:style>
+  <w:style w:type="paragraph" w:customStyle="1" w:styleId="code">
+    <w:name w:val="code"/>
+    <w:basedOn w:val="Normal"/>
+    <w:autoRedefine/>
+    <w:qFormat/>
+    <w:rsid w:val="006C639F"/>
+    <w:pPr>
+      <w:widowControl w:val="0"/>
+      <w:autoSpaceDE w:val="0"/>
+      <w:autoSpaceDN w:val="0"/>
+      <w:adjustRightInd w:val="0"/>
+      <w:ind w:left="720"/>
+    </w:pPr>
+    <w:rPr>
+      <w:rFonts w:ascii="Courier" w:hAnsi="Courier" w:cs="Courier"/>
+      <w:color w:val="274EC0"/>
+      <w:sz w:val="20"/>
+    </w:rPr>
+  </w:style>
+</w:styles>
+</file>
+
+<file path=word/stylesWithEffects.xml><?xml version="1.0" encoding="utf-8"?>
+<w:styles xmlns:wpc="http://schemas.microsoft.com/office/word/2010/wordprocessingCanvas" xmlns:mo="http://schemas.microsoft.com/office/mac/office/2008/main" xmlns:mc="http://schemas.openxmlformats.org/markup-compatibility/2006" xmlns:mv="urn:schemas-microsoft-com:mac:vml" xmlns:o="urn:schemas-microsoft-com:office:office" xmlns:r="http://schemas.openxmlformats.org/officeDocument/2006/relationships" xmlns:m="http://schemas.openxmlformats.org/officeDocument/2006/math" xmlns:v="urn:schemas-microsoft-com:vml" xmlns:wp14="http://schemas.microsoft.com/office/word/2010/wordprocessingDrawing" xmlns:wp="http://schemas.openxmlformats.org/drawingml/2006/wordprocessingDrawing" xmlns:w10="urn:schemas-microsoft-com:office:word" xmlns:w="http://schemas.openxmlformats.org/wordprocessingml/2006/main" xmlns:w14="http://schemas.microsoft.com/office/word/2010/wordml" xmlns:wpg="http://schemas.microsoft.com/office/word/2010/wordprocessingGroup" xmlns:wpi="http://schemas.microsoft.com/office/word/2010/wordprocessingInk" xmlns:wne="http://schemas.microsoft.com/office/word/2006/wordml" xmlns:wps="http://schemas.microsoft.com/office/word/2010/wordprocessingShape" mc:Ignorable="w14 wp14">
+  <w:docDefaults>
+    <w:rPrDefault>
+      <w:rPr>
+        <w:rFonts w:asciiTheme="minorHAnsi" w:eastAsiaTheme="minorEastAsia" w:hAnsiTheme="minorHAnsi" w:cstheme="minorBidi"/>
+        <w:sz w:val="24"/>
+        <w:szCs w:val="24"/>
+        <w:lang w:val="en-US" w:eastAsia="en-US" w:bidi="ar-SA"/>
+      </w:rPr>
+    </w:rPrDefault>
+    <w:pPrDefault/>
+  </w:docDefaults>
+  <w:latentStyles w:defLockedState="0" w:defUIPriority="99" w:defSemiHidden="1" w:defUnhideWhenUsed="1" w:defQFormat="0" w:count="276">
+    <w:lsdException w:name="Normal" w:semiHidden="0" w:uiPriority="0" w:unhideWhenUsed="0" w:qFormat="1"/>
+    <w:lsdException w:name="heading 1" w:semiHidden="0" w:uiPriority="9" w:unhideWhenUsed="0" w:qFormat="1"/>
+    <w:lsdException w:name="heading 2" w:uiPriority="9" w:qFormat="1"/>
+    <w:lsdException w:name="heading 3" w:uiPriority="9" w:qFormat="1"/>
+    <w:lsdException w:name="heading 4" w:uiPriority="9" w:qFormat="1"/>
+    <w:lsdException w:name="heading 5" w:uiPriority="9" w:qFormat="1"/>
+    <w:lsdException w:name="heading 6" w:uiPriority="9" w:qFormat="1"/>
+    <w:lsdException w:name="heading 7" w:uiPriority="9" w:qFormat="1"/>
+    <w:lsdException w:name="heading 8" w:uiPriority="9" w:qFormat="1"/>
+    <w:lsdException w:name="heading 9" w:uiPriority="9" w:qFormat="1"/>
+    <w:lsdException w:name="toc 1" w:uiPriority="39"/>
+    <w:lsdException w:name="toc 2" w:uiPriority="39"/>
+    <w:lsdException w:name="toc 3" w:uiPriority="39"/>
+    <w:lsdException w:name="toc 4" w:uiPriority="39"/>
+    <w:lsdException w:name="toc 5" w:uiPriority="39"/>
+    <w:lsdException w:name="toc 6" w:uiPriority="39"/>
+    <w:lsdException w:name="toc 7" w:uiPriority="39"/>
+    <w:lsdException w:name="toc 8" w:uiPriority="39"/>
+    <w:lsdException w:name="toc 9" w:uiPriority="39"/>
+    <w:lsdException w:name="caption" w:uiPriority="35" w:qFormat="1"/>
+    <w:lsdException w:name="Title" w:semiHidden="0" w:uiPriority="10" w:unhideWhenUsed="0" w:qFormat="1"/>
+    <w:lsdException w:name="Default Paragraph Font" w:uiPriority="1"/>
+    <w:lsdException w:name="Subtitle" w:semiHidden="0" w:uiPriority="11" w:unhideWhenUsed="0" w:qFormat="1"/>
+    <w:lsdException w:name="Strong" w:semiHidden="0" w:uiPriority="22" w:unhideWhenUsed="0" w:qFormat="1"/>
+    <w:lsdException w:name="Emphasis" w:semiHidden="0" w:uiPriority="20" w:unhideWhenUsed="0" w:qFormat="1"/>
+    <w:lsdException w:name="Table Grid" w:semiHidden="0" w:uiPriority="59" w:unhideWhenUsed="0"/>
+    <w:lsdException w:name="Placeholder Text" w:unhideWhenUsed="0"/>
+    <w:lsdException w:name="No Spacing" w:semiHidden="0" w:uiPriority="1" w:unhideWhenUsed="0" w:qFormat="1"/>
+    <w:lsdException w:name="Light Shading" w:semiHidden="0" w:uiPriority="60" w:unhideWhenUsed="0"/>
+    <w:lsdException w:name="Light List" w:semiHidden="0" w:uiPriority="61" w:unhideWhenUsed="0"/>
+    <w:lsdException w:name="Light Grid" w:semiHidden="0" w:uiPriority="62" w:unhideWhenUsed="0"/>
+    <w:lsdException w:name="Medium Shading 1" w:semiHidden="0" w:uiPriority="63" w:unhideWhenUsed="0"/>
+    <w:lsdException w:name="Medium Shading 2" w:semiHidden="0" w:uiPriority="64" w:unhideWhenUsed="0"/>
+    <w:lsdException w:name="Medium List 1" w:semiHidden="0" w:uiPriority="65" w:unhideWhenUsed="0"/>
+    <w:lsdException w:name="Medium List 2" w:semiHidden="0" w:uiPriority="66" w:unhideWhenUsed="0"/>
+    <w:lsdException w:name="Medium Grid 1" w:semiHidden="0" w:uiPriority="67" w:unhideWhenUsed="0"/>
+    <w:lsdException w:name="Medium Grid 2" w:semiHidden="0" w:uiPriority="68" w:unhideWhenUsed="0"/>
+    <w:lsdException w:name="Medium Grid 3" w:semiHidden="0" w:uiPriority="69" w:unhideWhenUsed="0"/>
+    <w:lsdException w:name="Dark List" w:semiHidden="0" w:uiPriority="70" w:unhideWhenUsed="0"/>
+    <w:lsdException w:name="Colorful Shading" w:semiHidden="0" w:uiPriority="71" w:unhideWhenUsed="0"/>
+    <w:lsdException w:name="Colorful List" w:semiHidden="0" w:uiPriority="72" w:unhideWhenUsed="0"/>
+    <w:lsdException w:name="Colorful Grid" w:semiHidden="0" w:uiPriority="73" w:unhideWhenUsed="0"/>
+    <w:lsdException w:name="Light Shading Accent 1" w:semiHidden="0" w:uiPriority="60" w:unhideWhenUsed="0"/>
+    <w:lsdException w:name="Light List Accent 1" w:semiHidden="0" w:uiPriority="61" w:unhideWhenUsed="0"/>
+    <w:lsdException w:name="Light Grid Accent 1" w:semiHidden="0" w:uiPriority="62" w:unhideWhenUsed="0"/>
+    <w:lsdException w:name="Medium Shading 1 Accent 1" w:semiHidden="0" w:uiPriority="63" w:unhideWhenUsed="0"/>
+    <w:lsdException w:name="Medium Shading 2 Accent 1" w:semiHidden="0" w:uiPriority="64" w:unhideWhenUsed="0"/>
+    <w:lsdException w:name="Medium List 1 Accent 1" w:semiHidden="0" w:uiPriority="65" w:unhideWhenUsed="0"/>
+    <w:lsdException w:name="Revision" w:unhideWhenUsed="0"/>
+    <w:lsdException w:name="List Paragraph" w:semiHidden="0" w:uiPriority="34" w:unhideWhenUsed="0" w:qFormat="1"/>
+    <w:lsdException w:name="Quote" w:semiHidden="0" w:uiPriority="29" w:unhideWhenUsed="0" w:qFormat="1"/>
+    <w:lsdException w:name="Intense Quote" w:semiHidden="0" w:uiPriority="30" w:unhideWhenUsed="0" w:qFormat="1"/>
+    <w:lsdException w:name="Medium List 2 Accent 1" w:semiHidden="0" w:uiPriority="66" w:unhideWhenUsed="0"/>
+    <w:lsdException w:name="Medium Grid 1 Accent 1" w:semiHidden="0" w:uiPriority="67" w:unhideWhenUsed="0"/>
+    <w:lsdException w:name="Medium Grid 2 Accent 1" w:semiHidden="0" w:uiPriority="68" w:unhideWhenUsed="0"/>
+    <w:lsdException w:name="Medium Grid 3 Accent 1" w:semiHidden="0" w:uiPriority="69" w:unhideWhenUsed="0"/>
+    <w:lsdException w:name="Dark List Accent 1" w:semiHidden="0" w:uiPriority="70" w:unhideWhenUsed="0"/>
+    <w:lsdException w:name="Colorful Shading Accent 1" w:semiHidden="0" w:uiPriority="71" w:unhideWhenUsed="0"/>
+    <w:lsdException w:name="Colorful List Accent 1" w:semiHidden="0" w:uiPriority="72" w:unhideWhenUsed="0"/>
+    <w:lsdException w:name="Colorful Grid Accent 1" w:semiHidden="0" w:uiPriority="73" w:unhideWhenUsed="0"/>
+    <w:lsdException w:name="Light Shading Accent 2" w:semiHidden="0" w:uiPriority="60" w:unhideWhenUsed="0"/>
+    <w:lsdException w:name="Light List Accent 2" w:semiHidden="0" w:uiPriority="61" w:unhideWhenUsed="0"/>
+    <w:lsdException w:name="Light Grid Accent 2" w:semiHidden="0" w:uiPriority="62" w:unhideWhenUsed="0"/>
+    <w:lsdException w:name="Medium Shading 1 Accent 2" w:semiHidden="0" w:uiPriority="63" w:unhideWhenUsed="0"/>
+    <w:lsdException w:name="Medium Shading 2 Accent 2" w:semiHidden="0" w:uiPriority="64" w:unhideWhenUsed="0"/>
+    <w:lsdException w:name="Medium List 1 Accent 2" w:semiHidden="0" w:uiPriority="65" w:unhideWhenUsed="0"/>
+    <w:lsdException w:name="Medium List 2 Accent 2" w:semiHidden="0" w:uiPriority="66" w:unhideWhenUsed="0"/>
+    <w:lsdException w:name="Medium Grid 1 Accent 2" w:semiHidden="0" w:uiPriority="67" w:unhideWhenUsed="0"/>
+    <w:lsdException w:name="Medium Grid 2 Accent 2" w:semiHidden="0" w:uiPriority="68" w:unhideWhenUsed="0"/>
+    <w:lsdException w:name="Medium Grid 3 Accent 2" w:semiHidden="0" w:uiPriority="69" w:unhideWhenUsed="0"/>
+    <w:lsdException w:name="Dark List Accent 2" w:semiHidden="0" w:uiPriority="70" w:unhideWhenUsed="0"/>
+    <w:lsdException w:name="Colorful Shading Accent 2" w:semiHidden="0" w:uiPriority="71" w:unhideWhenUsed="0"/>
+    <w:lsdException w:name="Colorful List Accent 2" w:semiHidden="0" w:uiPriority="72" w:unhideWhenUsed="0"/>
+    <w:lsdException w:name="Colorful Grid Accent 2" w:semiHidden="0" w:uiPriority="73" w:unhideWhenUsed="0"/>
+    <w:lsdException w:name="Light Shading Accent 3" w:semiHidden="0" w:uiPriority="60" w:unhideWhenUsed="0"/>
+    <w:lsdException w:name="Light List Accent 3" w:semiHidden="0" w:uiPriority="61" w:unhideWhenUsed="0"/>
+    <w:lsdException w:name="Light Grid Accent 3" w:semiHidden="0" w:uiPriority="62" w:unhideWhenUsed="0"/>
+    <w:lsdException w:name="Medium Shading 1 Accent 3" w:semiHidden="0" w:uiPriority="63" w:unhideWhenUsed="0"/>
+    <w:lsdException w:name="Medium Shading 2 Accent 3" w:semiHidden="0" w:uiPriority="64" w:unhideWhenUsed="0"/>
+    <w:lsdException w:name="Medium List 1 Accent 3" w:semiHidden="0" w:uiPriority="65" w:unhideWhenUsed="0"/>
+    <w:lsdException w:name="Medium List 2 Accent 3" w:semiHidden="0" w:uiPriority="66" w:unhideWhenUsed="0"/>
+    <w:lsdException w:name="Medium Grid 1 Accent 3" w:semiHidden="0" w:uiPriority="67" w:unhideWhenUsed="0"/>
+    <w:lsdException w:name="Medium Grid 2 Accent 3" w:semiHidden="0" w:uiPriority="68" w:unhideWhenUsed="0"/>
+    <w:lsdException w:name="Medium Grid 3 Accent 3" w:semiHidden="0" w:uiPriority="69" w:unhideWhenUsed="0"/>
+    <w:lsdException w:name="Dark List Accent 3" w:semiHidden="0" w:uiPriority="70" w:unhideWhenUsed="0"/>
+    <w:lsdException w:name="Colorful Shading Accent 3" w:semiHidden="0" w:uiPriority="71" w:unhideWhenUsed="0"/>
+    <w:lsdException w:name="Colorful List Accent 3" w:semiHidden="0" w:uiPriority="72" w:unhideWhenUsed="0"/>
+    <w:lsdException w:name="Colorful Grid Accent 3" w:semiHidden="0" w:uiPriority="73" w:unhideWhenUsed="0"/>
+    <w:lsdException w:name="Light Shading Accent 4" w:semiHidden="0" w:uiPriority="60" w:unhideWhenUsed="0"/>
+    <w:lsdException w:name="Light List Accent 4" w:semiHidden="0" w:uiPriority="61" w:unhideWhenUsed="0"/>
+    <w:lsdException w:name="Light Grid Accent 4" w:semiHidden="0" w:uiPriority="62" w:unhideWhenUsed="0"/>
+    <w:lsdException w:name="Medium Shading 1 Accent 4" w:semiHidden="0" w:uiPriority="63" w:unhideWhenUsed="0"/>
+    <w:lsdException w:name="Medium Shading 2 Accent 4" w:semiHidden="0" w:uiPriority="64" w:unhideWhenUsed="0"/>
+    <w:lsdException w:name="Medium List 1 Accent 4" w:semiHidden="0" w:uiPriority="65" w:unhideWhenUsed="0"/>
+    <w:lsdException w:name="Medium List 2 Accent 4" w:semiHidden="0" w:uiPriority="66" w:unhideWhenUsed="0"/>
+    <w:lsdException w:name="Medium Grid 1 Accent 4" w:semiHidden="0" w:uiPriority="67" w:unhideWhenUsed="0"/>
+    <w:lsdException w:name="Medium Grid 2 Accent 4" w:semiHidden="0" w:uiPriority="68" w:unhideWhenUsed="0"/>
+    <w:lsdException w:name="Medium Grid 3 Accent 4" w:semiHidden="0" w:uiPriority="69" w:unhideWhenUsed="0"/>
+    <w:lsdException w:name="Dark List Accent 4" w:semiHidden="0" w:uiPriority="70" w:unhideWhenUsed="0"/>
+    <w:lsdException w:name="Colorful Shading Accent 4" w:semiHidden="0" w:uiPriority="71" w:unhideWhenUsed="0"/>
+    <w:lsdException w:name="Colorful List Accent 4" w:semiHidden="0" w:uiPriority="72" w:unhideWhenUsed="0"/>
+    <w:lsdException w:name="Colorful Grid Accent 4" w:semiHidden="0" w:uiPriority="73" w:unhideWhenUsed="0"/>
+    <w:lsdException w:name="Light Shading Accent 5" w:semiHidden="0" w:uiPriority="60" w:unhideWhenUsed="0"/>
+    <w:lsdException w:name="Light List Accent 5" w:semiHidden="0" w:uiPriority="61" w:unhideWhenUsed="0"/>
+    <w:lsdException w:name="Light Grid Accent 5" w:semiHidden="0" w:uiPriority="62" w:unhideWhenUsed="0"/>
+    <w:lsdException w:name="Medium Shading 1 Accent 5" w:semiHidden="0" w:uiPriority="63" w:unhideWhenUsed="0"/>
+    <w:lsdException w:name="Medium Shading 2 Accent 5" w:semiHidden="0" w:uiPriority="64" w:unhideWhenUsed="0"/>
+    <w:lsdException w:name="Medium List 1 Accent 5" w:semiHidden="0" w:uiPriority="65" w:unhideWhenUsed="0"/>
+    <w:lsdException w:name="Medium List 2 Accent 5" w:semiHidden="0" w:uiPriority="66" w:unhideWhenUsed="0"/>
+    <w:lsdException w:name="Medium Grid 1 Accent 5" w:semiHidden="0" w:uiPriority="67" w:unhideWhenUsed="0"/>
+    <w:lsdException w:name="Medium Grid 2 Accent 5" w:semiHidden="0" w:uiPriority="68" w:unhideWhenUsed="0"/>
+    <w:lsdException w:name="Medium Grid 3 Accent 5" w:semiHidden="0" w:uiPriority="69" w:unhideWhenUsed="0"/>
+    <w:lsdException w:name="Dark List Accent 5" w:semiHidden="0" w:uiPriority="70" w:unhideWhenUsed="0"/>
+    <w:lsdException w:name="Colorful Shading Accent 5" w:semiHidden="0" w:uiPriority="71" w:unhideWhenUsed="0"/>
+    <w:lsdException w:name="Colorful List Accent 5" w:semiHidden="0" w:uiPriority="72" w:unhideWhenUsed="0"/>
+    <w:lsdException w:name="Colorful Grid Accent 5" w:semiHidden="0" w:uiPriority="73" w:unhideWhenUsed="0"/>
+    <w:lsdException w:name="Light Shading Accent 6" w:semiHidden="0" w:uiPriority="60" w:unhideWhenUsed="0"/>
+    <w:lsdException w:name="Light List Accent 6" w:semiHidden="0" w:uiPriority="61" w:unhideWhenUsed="0"/>
+    <w:lsdException w:name="Light Grid Accent 6" w:semiHidden="0" w:uiPriority="62" w:unhideWhenUsed="0"/>
+    <w:lsdException w:name="Medium Shading 1 Accent 6" w:semiHidden="0" w:uiPriority="63" w:unhideWhenUsed="0"/>
+    <w:lsdException w:name="Medium Shading 2 Accent 6" w:semiHidden="0" w:uiPriority="64" w:unhideWhenUsed="0"/>
+    <w:lsdException w:name="Medium List 1 Accent 6" w:semiHidden="0" w:uiPriority="65" w:unhideWhenUsed="0"/>
+    <w:lsdException w:name="Medium List 2 Accent 6" w:semiHidden="0" w:uiPriority="66" w:unhideWhenUsed="0"/>
+    <w:lsdException w:name="Medium Grid 1 Accent 6" w:semiHidden="0" w:uiPriority="67" w:unhideWhenUsed="0"/>
+    <w:lsdException w:name="Medium Grid 2 Accent 6" w:semiHidden="0" w:uiPriority="68" w:unhideWhenUsed="0"/>
+    <w:lsdException w:name="Medium Grid 3 Accent 6" w:semiHidden="0" w:uiPriority="69" w:unhideWhenUsed="0"/>
+    <w:lsdException w:name="Dark List Accent 6" w:semiHidden="0" w:uiPriority="70" w:unhideWhenUsed="0"/>
+    <w:lsdException w:name="Colorful Shading Accent 6" w:semiHidden="0" w:uiPriority="71" w:unhideWhenUsed="0"/>
+    <w:lsdException w:name="Colorful List Accent 6" w:semiHidden="0" w:uiPriority="72" w:unhideWhenUsed="0"/>
+    <w:lsdException w:name="Colorful Grid Accent 6" w:semiHidden="0" w:uiPriority="73" w:unhideWhenUsed="0"/>
+    <w:lsdException w:name="Subtle Emphasis" w:semiHidden="0" w:uiPriority="19" w:unhideWhenUsed="0" w:qFormat="1"/>
+    <w:lsdException w:name="Intense Emphasis" w:semiHidden="0" w:uiPriority="21" w:unhideWhenUsed="0" w:qFormat="1"/>
+    <w:lsdException w:name="Subtle Reference" w:semiHidden="0" w:uiPriority="31" w:unhideWhenUsed="0" w:qFormat="1"/>
+    <w:lsdException w:name="Intense Reference" w:semiHidden="0" w:uiPriority="32" w:unhideWhenUsed="0" w:qFormat="1"/>
+    <w:lsdException w:name="Book Title" w:semiHidden="0" w:uiPriority="33" w:unhideWhenUsed="0" w:qFormat="1"/>
+    <w:lsdException w:name="Bibliography" w:uiPriority="37"/>
+    <w:lsdException w:name="TOC Heading" w:uiPriority="39" w:qFormat="1"/>
   </w:latentStyles>
   <w:style w:type="paragraph" w:default="1" w:styleId="Normal">
     <w:name w:val="Normal"/>

</xml_diff>